<commit_message>
Auto-committed on 2023/09/18 週一 16:45:33.71
</commit_message>
<xml_diff>
--- a/Program/Other/URS_mod/L9711-放款到期明細表及通知單v2.0.docx
+++ b/Program/Other/URS_mod/L9711-放款到期明細表及通知單v2.0.docx
@@ -210,12 +210,14 @@
             <w:pPr>
               <w:jc w:val="center"/>
             </w:pPr>
+            <w:proofErr w:type="gramStart"/>
             <w:r>
               <w:rPr>
                 <w:rFonts w:ascii="標楷體" w:hAnsi="標楷體" w:hint="eastAsia"/>
               </w:rPr>
               <w:t>註</w:t>
             </w:r>
+            <w:proofErr w:type="gramEnd"/>
           </w:p>
         </w:tc>
       </w:tr>
@@ -336,8 +338,16 @@
               <w:rPr>
                 <w:rFonts w:ascii="標楷體" w:hAnsi="標楷體" w:hint="eastAsia"/>
               </w:rPr>
-              <w:t>林楷杰</w:t>
-            </w:r>
+              <w:t>林楷</w:t>
+            </w:r>
+            <w:proofErr w:type="gramStart"/>
+            <w:r>
+              <w:rPr>
+                <w:rFonts w:ascii="標楷體" w:hAnsi="標楷體" w:hint="eastAsia"/>
+              </w:rPr>
+              <w:t>杰</w:t>
+            </w:r>
+            <w:proofErr w:type="gramEnd"/>
           </w:p>
         </w:tc>
         <w:tc>
@@ -448,8 +458,16 @@
               <w:rPr>
                 <w:rFonts w:ascii="標楷體" w:hAnsi="標楷體" w:hint="eastAsia"/>
               </w:rPr>
-              <w:t>林楷杰</w:t>
-            </w:r>
+              <w:t>林楷</w:t>
+            </w:r>
+            <w:proofErr w:type="gramStart"/>
+            <w:r>
+              <w:rPr>
+                <w:rFonts w:ascii="標楷體" w:hAnsi="標楷體" w:hint="eastAsia"/>
+              </w:rPr>
+              <w:t>杰</w:t>
+            </w:r>
+            <w:proofErr w:type="gramEnd"/>
           </w:p>
         </w:tc>
         <w:tc>
@@ -514,13 +532,7 @@
               <w:rPr>
                 <w:rFonts w:ascii="標楷體" w:hAnsi="標楷體" w:hint="eastAsia"/>
               </w:rPr>
-              <w:t>3/03/</w:t>
-            </w:r>
-            <w:r>
-              <w:rPr>
-                <w:rFonts w:ascii="標楷體" w:hAnsi="標楷體" w:hint="eastAsia"/>
-              </w:rPr>
-              <w:t>14</w:t>
+              <w:t>3/03/14</w:t>
             </w:r>
           </w:p>
         </w:tc>
@@ -815,6 +827,7 @@
               </w:rPr>
               <w:t>：</w:t>
             </w:r>
+            <w:proofErr w:type="gramStart"/>
             <w:r>
               <w:rPr>
                 <w:rFonts w:ascii="標楷體" w:hAnsi="標楷體" w:hint="eastAsia"/>
@@ -837,7 +850,14 @@
               <w:rPr>
                 <w:rFonts w:ascii="標楷體" w:hAnsi="標楷體"/>
               </w:rPr>
-              <w:t>tim , L</w:t>
+              <w:t>tim ,</w:t>
+            </w:r>
+            <w:proofErr w:type="gramEnd"/>
+            <w:r>
+              <w:rPr>
+                <w:rFonts w:ascii="標楷體" w:hAnsi="標楷體"/>
+              </w:rPr>
+              <w:t xml:space="preserve"> L</w:t>
             </w:r>
             <w:r>
               <w:rPr>
@@ -886,6 +906,7 @@
               </w:rPr>
               <w:t>：</w:t>
             </w:r>
+            <w:proofErr w:type="gramStart"/>
             <w:r>
               <w:rPr>
                 <w:rFonts w:ascii="標楷體" w:hAnsi="標楷體" w:hint="eastAsia"/>
@@ -908,7 +929,14 @@
               <w:rPr>
                 <w:rFonts w:ascii="標楷體" w:hAnsi="標楷體"/>
               </w:rPr>
-              <w:t>java , L</w:t>
+              <w:t>java ,</w:t>
+            </w:r>
+            <w:proofErr w:type="gramEnd"/>
+            <w:r>
+              <w:rPr>
+                <w:rFonts w:ascii="標楷體" w:hAnsi="標楷體"/>
+              </w:rPr>
+              <w:t xml:space="preserve"> L</w:t>
             </w:r>
             <w:r>
               <w:rPr>
@@ -1605,6 +1633,7 @@
         </w:rPr>
         <w:t xml:space="preserve"> </w:t>
       </w:r>
+      <w:proofErr w:type="gramStart"/>
       <w:r>
         <w:rPr>
           <w:rFonts w:ascii="標楷體" w:hAnsi="標楷體" w:hint="eastAsia"/>
@@ -1612,6 +1641,7 @@
         </w:rPr>
         <w:t>擔保品主檔</w:t>
       </w:r>
+      <w:proofErr w:type="gramEnd"/>
     </w:p>
     <w:p>
       <w:pPr>
@@ -1639,8 +1669,17 @@
           <w:rFonts w:ascii="標楷體" w:hAnsi="標楷體" w:hint="eastAsia"/>
           <w:sz w:val="24"/>
         </w:rPr>
-        <w:t xml:space="preserve"> 員工資料檔</w:t>
+        <w:t xml:space="preserve"> 員工資料</w:t>
       </w:r>
+      <w:proofErr w:type="gramStart"/>
+      <w:r>
+        <w:rPr>
+          <w:rFonts w:ascii="標楷體" w:hAnsi="標楷體" w:hint="eastAsia"/>
+          <w:sz w:val="24"/>
+        </w:rPr>
+        <w:t>檔</w:t>
+      </w:r>
+      <w:proofErr w:type="gramEnd"/>
     </w:p>
     <w:p>
       <w:pPr>
@@ -1650,7 +1689,7 @@
           <w:numId w:val="41"/>
         </w:numPr>
         <w:rPr>
-          <w:rFonts w:ascii="標楷體" w:hAnsi="標楷體" w:hint="eastAsia"/>
+          <w:rFonts w:ascii="標楷體" w:hAnsi="標楷體"/>
           <w:sz w:val="24"/>
         </w:rPr>
       </w:pPr>
@@ -1668,8 +1707,17 @@
           <w:rFonts w:ascii="標楷體" w:hAnsi="標楷體" w:hint="eastAsia"/>
           <w:sz w:val="24"/>
         </w:rPr>
-        <w:t xml:space="preserve"> 客戶連絡電話檔</w:t>
+        <w:t xml:space="preserve"> 客戶連絡電話</w:t>
       </w:r>
+      <w:proofErr w:type="gramStart"/>
+      <w:r>
+        <w:rPr>
+          <w:rFonts w:ascii="標楷體" w:hAnsi="標楷體" w:hint="eastAsia"/>
+          <w:sz w:val="24"/>
+        </w:rPr>
+        <w:t>檔</w:t>
+      </w:r>
+      <w:proofErr w:type="gramEnd"/>
     </w:p>
     <w:p>
       <w:pPr>
@@ -1992,19 +2040,53 @@
         <w:rPr>
           <w:rFonts w:ascii="標楷體" w:hAnsi="標楷體" w:hint="eastAsia"/>
         </w:rPr>
-        <w:t>放款主檔戶</w:t>
+        <w:t>1.</w:t>
       </w:r>
       <w:r>
         <w:rPr>
           <w:rFonts w:ascii="標楷體" w:hAnsi="標楷體" w:hint="eastAsia"/>
         </w:rPr>
-        <w:t>號符合輸入參數的戶號</w:t>
+        <w:t>放款</w:t>
+      </w:r>
+      <w:proofErr w:type="gramStart"/>
+      <w:r>
+        <w:rPr>
+          <w:rFonts w:ascii="標楷體" w:hAnsi="標楷體" w:hint="eastAsia"/>
+        </w:rPr>
+        <w:t>主檔戶</w:t>
       </w:r>
       <w:r>
         <w:rPr>
           <w:rFonts w:ascii="標楷體" w:hAnsi="標楷體" w:hint="eastAsia"/>
         </w:rPr>
-        <w:t>且到期日在輸入參數的會計日期區間</w:t>
+        <w:t>號</w:t>
+      </w:r>
+      <w:proofErr w:type="gramEnd"/>
+      <w:r>
+        <w:rPr>
+          <w:rFonts w:ascii="標楷體" w:hAnsi="標楷體" w:hint="eastAsia"/>
+        </w:rPr>
+        <w:t>符合輸入參數的</w:t>
+      </w:r>
+      <w:proofErr w:type="gramStart"/>
+      <w:r>
+        <w:rPr>
+          <w:rFonts w:ascii="標楷體" w:hAnsi="標楷體" w:hint="eastAsia"/>
+        </w:rPr>
+        <w:t>戶號</w:t>
+      </w:r>
+      <w:r>
+        <w:rPr>
+          <w:rFonts w:ascii="標楷體" w:hAnsi="標楷體" w:hint="eastAsia"/>
+        </w:rPr>
+        <w:t>且到期</w:t>
+      </w:r>
+      <w:proofErr w:type="gramEnd"/>
+      <w:r>
+        <w:rPr>
+          <w:rFonts w:ascii="標楷體" w:hAnsi="標楷體" w:hint="eastAsia"/>
+        </w:rPr>
+        <w:t>日在輸入參數的會計日期區間</w:t>
       </w:r>
       <w:r>
         <w:rPr>
@@ -2015,19 +2097,45 @@
     </w:p>
     <w:p>
       <w:pPr>
-        <w:pStyle w:val="32"/>
+        <w:pStyle w:val="6TEXT"/>
         <w:numPr>
-          <w:ilvl w:val="1"/>
-          <w:numId w:val="47"/>
+          <w:ilvl w:val="0"/>
+          <w:numId w:val="0"/>
         </w:numPr>
         <w:rPr>
+          <w:rFonts w:ascii="標楷體" w:hAnsi="標楷體" w:hint="eastAsia"/>
+        </w:rPr>
+      </w:pPr>
+    </w:p>
+    <w:p>
+      <w:pPr>
+        <w:pStyle w:val="6TEXT"/>
+        <w:numPr>
+          <w:ilvl w:val="0"/>
+          <w:numId w:val="0"/>
+        </w:numPr>
+        <w:rPr>
           <w:rFonts w:ascii="標楷體" w:hAnsi="標楷體"/>
-          <w:sz w:val="24"/>
         </w:rPr>
       </w:pPr>
       <w:r>
+        <w:rPr>
+          <w:rFonts w:ascii="標楷體" w:hAnsi="標楷體" w:hint="eastAsia"/>
+        </w:rPr>
+        <w:t>長中短期放款到期明細表</w:t>
+      </w:r>
+      <w:r>
+        <w:rPr>
+          <w:rFonts w:ascii="標楷體" w:hAnsi="標楷體" w:hint="eastAsia"/>
+        </w:rPr>
+        <w:t>全產出</w:t>
+      </w:r>
+      <w:r>
+        <w:rPr>
+          <w:noProof/>
+        </w:rPr>
         <w:drawing>
-          <wp:anchor distT="0" distB="0" distL="114300" distR="114300" simplePos="0" relativeHeight="251657216" behindDoc="0" locked="0" layoutInCell="1" allowOverlap="1" wp14:anchorId="3871159F" wp14:editId="56F51852">
+          <wp:anchor distT="0" distB="0" distL="114300" distR="114300" simplePos="0" relativeHeight="251658752" behindDoc="0" locked="0" layoutInCell="1" allowOverlap="1" wp14:anchorId="3871159F" wp14:editId="56F51852">
             <wp:simplePos x="0" y="0"/>
             <wp:positionH relativeFrom="column">
               <wp:posOffset>-265430</wp:posOffset>
@@ -2085,7 +2193,6 @@
       <w:r>
         <w:rPr>
           <w:rFonts w:ascii="標楷體" w:hAnsi="標楷體" w:hint="eastAsia"/>
-          <w:sz w:val="24"/>
         </w:rPr>
         <w:t>【報表格式】:</w:t>
       </w:r>
@@ -2115,28 +2222,183 @@
             <v:path o:extrusionok="f" gradientshapeok="t" o:connecttype="rect"/>
             <o:lock v:ext="edit" aspectratio="t"/>
           </v:shapetype>
-          <v:shape id="_x0000_i1028" type="#_x0000_t75" style="width:75.5pt;height:51pt" o:ole="">
+          <v:shape id="_x0000_i1025" type="#_x0000_t75" style="width:75.6pt;height:51pt" o:ole="">
             <v:imagedata r:id="rId9" o:title=""/>
           </v:shape>
-          <o:OLEObject Type="Embed" ProgID="Acrobat.Document.DC" ShapeID="_x0000_i1028" DrawAspect="Icon" ObjectID="_1740383060" r:id="rId10"/>
+          <o:OLEObject Type="Embed" ProgID="Acrobat.Document.DC" ShapeID="_x0000_i1025" DrawAspect="Icon" ObjectID="_1756559637" r:id="rId10"/>
         </w:object>
       </w:r>
       <w:r>
         <w:object w:dxaOrig="1508" w:dyaOrig="1021" w14:anchorId="786D901D">
-          <v:shape id="_x0000_i1027" type="#_x0000_t75" style="width:75.5pt;height:51pt" o:ole="">
+          <v:shape id="_x0000_i1026" type="#_x0000_t75" style="width:75.6pt;height:51pt" o:ole="">
             <v:imagedata r:id="rId11" o:title=""/>
           </v:shape>
-          <o:OLEObject Type="Embed" ProgID="Acrobat.Document.DC" ShapeID="_x0000_i1027" DrawAspect="Icon" ObjectID="_1740383061" r:id="rId12"/>
+          <o:OLEObject Type="Embed" ProgID="Acrobat.Document.DC" ShapeID="_x0000_i1026" DrawAspect="Icon" ObjectID="_1756559638" r:id="rId12"/>
         </w:object>
       </w:r>
       <w:r>
         <w:object w:dxaOrig="1508" w:dyaOrig="1021" w14:anchorId="20954B04">
-          <v:shape id="_x0000_i1026" type="#_x0000_t75" style="width:75.5pt;height:51pt" o:ole="">
+          <v:shape id="_x0000_i1027" type="#_x0000_t75" style="width:75.6pt;height:51pt" o:ole="">
             <v:imagedata r:id="rId13" o:title=""/>
           </v:shape>
-          <o:OLEObject Type="Embed" ProgID="Acrobat.Document.DC" ShapeID="_x0000_i1026" DrawAspect="Icon" ObjectID="_1740383062" r:id="rId14"/>
+          <o:OLEObject Type="Embed" ProgID="Acrobat.Document.DC" ShapeID="_x0000_i1027" DrawAspect="Icon" ObjectID="_1756559639" r:id="rId14"/>
         </w:object>
       </w:r>
+    </w:p>
+    <w:p>
+      <w:pPr>
+        <w:pStyle w:val="6TEXT"/>
+        <w:numPr>
+          <w:ilvl w:val="0"/>
+          <w:numId w:val="0"/>
+        </w:numPr>
+        <w:rPr>
+          <w:rFonts w:ascii="標楷體" w:hAnsi="標楷體"/>
+        </w:rPr>
+      </w:pPr>
+      <w:r>
+        <w:rPr>
+          <w:rFonts w:ascii="標楷體" w:hAnsi="標楷體" w:hint="eastAsia"/>
+        </w:rPr>
+        <w:t>長中短期放款到期明細表</w:t>
+      </w:r>
+      <w:r>
+        <w:rPr>
+          <w:rFonts w:ascii="標楷體" w:hAnsi="標楷體" w:hint="eastAsia"/>
+        </w:rPr>
+        <w:t xml:space="preserve"> </w:t>
+      </w:r>
+      <w:r>
+        <w:rPr>
+          <w:rFonts w:ascii="標楷體" w:hAnsi="標楷體" w:hint="eastAsia"/>
+        </w:rPr>
+        <w:t xml:space="preserve"> </w:t>
+      </w:r>
+      <w:r>
+        <w:rPr>
+          <w:rFonts w:ascii="標楷體" w:hAnsi="標楷體" w:hint="eastAsia"/>
+        </w:rPr>
+        <w:t>產出條件：符合輸入參數條件</w:t>
+      </w:r>
+    </w:p>
+    <w:p>
+      <w:pPr>
+        <w:pStyle w:val="6TEXT"/>
+        <w:numPr>
+          <w:ilvl w:val="0"/>
+          <w:numId w:val="0"/>
+        </w:numPr>
+        <w:rPr>
+          <w:rFonts w:ascii="標楷體" w:hAnsi="標楷體"/>
+        </w:rPr>
+      </w:pPr>
+      <w:r>
+        <w:rPr>
+          <w:rFonts w:ascii="標楷體" w:hAnsi="標楷體" w:hint="eastAsia"/>
+        </w:rPr>
+        <w:t>放款本息攤還</w:t>
+      </w:r>
+      <w:proofErr w:type="gramStart"/>
+      <w:r>
+        <w:rPr>
+          <w:rFonts w:ascii="標楷體" w:hAnsi="標楷體" w:hint="eastAsia"/>
+        </w:rPr>
+        <w:t>表暨繳息</w:t>
+      </w:r>
+      <w:proofErr w:type="gramEnd"/>
+      <w:r>
+        <w:rPr>
+          <w:rFonts w:ascii="標楷體" w:hAnsi="標楷體" w:hint="eastAsia"/>
+        </w:rPr>
+        <w:t>通知單</w:t>
+      </w:r>
+      <w:r>
+        <w:rPr>
+          <w:rFonts w:ascii="標楷體" w:hAnsi="標楷體" w:hint="eastAsia"/>
+        </w:rPr>
+        <w:t>、</w:t>
+      </w:r>
+      <w:r>
+        <w:rPr>
+          <w:rFonts w:ascii="標楷體" w:hAnsi="標楷體" w:hint="eastAsia"/>
+        </w:rPr>
+        <w:t>需列印到期通知單之清單</w:t>
+      </w:r>
+      <w:r>
+        <w:rPr>
+          <w:rFonts w:ascii="標楷體" w:hAnsi="標楷體" w:hint="eastAsia"/>
+        </w:rPr>
+        <w:t>、</w:t>
+      </w:r>
+      <w:r>
+        <w:rPr>
+          <w:rFonts w:ascii="標楷體" w:hAnsi="標楷體" w:hint="eastAsia"/>
+        </w:rPr>
+        <w:t>通知單列印成功之清單</w:t>
+      </w:r>
+      <w:r>
+        <w:rPr>
+          <w:rFonts w:ascii="標楷體" w:hAnsi="標楷體" w:hint="eastAsia"/>
+        </w:rPr>
+        <w:t xml:space="preserve"> </w:t>
+      </w:r>
+    </w:p>
+    <w:p>
+      <w:pPr>
+        <w:pStyle w:val="6TEXT"/>
+        <w:numPr>
+          <w:ilvl w:val="0"/>
+          <w:numId w:val="0"/>
+        </w:numPr>
+        <w:rPr>
+          <w:rFonts w:ascii="標楷體" w:hAnsi="標楷體"/>
+        </w:rPr>
+      </w:pPr>
+      <w:r>
+        <w:rPr>
+          <w:rFonts w:ascii="標楷體" w:hAnsi="標楷體" w:hint="eastAsia"/>
+        </w:rPr>
+        <w:t>產出條件：符合</w:t>
+      </w:r>
+      <w:r>
+        <w:rPr>
+          <w:rFonts w:ascii="標楷體" w:hAnsi="標楷體" w:hint="eastAsia"/>
+        </w:rPr>
+        <w:t>長中短期放款到期明細</w:t>
+      </w:r>
+      <w:proofErr w:type="gramStart"/>
+      <w:r>
+        <w:rPr>
+          <w:rFonts w:ascii="標楷體" w:hAnsi="標楷體" w:hint="eastAsia"/>
+        </w:rPr>
+        <w:t>表</w:t>
+      </w:r>
+      <w:r>
+        <w:rPr>
+          <w:rFonts w:ascii="標楷體" w:hAnsi="標楷體" w:hint="eastAsia"/>
+        </w:rPr>
+        <w:t>且戶號</w:t>
+      </w:r>
+      <w:proofErr w:type="gramEnd"/>
+      <w:r>
+        <w:rPr>
+          <w:rFonts w:ascii="標楷體" w:hAnsi="標楷體" w:hint="eastAsia"/>
+        </w:rPr>
+        <w:t>裡額度都有出表</w:t>
+      </w:r>
+      <w:r>
+        <w:rPr>
+          <w:rFonts w:ascii="標楷體" w:hAnsi="標楷體" w:hint="eastAsia"/>
+        </w:rPr>
+        <w:t xml:space="preserve">                                    </w:t>
+      </w:r>
+    </w:p>
+    <w:p>
+      <w:pPr>
+        <w:rPr>
+          <w:rFonts w:hint="eastAsia"/>
+        </w:rPr>
+      </w:pPr>
     </w:p>
     <w:p>
       <w:pPr>
@@ -2252,7 +2514,6 @@
       <w:pPr>
         <w:pStyle w:val="3TEXT"/>
         <w:rPr>
-          <w:rFonts w:hint="eastAsia"/>
           <w:sz w:val="24"/>
         </w:rPr>
       </w:pPr>
@@ -2287,7 +2548,7 @@
         </w:numPr>
         <w:ind w:left="666" w:firstLine="480"/>
         <w:rPr>
-          <w:rFonts w:ascii="標楷體" w:hAnsi="標楷體" w:hint="eastAsia"/>
+          <w:rFonts w:ascii="標楷體" w:hAnsi="標楷體"/>
         </w:rPr>
       </w:pPr>
     </w:p>
@@ -2489,7 +2750,6 @@
               <w:rPr>
                 <w:rFonts w:ascii="標楷體" w:hAnsi="標楷體" w:hint="eastAsia"/>
               </w:rPr>
-              <w:lastRenderedPageBreak/>
               <w:t>報表</w:t>
             </w:r>
           </w:p>
@@ -2569,11 +2829,19 @@
                 <w:rFonts w:ascii="標楷體" w:hAnsi="標楷體"/>
               </w:rPr>
             </w:pPr>
-            <w:r>
-              <w:rPr>
-                <w:rFonts w:ascii="標楷體" w:hAnsi="標楷體" w:hint="eastAsia"/>
-              </w:rPr>
-              <w:t>固定值:</w:t>
+            <w:proofErr w:type="gramStart"/>
+            <w:r>
+              <w:rPr>
+                <w:rFonts w:ascii="標楷體" w:hAnsi="標楷體" w:hint="eastAsia"/>
+              </w:rPr>
+              <w:t>固定值</w:t>
+            </w:r>
+            <w:proofErr w:type="gramEnd"/>
+            <w:r>
+              <w:rPr>
+                <w:rFonts w:ascii="標楷體" w:hAnsi="標楷體" w:hint="eastAsia"/>
+              </w:rPr>
+              <w:t>:</w:t>
             </w:r>
           </w:p>
           <w:p>
@@ -2737,7 +3005,14 @@
               <w:rPr>
                 <w:rFonts w:ascii="標楷體" w:hAnsi="標楷體" w:hint="eastAsia"/>
               </w:rPr>
-              <w:t>HH:MM</w:t>
+              <w:t>HH:</w:t>
+            </w:r>
+            <w:proofErr w:type="gramStart"/>
+            <w:r>
+              <w:rPr>
+                <w:rFonts w:ascii="標楷體" w:hAnsi="標楷體" w:hint="eastAsia"/>
+              </w:rPr>
+              <w:t>MM</w:t>
             </w:r>
             <w:r>
               <w:rPr>
@@ -2745,6 +3020,7 @@
               </w:rPr>
               <w:t>:SS</w:t>
             </w:r>
+            <w:proofErr w:type="gramEnd"/>
           </w:p>
         </w:tc>
       </w:tr>
@@ -2813,7 +3089,21 @@
               <w:rPr>
                 <w:rFonts w:ascii="標楷體" w:hAnsi="標楷體" w:hint="eastAsia"/>
               </w:rPr>
-              <w:t>到期起迄日</w:t>
+              <w:t>到期</w:t>
+            </w:r>
+            <w:proofErr w:type="gramStart"/>
+            <w:r>
+              <w:rPr>
+                <w:rFonts w:ascii="標楷體" w:hAnsi="標楷體" w:hint="eastAsia"/>
+              </w:rPr>
+              <w:t>起迄</w:t>
+            </w:r>
+            <w:proofErr w:type="gramEnd"/>
+            <w:r>
+              <w:rPr>
+                <w:rFonts w:ascii="標楷體" w:hAnsi="標楷體" w:hint="eastAsia"/>
+              </w:rPr>
+              <w:t>日</w:t>
             </w:r>
           </w:p>
         </w:tc>
@@ -2867,7 +3157,21 @@
               <w:rPr>
                 <w:rFonts w:ascii="標楷體" w:hAnsi="標楷體" w:hint="eastAsia"/>
               </w:rPr>
-              <w:t>輸入參數的到期起迄日</w:t>
+              <w:t>輸入參數的到期</w:t>
+            </w:r>
+            <w:proofErr w:type="gramStart"/>
+            <w:r>
+              <w:rPr>
+                <w:rFonts w:ascii="標楷體" w:hAnsi="標楷體" w:hint="eastAsia"/>
+              </w:rPr>
+              <w:t>起迄</w:t>
+            </w:r>
+            <w:proofErr w:type="gramEnd"/>
+            <w:r>
+              <w:rPr>
+                <w:rFonts w:ascii="標楷體" w:hAnsi="標楷體" w:hint="eastAsia"/>
+              </w:rPr>
+              <w:t>日</w:t>
             </w:r>
           </w:p>
         </w:tc>
@@ -2911,12 +3215,14 @@
                 <w:rFonts w:ascii="標楷體" w:hAnsi="標楷體"/>
               </w:rPr>
             </w:pPr>
+            <w:proofErr w:type="gramStart"/>
             <w:r>
               <w:rPr>
                 <w:rFonts w:ascii="標楷體" w:hAnsi="標楷體" w:hint="eastAsia"/>
               </w:rPr>
               <w:t>站別</w:t>
             </w:r>
+            <w:proofErr w:type="gramEnd"/>
           </w:p>
         </w:tc>
         <w:tc>
@@ -3029,24 +3335,28 @@
               </w:rPr>
               <w:t>原</w:t>
             </w:r>
+            <w:proofErr w:type="gramStart"/>
             <w:r>
               <w:rPr>
                 <w:rFonts w:ascii="標楷體" w:hAnsi="標楷體"/>
               </w:rPr>
               <w:t>”</w:t>
             </w:r>
+            <w:proofErr w:type="gramEnd"/>
             <w:r>
               <w:rPr>
                 <w:rFonts w:ascii="標楷體" w:hAnsi="標楷體" w:hint="eastAsia"/>
               </w:rPr>
               <w:t>押品地區別</w:t>
             </w:r>
+            <w:proofErr w:type="gramStart"/>
             <w:r>
               <w:rPr>
                 <w:rFonts w:ascii="標楷體" w:hAnsi="標楷體"/>
               </w:rPr>
               <w:t>”</w:t>
             </w:r>
+            <w:proofErr w:type="gramEnd"/>
           </w:p>
         </w:tc>
       </w:tr>
@@ -3977,16 +4287,22 @@
               <w:spacing w:line="300" w:lineRule="exact"/>
               <w:rPr>
                 <w:rFonts w:ascii="標楷體" w:hAnsi="標楷體"/>
-                <w:color w:val="000000"/>
-              </w:rPr>
-            </w:pPr>
-            <w:r>
-              <w:rPr>
-                <w:rFonts w:ascii="標楷體" w:hAnsi="標楷體" w:hint="eastAsia"/>
-                <w:color w:val="000000"/>
-              </w:rPr>
-              <w:t xml:space="preserve">  </w:t>
-            </w:r>
+              </w:rPr>
+            </w:pPr>
+            <w:r>
+              <w:rPr>
+                <w:rFonts w:ascii="標楷體" w:hAnsi="標楷體"/>
+              </w:rPr>
+              <w:t xml:space="preserve">SELECT * </w:t>
+            </w:r>
+            <w:proofErr w:type="gramStart"/>
+            <w:r>
+              <w:rPr>
+                <w:rFonts w:ascii="標楷體" w:hAnsi="標楷體"/>
+              </w:rPr>
+              <w:t>FROM(</w:t>
+            </w:r>
+            <w:proofErr w:type="gramEnd"/>
           </w:p>
           <w:p>
             <w:pPr>
@@ -4002,7 +4318,9 @@
               <w:rPr>
                 <w:rFonts w:ascii="標楷體" w:hAnsi="標楷體"/>
               </w:rPr>
-              <w:t>SELECT * FROM(</w:t>
+              <w:lastRenderedPageBreak/>
+              <w:tab/>
+              <w:t>SELECT ' ' F0</w:t>
             </w:r>
           </w:p>
           <w:p>
@@ -4019,8 +4337,35 @@
               <w:rPr>
                 <w:rFonts w:ascii="標楷體" w:hAnsi="標楷體"/>
               </w:rPr>
-              <w:tab/>
-              <w:t>SELECT ' ' F0</w:t>
+              <w:t xml:space="preserve">        </w:t>
+            </w:r>
+            <w:proofErr w:type="gramStart"/>
+            <w:r>
+              <w:rPr>
+                <w:rFonts w:ascii="標楷體" w:hAnsi="標楷體"/>
+              </w:rPr>
+              <w:t>,Cl.</w:t>
+            </w:r>
+            <w:proofErr w:type="gramEnd"/>
+            <w:r>
+              <w:rPr>
+                <w:rFonts w:ascii="標楷體" w:hAnsi="標楷體"/>
+              </w:rPr>
+              <w:t>"</w:t>
+            </w:r>
+            <w:proofErr w:type="spellStart"/>
+            <w:r>
+              <w:rPr>
+                <w:rFonts w:ascii="標楷體" w:hAnsi="標楷體"/>
+              </w:rPr>
+              <w:t>CityCode</w:t>
+            </w:r>
+            <w:proofErr w:type="spellEnd"/>
+            <w:r>
+              <w:rPr>
+                <w:rFonts w:ascii="標楷體" w:hAnsi="標楷體"/>
+              </w:rPr>
+              <w:t>" F1</w:t>
             </w:r>
           </w:p>
           <w:p>
@@ -4037,21 +4382,35 @@
               <w:rPr>
                 <w:rFonts w:ascii="標楷體" w:hAnsi="標楷體"/>
               </w:rPr>
-              <w:t xml:space="preserve">        ,Cl."</w:t>
+              <w:t xml:space="preserve">        </w:t>
+            </w:r>
+            <w:proofErr w:type="gramStart"/>
+            <w:r>
+              <w:rPr>
+                <w:rFonts w:ascii="標楷體" w:hAnsi="標楷體"/>
+              </w:rPr>
+              <w:t>,Ci</w:t>
+            </w:r>
+            <w:proofErr w:type="gramEnd"/>
+            <w:r>
+              <w:rPr>
+                <w:rFonts w:ascii="標楷體" w:hAnsi="標楷體"/>
+              </w:rPr>
+              <w:t>."</w:t>
             </w:r>
             <w:proofErr w:type="spellStart"/>
             <w:r>
               <w:rPr>
                 <w:rFonts w:ascii="標楷體" w:hAnsi="標楷體"/>
               </w:rPr>
-              <w:t>CityCode</w:t>
+              <w:t>CityItem</w:t>
             </w:r>
             <w:proofErr w:type="spellEnd"/>
             <w:r>
               <w:rPr>
                 <w:rFonts w:ascii="標楷體" w:hAnsi="標楷體"/>
               </w:rPr>
-              <w:t>" F1</w:t>
+              <w:t>" F2</w:t>
             </w:r>
           </w:p>
           <w:p>
@@ -4068,21 +4427,35 @@
               <w:rPr>
                 <w:rFonts w:ascii="標楷體" w:hAnsi="標楷體"/>
               </w:rPr>
-              <w:t xml:space="preserve">        ,Ci."</w:t>
+              <w:t xml:space="preserve">        </w:t>
+            </w:r>
+            <w:proofErr w:type="gramStart"/>
+            <w:r>
+              <w:rPr>
+                <w:rFonts w:ascii="標楷體" w:hAnsi="標楷體"/>
+              </w:rPr>
+              <w:t>,E.</w:t>
+            </w:r>
+            <w:proofErr w:type="gramEnd"/>
+            <w:r>
+              <w:rPr>
+                <w:rFonts w:ascii="標楷體" w:hAnsi="標楷體"/>
+              </w:rPr>
+              <w:t>"</w:t>
             </w:r>
             <w:proofErr w:type="spellStart"/>
             <w:r>
               <w:rPr>
                 <w:rFonts w:ascii="標楷體" w:hAnsi="標楷體"/>
               </w:rPr>
-              <w:t>CityItem</w:t>
+              <w:t>Fullname</w:t>
             </w:r>
             <w:proofErr w:type="spellEnd"/>
             <w:r>
               <w:rPr>
                 <w:rFonts w:ascii="標楷體" w:hAnsi="標楷體"/>
               </w:rPr>
-              <w:t>" F2</w:t>
+              <w:t>" F3</w:t>
             </w:r>
           </w:p>
           <w:p>
@@ -4099,21 +4472,35 @@
               <w:rPr>
                 <w:rFonts w:ascii="標楷體" w:hAnsi="標楷體"/>
               </w:rPr>
-              <w:t xml:space="preserve">        ,E."</w:t>
+              <w:t xml:space="preserve">        </w:t>
+            </w:r>
+            <w:proofErr w:type="gramStart"/>
+            <w:r>
+              <w:rPr>
+                <w:rFonts w:ascii="標楷體" w:hAnsi="標楷體"/>
+              </w:rPr>
+              <w:t>,M.</w:t>
+            </w:r>
+            <w:proofErr w:type="gramEnd"/>
+            <w:r>
+              <w:rPr>
+                <w:rFonts w:ascii="標楷體" w:hAnsi="標楷體"/>
+              </w:rPr>
+              <w:t>"</w:t>
             </w:r>
             <w:proofErr w:type="spellStart"/>
             <w:r>
               <w:rPr>
                 <w:rFonts w:ascii="標楷體" w:hAnsi="標楷體"/>
               </w:rPr>
-              <w:t>Fullname</w:t>
+              <w:t>CustNo</w:t>
             </w:r>
             <w:proofErr w:type="spellEnd"/>
             <w:r>
               <w:rPr>
                 <w:rFonts w:ascii="標楷體" w:hAnsi="標楷體"/>
               </w:rPr>
-              <w:t>" F3</w:t>
+              <w:t>" F4</w:t>
             </w:r>
           </w:p>
           <w:p>
@@ -4130,21 +4517,35 @@
               <w:rPr>
                 <w:rFonts w:ascii="標楷體" w:hAnsi="標楷體"/>
               </w:rPr>
-              <w:t xml:space="preserve">        ,M."</w:t>
+              <w:t xml:space="preserve">        </w:t>
+            </w:r>
+            <w:proofErr w:type="gramStart"/>
+            <w:r>
+              <w:rPr>
+                <w:rFonts w:ascii="標楷體" w:hAnsi="標楷體"/>
+              </w:rPr>
+              <w:t>,M.</w:t>
+            </w:r>
+            <w:proofErr w:type="gramEnd"/>
+            <w:r>
+              <w:rPr>
+                <w:rFonts w:ascii="標楷體" w:hAnsi="標楷體"/>
+              </w:rPr>
+              <w:t>"</w:t>
             </w:r>
             <w:proofErr w:type="spellStart"/>
             <w:r>
               <w:rPr>
                 <w:rFonts w:ascii="標楷體" w:hAnsi="標楷體"/>
               </w:rPr>
-              <w:t>CustNo</w:t>
+              <w:t>FacmNo</w:t>
             </w:r>
             <w:proofErr w:type="spellEnd"/>
             <w:r>
               <w:rPr>
                 <w:rFonts w:ascii="標楷體" w:hAnsi="標楷體"/>
               </w:rPr>
-              <w:t>" F4</w:t>
+              <w:t>" F5</w:t>
             </w:r>
           </w:p>
           <w:p>
@@ -4161,21 +4562,41 @@
               <w:rPr>
                 <w:rFonts w:ascii="標楷體" w:hAnsi="標楷體"/>
               </w:rPr>
-              <w:t xml:space="preserve">        ,M."</w:t>
+              <w:tab/>
+            </w:r>
+            <w:r>
+              <w:rPr>
+                <w:rFonts w:ascii="標楷體" w:hAnsi="標楷體"/>
+              </w:rPr>
+              <w:tab/>
+            </w:r>
+            <w:proofErr w:type="gramStart"/>
+            <w:r>
+              <w:rPr>
+                <w:rFonts w:ascii="標楷體" w:hAnsi="標楷體"/>
+              </w:rPr>
+              <w:t>,C.</w:t>
+            </w:r>
+            <w:proofErr w:type="gramEnd"/>
+            <w:r>
+              <w:rPr>
+                <w:rFonts w:ascii="標楷體" w:hAnsi="標楷體"/>
+              </w:rPr>
+              <w:t>"</w:t>
             </w:r>
             <w:proofErr w:type="spellStart"/>
             <w:r>
               <w:rPr>
                 <w:rFonts w:ascii="標楷體" w:hAnsi="標楷體"/>
               </w:rPr>
-              <w:t>FacmNo</w:t>
+              <w:t>CustName</w:t>
             </w:r>
             <w:proofErr w:type="spellEnd"/>
             <w:r>
               <w:rPr>
                 <w:rFonts w:ascii="標楷體" w:hAnsi="標楷體"/>
               </w:rPr>
-              <w:t>" F5</w:t>
+              <w:t>" F6</w:t>
             </w:r>
           </w:p>
           <w:p>
@@ -4192,7 +4613,6 @@
               <w:rPr>
                 <w:rFonts w:ascii="標楷體" w:hAnsi="標楷體"/>
               </w:rPr>
-              <w:lastRenderedPageBreak/>
               <w:tab/>
             </w:r>
             <w:r>
@@ -4200,21 +4620,34 @@
                 <w:rFonts w:ascii="標楷體" w:hAnsi="標楷體"/>
               </w:rPr>
               <w:tab/>
-              <w:t>,C."</w:t>
+            </w:r>
+            <w:proofErr w:type="gramStart"/>
+            <w:r>
+              <w:rPr>
+                <w:rFonts w:ascii="標楷體" w:hAnsi="標楷體"/>
+              </w:rPr>
+              <w:t>,F.</w:t>
+            </w:r>
+            <w:proofErr w:type="gramEnd"/>
+            <w:r>
+              <w:rPr>
+                <w:rFonts w:ascii="標楷體" w:hAnsi="標楷體"/>
+              </w:rPr>
+              <w:t>"</w:t>
             </w:r>
             <w:proofErr w:type="spellStart"/>
             <w:r>
               <w:rPr>
                 <w:rFonts w:ascii="標楷體" w:hAnsi="標楷體"/>
               </w:rPr>
-              <w:t>CustName</w:t>
+              <w:t>ApplNo</w:t>
             </w:r>
             <w:proofErr w:type="spellEnd"/>
             <w:r>
               <w:rPr>
                 <w:rFonts w:ascii="標楷體" w:hAnsi="標楷體"/>
               </w:rPr>
-              <w:t>" F6</w:t>
+              <w:t>" F7</w:t>
             </w:r>
           </w:p>
           <w:p>
@@ -4231,28 +4664,35 @@
               <w:rPr>
                 <w:rFonts w:ascii="標楷體" w:hAnsi="標楷體"/>
               </w:rPr>
-              <w:tab/>
-            </w:r>
-            <w:r>
-              <w:rPr>
-                <w:rFonts w:ascii="標楷體" w:hAnsi="標楷體"/>
-              </w:rPr>
-              <w:tab/>
-              <w:t>,F."</w:t>
+              <w:t xml:space="preserve">        </w:t>
+            </w:r>
+            <w:proofErr w:type="gramStart"/>
+            <w:r>
+              <w:rPr>
+                <w:rFonts w:ascii="標楷體" w:hAnsi="標楷體"/>
+              </w:rPr>
+              <w:t>,M.</w:t>
+            </w:r>
+            <w:proofErr w:type="gramEnd"/>
+            <w:r>
+              <w:rPr>
+                <w:rFonts w:ascii="標楷體" w:hAnsi="標楷體"/>
+              </w:rPr>
+              <w:t>"</w:t>
             </w:r>
             <w:proofErr w:type="spellStart"/>
             <w:r>
               <w:rPr>
                 <w:rFonts w:ascii="標楷體" w:hAnsi="標楷體"/>
               </w:rPr>
-              <w:t>ApplNo</w:t>
+              <w:t>MaturityDate</w:t>
             </w:r>
             <w:proofErr w:type="spellEnd"/>
             <w:r>
               <w:rPr>
                 <w:rFonts w:ascii="標楷體" w:hAnsi="標楷體"/>
               </w:rPr>
-              <w:t>" F7</w:t>
+              <w:t>" F8</w:t>
             </w:r>
           </w:p>
           <w:p>
@@ -4269,21 +4709,35 @@
               <w:rPr>
                 <w:rFonts w:ascii="標楷體" w:hAnsi="標楷體"/>
               </w:rPr>
-              <w:t xml:space="preserve">        ,M."</w:t>
+              <w:t xml:space="preserve">        </w:t>
+            </w:r>
+            <w:proofErr w:type="gramStart"/>
+            <w:r>
+              <w:rPr>
+                <w:rFonts w:ascii="標楷體" w:hAnsi="標楷體"/>
+              </w:rPr>
+              <w:t>,F.</w:t>
+            </w:r>
+            <w:proofErr w:type="gramEnd"/>
+            <w:r>
+              <w:rPr>
+                <w:rFonts w:ascii="標楷體" w:hAnsi="標楷體"/>
+              </w:rPr>
+              <w:t>"</w:t>
             </w:r>
             <w:proofErr w:type="spellStart"/>
             <w:r>
               <w:rPr>
                 <w:rFonts w:ascii="標楷體" w:hAnsi="標楷體"/>
               </w:rPr>
-              <w:t>MaturityDate</w:t>
+              <w:t>LineAmt</w:t>
             </w:r>
             <w:proofErr w:type="spellEnd"/>
             <w:r>
               <w:rPr>
                 <w:rFonts w:ascii="標楷體" w:hAnsi="標楷體"/>
               </w:rPr>
-              <w:t>" F8</w:t>
+              <w:t>" F9</w:t>
             </w:r>
           </w:p>
           <w:p>
@@ -4300,21 +4754,41 @@
               <w:rPr>
                 <w:rFonts w:ascii="標楷體" w:hAnsi="標楷體"/>
               </w:rPr>
-              <w:t xml:space="preserve">        ,F."</w:t>
+              <w:tab/>
+            </w:r>
+            <w:r>
+              <w:rPr>
+                <w:rFonts w:ascii="標楷體" w:hAnsi="標楷體"/>
+              </w:rPr>
+              <w:tab/>
+            </w:r>
+            <w:proofErr w:type="gramStart"/>
+            <w:r>
+              <w:rPr>
+                <w:rFonts w:ascii="標楷體" w:hAnsi="標楷體"/>
+              </w:rPr>
+              <w:t>,M.</w:t>
+            </w:r>
+            <w:proofErr w:type="gramEnd"/>
+            <w:r>
+              <w:rPr>
+                <w:rFonts w:ascii="標楷體" w:hAnsi="標楷體"/>
+              </w:rPr>
+              <w:t>"</w:t>
             </w:r>
             <w:proofErr w:type="spellStart"/>
             <w:r>
               <w:rPr>
                 <w:rFonts w:ascii="標楷體" w:hAnsi="標楷體"/>
               </w:rPr>
-              <w:t>LineAmt</w:t>
+              <w:t>LoanBal</w:t>
             </w:r>
             <w:proofErr w:type="spellEnd"/>
             <w:r>
               <w:rPr>
                 <w:rFonts w:ascii="標楷體" w:hAnsi="標楷體"/>
               </w:rPr>
-              <w:t>" F9</w:t>
+              <w:t>" F10</w:t>
             </w:r>
           </w:p>
           <w:p>
@@ -4331,28 +4805,35 @@
               <w:rPr>
                 <w:rFonts w:ascii="標楷體" w:hAnsi="標楷體"/>
               </w:rPr>
-              <w:tab/>
-            </w:r>
-            <w:r>
-              <w:rPr>
-                <w:rFonts w:ascii="標楷體" w:hAnsi="標楷體"/>
-              </w:rPr>
-              <w:tab/>
-              <w:t>,M."</w:t>
+              <w:t xml:space="preserve">        </w:t>
+            </w:r>
+            <w:proofErr w:type="gramStart"/>
+            <w:r>
+              <w:rPr>
+                <w:rFonts w:ascii="標楷體" w:hAnsi="標楷體"/>
+              </w:rPr>
+              <w:t>,F.</w:t>
+            </w:r>
+            <w:proofErr w:type="gramEnd"/>
+            <w:r>
+              <w:rPr>
+                <w:rFonts w:ascii="標楷體" w:hAnsi="標楷體"/>
+              </w:rPr>
+              <w:t>"</w:t>
             </w:r>
             <w:proofErr w:type="spellStart"/>
             <w:r>
               <w:rPr>
                 <w:rFonts w:ascii="標楷體" w:hAnsi="標楷體"/>
               </w:rPr>
-              <w:t>LoanBal</w:t>
+              <w:t>FirstDrawdownDate</w:t>
             </w:r>
             <w:proofErr w:type="spellEnd"/>
             <w:r>
               <w:rPr>
                 <w:rFonts w:ascii="標楷體" w:hAnsi="標楷體"/>
               </w:rPr>
-              <w:t>" F10</w:t>
+              <w:t>" F11</w:t>
             </w:r>
           </w:p>
           <w:p>
@@ -4369,21 +4850,35 @@
               <w:rPr>
                 <w:rFonts w:ascii="標楷體" w:hAnsi="標楷體"/>
               </w:rPr>
-              <w:t xml:space="preserve">        ,F."</w:t>
+              <w:t xml:space="preserve">        </w:t>
+            </w:r>
+            <w:proofErr w:type="gramStart"/>
+            <w:r>
+              <w:rPr>
+                <w:rFonts w:ascii="標楷體" w:hAnsi="標楷體"/>
+              </w:rPr>
+              <w:t>,M.</w:t>
+            </w:r>
+            <w:proofErr w:type="gramEnd"/>
+            <w:r>
+              <w:rPr>
+                <w:rFonts w:ascii="標楷體" w:hAnsi="標楷體"/>
+              </w:rPr>
+              <w:t>"</w:t>
             </w:r>
             <w:proofErr w:type="spellStart"/>
             <w:r>
               <w:rPr>
                 <w:rFonts w:ascii="標楷體" w:hAnsi="標楷體"/>
               </w:rPr>
-              <w:t>FirstDrawdownDate</w:t>
+              <w:t>PrevPayIntDate</w:t>
             </w:r>
             <w:proofErr w:type="spellEnd"/>
             <w:r>
               <w:rPr>
                 <w:rFonts w:ascii="標楷體" w:hAnsi="標楷體"/>
               </w:rPr>
-              <w:t>" F11</w:t>
+              <w:t>" F12</w:t>
             </w:r>
           </w:p>
           <w:p>
@@ -4400,21 +4895,35 @@
               <w:rPr>
                 <w:rFonts w:ascii="標楷體" w:hAnsi="標楷體"/>
               </w:rPr>
-              <w:t xml:space="preserve">        ,M."</w:t>
+              <w:t xml:space="preserve">        </w:t>
+            </w:r>
+            <w:proofErr w:type="gramStart"/>
+            <w:r>
+              <w:rPr>
+                <w:rFonts w:ascii="標楷體" w:hAnsi="標楷體"/>
+              </w:rPr>
+              <w:t>,M.</w:t>
+            </w:r>
+            <w:proofErr w:type="gramEnd"/>
+            <w:r>
+              <w:rPr>
+                <w:rFonts w:ascii="標楷體" w:hAnsi="標楷體"/>
+              </w:rPr>
+              <w:t>"</w:t>
             </w:r>
             <w:proofErr w:type="spellStart"/>
             <w:r>
               <w:rPr>
                 <w:rFonts w:ascii="標楷體" w:hAnsi="標楷體"/>
               </w:rPr>
-              <w:t>PrevPayIntDate</w:t>
+              <w:t>StoreRate</w:t>
             </w:r>
             <w:proofErr w:type="spellEnd"/>
             <w:r>
               <w:rPr>
                 <w:rFonts w:ascii="標楷體" w:hAnsi="標楷體"/>
               </w:rPr>
-              <w:t>" F12</w:t>
+              <w:t>" F13</w:t>
             </w:r>
           </w:p>
           <w:p>
@@ -4431,21 +4940,63 @@
               <w:rPr>
                 <w:rFonts w:ascii="標楷體" w:hAnsi="標楷體"/>
               </w:rPr>
-              <w:t xml:space="preserve">        ,M."</w:t>
+              <w:t xml:space="preserve">        </w:t>
+            </w:r>
+            <w:proofErr w:type="gramStart"/>
+            <w:r>
+              <w:rPr>
+                <w:rFonts w:ascii="標楷體" w:hAnsi="標楷體"/>
+              </w:rPr>
+              <w:t>,T.</w:t>
+            </w:r>
+            <w:proofErr w:type="gramEnd"/>
+            <w:r>
+              <w:rPr>
+                <w:rFonts w:ascii="標楷體" w:hAnsi="標楷體"/>
+              </w:rPr>
+              <w:t>"</w:t>
             </w:r>
             <w:proofErr w:type="spellStart"/>
             <w:r>
               <w:rPr>
                 <w:rFonts w:ascii="標楷體" w:hAnsi="標楷體"/>
               </w:rPr>
-              <w:t>StoreRate</w:t>
+              <w:t>TelArea</w:t>
             </w:r>
             <w:proofErr w:type="spellEnd"/>
             <w:r>
               <w:rPr>
                 <w:rFonts w:ascii="標楷體" w:hAnsi="標楷體"/>
               </w:rPr>
-              <w:t>" F13</w:t>
+              <w:t>" || T."</w:t>
+            </w:r>
+            <w:proofErr w:type="spellStart"/>
+            <w:r>
+              <w:rPr>
+                <w:rFonts w:ascii="標楷體" w:hAnsi="標楷體"/>
+              </w:rPr>
+              <w:t>TelNo</w:t>
+            </w:r>
+            <w:proofErr w:type="spellEnd"/>
+            <w:r>
+              <w:rPr>
+                <w:rFonts w:ascii="標楷體" w:hAnsi="標楷體"/>
+              </w:rPr>
+              <w:t>" || T."</w:t>
+            </w:r>
+            <w:proofErr w:type="spellStart"/>
+            <w:r>
+              <w:rPr>
+                <w:rFonts w:ascii="標楷體" w:hAnsi="標楷體"/>
+              </w:rPr>
+              <w:t>TelExt</w:t>
+            </w:r>
+            <w:proofErr w:type="spellEnd"/>
+            <w:r>
+              <w:rPr>
+                <w:rFonts w:ascii="標楷體" w:hAnsi="標楷體"/>
+              </w:rPr>
+              <w:t>" F14</w:t>
             </w:r>
           </w:p>
           <w:p>
@@ -4462,49 +5013,35 @@
               <w:rPr>
                 <w:rFonts w:ascii="標楷體" w:hAnsi="標楷體"/>
               </w:rPr>
-              <w:t xml:space="preserve">        ,T."</w:t>
+              <w:t xml:space="preserve">        </w:t>
+            </w:r>
+            <w:proofErr w:type="gramStart"/>
+            <w:r>
+              <w:rPr>
+                <w:rFonts w:ascii="標楷體" w:hAnsi="標楷體"/>
+              </w:rPr>
+              <w:t>,T.</w:t>
+            </w:r>
+            <w:proofErr w:type="gramEnd"/>
+            <w:r>
+              <w:rPr>
+                <w:rFonts w:ascii="標楷體" w:hAnsi="標楷體"/>
+              </w:rPr>
+              <w:t>"</w:t>
             </w:r>
             <w:proofErr w:type="spellStart"/>
             <w:r>
               <w:rPr>
                 <w:rFonts w:ascii="標楷體" w:hAnsi="標楷體"/>
               </w:rPr>
-              <w:t>TelArea</w:t>
+              <w:t>LiaisonName</w:t>
             </w:r>
             <w:proofErr w:type="spellEnd"/>
             <w:r>
               <w:rPr>
                 <w:rFonts w:ascii="標楷體" w:hAnsi="標楷體"/>
               </w:rPr>
-              <w:t>" || T."</w:t>
-            </w:r>
-            <w:proofErr w:type="spellStart"/>
-            <w:r>
-              <w:rPr>
-                <w:rFonts w:ascii="標楷體" w:hAnsi="標楷體"/>
-              </w:rPr>
-              <w:t>TelNo</w:t>
-            </w:r>
-            <w:proofErr w:type="spellEnd"/>
-            <w:r>
-              <w:rPr>
-                <w:rFonts w:ascii="標楷體" w:hAnsi="標楷體"/>
-              </w:rPr>
-              <w:t>" || T."</w:t>
-            </w:r>
-            <w:proofErr w:type="spellStart"/>
-            <w:r>
-              <w:rPr>
-                <w:rFonts w:ascii="標楷體" w:hAnsi="標楷體"/>
-              </w:rPr>
-              <w:t>TelExt</w:t>
-            </w:r>
-            <w:proofErr w:type="spellEnd"/>
-            <w:r>
-              <w:rPr>
-                <w:rFonts w:ascii="標楷體" w:hAnsi="標楷體"/>
-              </w:rPr>
-              <w:t>" F14</w:t>
+              <w:t>" F15</w:t>
             </w:r>
           </w:p>
           <w:p>
@@ -4521,21 +5058,35 @@
               <w:rPr>
                 <w:rFonts w:ascii="標楷體" w:hAnsi="標楷體"/>
               </w:rPr>
-              <w:t xml:space="preserve">        ,T."</w:t>
+              <w:t xml:space="preserve">        </w:t>
+            </w:r>
+            <w:proofErr w:type="gramStart"/>
+            <w:r>
+              <w:rPr>
+                <w:rFonts w:ascii="標楷體" w:hAnsi="標楷體"/>
+              </w:rPr>
+              <w:t>,M.</w:t>
+            </w:r>
+            <w:proofErr w:type="gramEnd"/>
+            <w:r>
+              <w:rPr>
+                <w:rFonts w:ascii="標楷體" w:hAnsi="標楷體"/>
+              </w:rPr>
+              <w:t>"</w:t>
             </w:r>
             <w:proofErr w:type="spellStart"/>
             <w:r>
               <w:rPr>
                 <w:rFonts w:ascii="標楷體" w:hAnsi="標楷體"/>
               </w:rPr>
-              <w:t>LiaisonName</w:t>
+              <w:t>NextRepayDate</w:t>
             </w:r>
             <w:proofErr w:type="spellEnd"/>
             <w:r>
               <w:rPr>
                 <w:rFonts w:ascii="標楷體" w:hAnsi="標楷體"/>
               </w:rPr>
-              <w:t>" F15</w:t>
+              <w:t>" F16</w:t>
             </w:r>
           </w:p>
           <w:p>
@@ -4552,21 +5103,21 @@
               <w:rPr>
                 <w:rFonts w:ascii="標楷體" w:hAnsi="標楷體"/>
               </w:rPr>
-              <w:t xml:space="preserve">        ,M."</w:t>
-            </w:r>
-            <w:proofErr w:type="spellStart"/>
-            <w:r>
-              <w:rPr>
-                <w:rFonts w:ascii="標楷體" w:hAnsi="標楷體"/>
-              </w:rPr>
-              <w:t>NextRepayDate</w:t>
-            </w:r>
-            <w:proofErr w:type="spellEnd"/>
-            <w:r>
-              <w:rPr>
-                <w:rFonts w:ascii="標楷體" w:hAnsi="標楷體"/>
-              </w:rPr>
-              <w:t>" F16</w:t>
+              <w:t xml:space="preserve">        </w:t>
+            </w:r>
+            <w:proofErr w:type="gramStart"/>
+            <w:r>
+              <w:rPr>
+                <w:rFonts w:ascii="標楷體" w:hAnsi="標楷體"/>
+              </w:rPr>
+              <w:t>,C.</w:t>
+            </w:r>
+            <w:proofErr w:type="gramEnd"/>
+            <w:r>
+              <w:rPr>
+                <w:rFonts w:ascii="標楷體" w:hAnsi="標楷體"/>
+              </w:rPr>
+              <w:t>"CurrZip3" F17</w:t>
             </w:r>
           </w:p>
           <w:p>
@@ -4583,7 +5134,21 @@
               <w:rPr>
                 <w:rFonts w:ascii="標楷體" w:hAnsi="標楷體"/>
               </w:rPr>
-              <w:t xml:space="preserve">        ,C."CurrZip3" F17</w:t>
+              <w:t xml:space="preserve">        </w:t>
+            </w:r>
+            <w:proofErr w:type="gramStart"/>
+            <w:r>
+              <w:rPr>
+                <w:rFonts w:ascii="標楷體" w:hAnsi="標楷體"/>
+              </w:rPr>
+              <w:t>,C.</w:t>
+            </w:r>
+            <w:proofErr w:type="gramEnd"/>
+            <w:r>
+              <w:rPr>
+                <w:rFonts w:ascii="標楷體" w:hAnsi="標楷體"/>
+              </w:rPr>
+              <w:t>"CurrZip2" F18</w:t>
             </w:r>
           </w:p>
           <w:p>
@@ -4600,7 +5165,21 @@
               <w:rPr>
                 <w:rFonts w:ascii="標楷體" w:hAnsi="標楷體"/>
               </w:rPr>
-              <w:t xml:space="preserve">        ,C."CurrZip2" F18</w:t>
+              <w:t xml:space="preserve">        </w:t>
+            </w:r>
+            <w:proofErr w:type="gramStart"/>
+            <w:r>
+              <w:rPr>
+                <w:rFonts w:ascii="標楷體" w:hAnsi="標楷體"/>
+              </w:rPr>
+              <w:t>,C</w:t>
+            </w:r>
+            <w:proofErr w:type="gramEnd"/>
+            <w:r>
+              <w:rPr>
+                <w:rFonts w:ascii="標楷體" w:hAnsi="標楷體"/>
+              </w:rPr>
+              <w:t>2."CityItem" F19</w:t>
             </w:r>
           </w:p>
           <w:p>
@@ -4617,7 +5196,21 @@
               <w:rPr>
                 <w:rFonts w:ascii="標楷體" w:hAnsi="標楷體"/>
               </w:rPr>
-              <w:t xml:space="preserve">        ,C2."CityItem" F19</w:t>
+              <w:t xml:space="preserve">        </w:t>
+            </w:r>
+            <w:proofErr w:type="gramStart"/>
+            <w:r>
+              <w:rPr>
+                <w:rFonts w:ascii="標楷體" w:hAnsi="標楷體"/>
+              </w:rPr>
+              <w:t>,C</w:t>
+            </w:r>
+            <w:proofErr w:type="gramEnd"/>
+            <w:r>
+              <w:rPr>
+                <w:rFonts w:ascii="標楷體" w:hAnsi="標楷體"/>
+              </w:rPr>
+              <w:t>3."AreaItem" F20</w:t>
             </w:r>
           </w:p>
           <w:p>
@@ -4634,7 +5227,35 @@
               <w:rPr>
                 <w:rFonts w:ascii="標楷體" w:hAnsi="標楷體"/>
               </w:rPr>
-              <w:t xml:space="preserve">        ,C3."AreaItem" F20</w:t>
+              <w:t xml:space="preserve">        </w:t>
+            </w:r>
+            <w:proofErr w:type="gramStart"/>
+            <w:r>
+              <w:rPr>
+                <w:rFonts w:ascii="標楷體" w:hAnsi="標楷體"/>
+              </w:rPr>
+              <w:t>,C.</w:t>
+            </w:r>
+            <w:proofErr w:type="gramEnd"/>
+            <w:r>
+              <w:rPr>
+                <w:rFonts w:ascii="標楷體" w:hAnsi="標楷體"/>
+              </w:rPr>
+              <w:t>"</w:t>
+            </w:r>
+            <w:proofErr w:type="spellStart"/>
+            <w:r>
+              <w:rPr>
+                <w:rFonts w:ascii="標楷體" w:hAnsi="標楷體"/>
+              </w:rPr>
+              <w:t>CurrRoad</w:t>
+            </w:r>
+            <w:proofErr w:type="spellEnd"/>
+            <w:r>
+              <w:rPr>
+                <w:rFonts w:ascii="標楷體" w:hAnsi="標楷體"/>
+              </w:rPr>
+              <w:t>" F21</w:t>
             </w:r>
           </w:p>
           <w:p>
@@ -4651,21 +5272,35 @@
               <w:rPr>
                 <w:rFonts w:ascii="標楷體" w:hAnsi="標楷體"/>
               </w:rPr>
-              <w:t xml:space="preserve">        ,C."</w:t>
+              <w:t xml:space="preserve">        </w:t>
+            </w:r>
+            <w:proofErr w:type="gramStart"/>
+            <w:r>
+              <w:rPr>
+                <w:rFonts w:ascii="標楷體" w:hAnsi="標楷體"/>
+              </w:rPr>
+              <w:t>,C.</w:t>
+            </w:r>
+            <w:proofErr w:type="gramEnd"/>
+            <w:r>
+              <w:rPr>
+                <w:rFonts w:ascii="標楷體" w:hAnsi="標楷體"/>
+              </w:rPr>
+              <w:t>"</w:t>
             </w:r>
             <w:proofErr w:type="spellStart"/>
             <w:r>
               <w:rPr>
                 <w:rFonts w:ascii="標楷體" w:hAnsi="標楷體"/>
               </w:rPr>
-              <w:t>CurrRoad</w:t>
+              <w:t>CurrSection</w:t>
             </w:r>
             <w:proofErr w:type="spellEnd"/>
             <w:r>
               <w:rPr>
                 <w:rFonts w:ascii="標楷體" w:hAnsi="標楷體"/>
               </w:rPr>
-              <w:t>" F21</w:t>
+              <w:t>" F22</w:t>
             </w:r>
           </w:p>
           <w:p>
@@ -4682,21 +5317,35 @@
               <w:rPr>
                 <w:rFonts w:ascii="標楷體" w:hAnsi="標楷體"/>
               </w:rPr>
-              <w:t xml:space="preserve">        ,C."</w:t>
+              <w:t xml:space="preserve">        </w:t>
+            </w:r>
+            <w:proofErr w:type="gramStart"/>
+            <w:r>
+              <w:rPr>
+                <w:rFonts w:ascii="標楷體" w:hAnsi="標楷體"/>
+              </w:rPr>
+              <w:t>,C.</w:t>
+            </w:r>
+            <w:proofErr w:type="gramEnd"/>
+            <w:r>
+              <w:rPr>
+                <w:rFonts w:ascii="標楷體" w:hAnsi="標楷體"/>
+              </w:rPr>
+              <w:t>"</w:t>
             </w:r>
             <w:proofErr w:type="spellStart"/>
             <w:r>
               <w:rPr>
                 <w:rFonts w:ascii="標楷體" w:hAnsi="標楷體"/>
               </w:rPr>
-              <w:t>CurrSection</w:t>
+              <w:t>CurrAlley</w:t>
             </w:r>
             <w:proofErr w:type="spellEnd"/>
             <w:r>
               <w:rPr>
                 <w:rFonts w:ascii="標楷體" w:hAnsi="標楷體"/>
               </w:rPr>
-              <w:t>" F22</w:t>
+              <w:t>" F23</w:t>
             </w:r>
           </w:p>
           <w:p>
@@ -4713,21 +5362,35 @@
               <w:rPr>
                 <w:rFonts w:ascii="標楷體" w:hAnsi="標楷體"/>
               </w:rPr>
-              <w:t xml:space="preserve">        ,C."</w:t>
+              <w:t xml:space="preserve">        </w:t>
+            </w:r>
+            <w:proofErr w:type="gramStart"/>
+            <w:r>
+              <w:rPr>
+                <w:rFonts w:ascii="標楷體" w:hAnsi="標楷體"/>
+              </w:rPr>
+              <w:t>,C.</w:t>
+            </w:r>
+            <w:proofErr w:type="gramEnd"/>
+            <w:r>
+              <w:rPr>
+                <w:rFonts w:ascii="標楷體" w:hAnsi="標楷體"/>
+              </w:rPr>
+              <w:t>"</w:t>
             </w:r>
             <w:proofErr w:type="spellStart"/>
             <w:r>
               <w:rPr>
                 <w:rFonts w:ascii="標楷體" w:hAnsi="標楷體"/>
               </w:rPr>
-              <w:t>CurrAlley</w:t>
+              <w:t>CurrLane</w:t>
             </w:r>
             <w:proofErr w:type="spellEnd"/>
             <w:r>
               <w:rPr>
                 <w:rFonts w:ascii="標楷體" w:hAnsi="標楷體"/>
               </w:rPr>
-              <w:t>" F23</w:t>
+              <w:t>" F24</w:t>
             </w:r>
           </w:p>
           <w:p>
@@ -4744,21 +5407,35 @@
               <w:rPr>
                 <w:rFonts w:ascii="標楷體" w:hAnsi="標楷體"/>
               </w:rPr>
-              <w:t xml:space="preserve">        ,C."</w:t>
+              <w:t xml:space="preserve">        </w:t>
+            </w:r>
+            <w:proofErr w:type="gramStart"/>
+            <w:r>
+              <w:rPr>
+                <w:rFonts w:ascii="標楷體" w:hAnsi="標楷體"/>
+              </w:rPr>
+              <w:t>,C.</w:t>
+            </w:r>
+            <w:proofErr w:type="gramEnd"/>
+            <w:r>
+              <w:rPr>
+                <w:rFonts w:ascii="標楷體" w:hAnsi="標楷體"/>
+              </w:rPr>
+              <w:t>"</w:t>
             </w:r>
             <w:proofErr w:type="spellStart"/>
             <w:r>
               <w:rPr>
                 <w:rFonts w:ascii="標楷體" w:hAnsi="標楷體"/>
               </w:rPr>
-              <w:t>CurrLane</w:t>
+              <w:t>CurrNum</w:t>
             </w:r>
             <w:proofErr w:type="spellEnd"/>
             <w:r>
               <w:rPr>
                 <w:rFonts w:ascii="標楷體" w:hAnsi="標楷體"/>
               </w:rPr>
-              <w:t>" F24</w:t>
+              <w:t>" F25</w:t>
             </w:r>
           </w:p>
           <w:p>
@@ -4775,21 +5452,35 @@
               <w:rPr>
                 <w:rFonts w:ascii="標楷體" w:hAnsi="標楷體"/>
               </w:rPr>
-              <w:t xml:space="preserve">        ,C."</w:t>
+              <w:t xml:space="preserve">        </w:t>
+            </w:r>
+            <w:proofErr w:type="gramStart"/>
+            <w:r>
+              <w:rPr>
+                <w:rFonts w:ascii="標楷體" w:hAnsi="標楷體"/>
+              </w:rPr>
+              <w:t>,C.</w:t>
+            </w:r>
+            <w:proofErr w:type="gramEnd"/>
+            <w:r>
+              <w:rPr>
+                <w:rFonts w:ascii="標楷體" w:hAnsi="標楷體"/>
+              </w:rPr>
+              <w:t>"</w:t>
             </w:r>
             <w:proofErr w:type="spellStart"/>
             <w:r>
               <w:rPr>
                 <w:rFonts w:ascii="標楷體" w:hAnsi="標楷體"/>
               </w:rPr>
-              <w:t>CurrNum</w:t>
+              <w:t>CurrNumDash</w:t>
             </w:r>
             <w:proofErr w:type="spellEnd"/>
             <w:r>
               <w:rPr>
                 <w:rFonts w:ascii="標楷體" w:hAnsi="標楷體"/>
               </w:rPr>
-              <w:t>" F25</w:t>
+              <w:t>" F26</w:t>
             </w:r>
           </w:p>
           <w:p>
@@ -4806,21 +5497,35 @@
               <w:rPr>
                 <w:rFonts w:ascii="標楷體" w:hAnsi="標楷體"/>
               </w:rPr>
-              <w:t xml:space="preserve">        ,C."</w:t>
+              <w:t xml:space="preserve">        </w:t>
+            </w:r>
+            <w:proofErr w:type="gramStart"/>
+            <w:r>
+              <w:rPr>
+                <w:rFonts w:ascii="標楷體" w:hAnsi="標楷體"/>
+              </w:rPr>
+              <w:t>,C.</w:t>
+            </w:r>
+            <w:proofErr w:type="gramEnd"/>
+            <w:r>
+              <w:rPr>
+                <w:rFonts w:ascii="標楷體" w:hAnsi="標楷體"/>
+              </w:rPr>
+              <w:t>"</w:t>
             </w:r>
             <w:proofErr w:type="spellStart"/>
             <w:r>
               <w:rPr>
                 <w:rFonts w:ascii="標楷體" w:hAnsi="標楷體"/>
               </w:rPr>
-              <w:t>CurrNumDash</w:t>
+              <w:t>CurrFloor</w:t>
             </w:r>
             <w:proofErr w:type="spellEnd"/>
             <w:r>
               <w:rPr>
                 <w:rFonts w:ascii="標楷體" w:hAnsi="標楷體"/>
               </w:rPr>
-              <w:t>" F26</w:t>
+              <w:t>" F27</w:t>
             </w:r>
           </w:p>
           <w:p>
@@ -4837,21 +5542,35 @@
               <w:rPr>
                 <w:rFonts w:ascii="標楷體" w:hAnsi="標楷體"/>
               </w:rPr>
-              <w:t xml:space="preserve">        ,C."</w:t>
+              <w:t xml:space="preserve">        </w:t>
+            </w:r>
+            <w:proofErr w:type="gramStart"/>
+            <w:r>
+              <w:rPr>
+                <w:rFonts w:ascii="標楷體" w:hAnsi="標楷體"/>
+              </w:rPr>
+              <w:t>,C.</w:t>
+            </w:r>
+            <w:proofErr w:type="gramEnd"/>
+            <w:r>
+              <w:rPr>
+                <w:rFonts w:ascii="標楷體" w:hAnsi="標楷體"/>
+              </w:rPr>
+              <w:t>"</w:t>
             </w:r>
             <w:proofErr w:type="spellStart"/>
             <w:r>
               <w:rPr>
                 <w:rFonts w:ascii="標楷體" w:hAnsi="標楷體"/>
               </w:rPr>
-              <w:t>CurrFloor</w:t>
+              <w:t>CurrFloorDash</w:t>
             </w:r>
             <w:proofErr w:type="spellEnd"/>
             <w:r>
               <w:rPr>
                 <w:rFonts w:ascii="標楷體" w:hAnsi="標楷體"/>
               </w:rPr>
-              <w:t>" F27</w:t>
+              <w:t>" F28</w:t>
             </w:r>
           </w:p>
           <w:p>
@@ -4868,21 +5587,35 @@
               <w:rPr>
                 <w:rFonts w:ascii="標楷體" w:hAnsi="標楷體"/>
               </w:rPr>
-              <w:t xml:space="preserve">        ,C."</w:t>
+              <w:t xml:space="preserve">        </w:t>
+            </w:r>
+            <w:proofErr w:type="gramStart"/>
+            <w:r>
+              <w:rPr>
+                <w:rFonts w:ascii="標楷體" w:hAnsi="標楷體"/>
+              </w:rPr>
+              <w:t>,F.</w:t>
+            </w:r>
+            <w:proofErr w:type="gramEnd"/>
+            <w:r>
+              <w:rPr>
+                <w:rFonts w:ascii="標楷體" w:hAnsi="標楷體"/>
+              </w:rPr>
+              <w:t>"</w:t>
             </w:r>
             <w:proofErr w:type="spellStart"/>
             <w:r>
               <w:rPr>
                 <w:rFonts w:ascii="標楷體" w:hAnsi="標楷體"/>
               </w:rPr>
-              <w:t>CurrFloorDash</w:t>
+              <w:t>RepayCode</w:t>
             </w:r>
             <w:proofErr w:type="spellEnd"/>
             <w:r>
               <w:rPr>
                 <w:rFonts w:ascii="標楷體" w:hAnsi="標楷體"/>
               </w:rPr>
-              <w:t>" F28</w:t>
+              <w:t>" F29</w:t>
             </w:r>
           </w:p>
           <w:p>
@@ -4899,21 +5632,35 @@
               <w:rPr>
                 <w:rFonts w:ascii="標楷體" w:hAnsi="標楷體"/>
               </w:rPr>
-              <w:t xml:space="preserve">        ,F."</w:t>
+              <w:t xml:space="preserve">        </w:t>
+            </w:r>
+            <w:proofErr w:type="gramStart"/>
+            <w:r>
+              <w:rPr>
+                <w:rFonts w:ascii="標楷體" w:hAnsi="標楷體"/>
+              </w:rPr>
+              <w:t>,M.</w:t>
+            </w:r>
+            <w:proofErr w:type="gramEnd"/>
+            <w:r>
+              <w:rPr>
+                <w:rFonts w:ascii="標楷體" w:hAnsi="標楷體"/>
+              </w:rPr>
+              <w:t>"</w:t>
             </w:r>
             <w:proofErr w:type="spellStart"/>
             <w:r>
               <w:rPr>
                 <w:rFonts w:ascii="標楷體" w:hAnsi="標楷體"/>
               </w:rPr>
-              <w:t>RepayCode</w:t>
+              <w:t>AmortizedCode</w:t>
             </w:r>
             <w:proofErr w:type="spellEnd"/>
             <w:r>
               <w:rPr>
                 <w:rFonts w:ascii="標楷體" w:hAnsi="標楷體"/>
               </w:rPr>
-              <w:t>" F29</w:t>
+              <w:t>" F30</w:t>
             </w:r>
           </w:p>
           <w:p>
@@ -4930,21 +5677,35 @@
               <w:rPr>
                 <w:rFonts w:ascii="標楷體" w:hAnsi="標楷體"/>
               </w:rPr>
-              <w:t xml:space="preserve">        ,M."</w:t>
+              <w:t xml:space="preserve">        </w:t>
+            </w:r>
+            <w:proofErr w:type="gramStart"/>
+            <w:r>
+              <w:rPr>
+                <w:rFonts w:ascii="標楷體" w:hAnsi="標楷體"/>
+              </w:rPr>
+              <w:t>,F.</w:t>
+            </w:r>
+            <w:proofErr w:type="gramEnd"/>
+            <w:r>
+              <w:rPr>
+                <w:rFonts w:ascii="標楷體" w:hAnsi="標楷體"/>
+              </w:rPr>
+              <w:t>"</w:t>
             </w:r>
             <w:proofErr w:type="spellStart"/>
             <w:r>
               <w:rPr>
                 <w:rFonts w:ascii="標楷體" w:hAnsi="標楷體"/>
               </w:rPr>
-              <w:t>AmortizedCode</w:t>
+              <w:t>AcctCode</w:t>
             </w:r>
             <w:proofErr w:type="spellEnd"/>
             <w:r>
               <w:rPr>
                 <w:rFonts w:ascii="標楷體" w:hAnsi="標楷體"/>
               </w:rPr>
-              <w:t>" F30</w:t>
+              <w:t>" F31</w:t>
             </w:r>
           </w:p>
           <w:p>
@@ -4961,21 +5722,56 @@
               <w:rPr>
                 <w:rFonts w:ascii="標楷體" w:hAnsi="標楷體"/>
               </w:rPr>
-              <w:t xml:space="preserve">        ,F."</w:t>
+              <w:tab/>
+            </w:r>
+            <w:r>
+              <w:rPr>
+                <w:rFonts w:ascii="標楷體" w:hAnsi="標楷體"/>
+              </w:rPr>
+              <w:tab/>
+              <w:t xml:space="preserve">// </w:t>
             </w:r>
             <w:proofErr w:type="spellStart"/>
             <w:r>
               <w:rPr>
                 <w:rFonts w:ascii="標楷體" w:hAnsi="標楷體"/>
               </w:rPr>
-              <w:t>AcctCode</w:t>
+              <w:t>sql</w:t>
             </w:r>
             <w:proofErr w:type="spellEnd"/>
             <w:r>
               <w:rPr>
                 <w:rFonts w:ascii="標楷體" w:hAnsi="標楷體"/>
               </w:rPr>
-              <w:t>" F31</w:t>
+              <w:t xml:space="preserve"> += "      </w:t>
+            </w:r>
+            <w:proofErr w:type="gramStart"/>
+            <w:r>
+              <w:rPr>
+                <w:rFonts w:ascii="標楷體" w:hAnsi="標楷體"/>
+              </w:rPr>
+              <w:t xml:space="preserve">  ,</w:t>
+            </w:r>
+            <w:proofErr w:type="gramEnd"/>
+            <w:r>
+              <w:rPr>
+                <w:rFonts w:ascii="標楷體" w:hAnsi="標楷體"/>
+              </w:rPr>
+              <w:t>M."</w:t>
+            </w:r>
+            <w:proofErr w:type="spellStart"/>
+            <w:r>
+              <w:rPr>
+                <w:rFonts w:ascii="標楷體" w:hAnsi="標楷體"/>
+              </w:rPr>
+              <w:t>BormNo</w:t>
+            </w:r>
+            <w:proofErr w:type="spellEnd"/>
+            <w:r>
+              <w:rPr>
+                <w:rFonts w:ascii="標楷體" w:hAnsi="標楷體"/>
+              </w:rPr>
+              <w:t>" T1</w:t>
             </w:r>
           </w:p>
           <w:p>
@@ -4992,42 +5788,63 @@
               <w:rPr>
                 <w:rFonts w:ascii="標楷體" w:hAnsi="標楷體"/>
               </w:rPr>
-              <w:tab/>
-            </w:r>
-            <w:r>
-              <w:rPr>
-                <w:rFonts w:ascii="標楷體" w:hAnsi="標楷體"/>
-              </w:rPr>
-              <w:tab/>
-              <w:t xml:space="preserve">// </w:t>
+              <w:t xml:space="preserve">        </w:t>
+            </w:r>
+            <w:proofErr w:type="gramStart"/>
+            <w:r>
+              <w:rPr>
+                <w:rFonts w:ascii="標楷體" w:hAnsi="標楷體"/>
+              </w:rPr>
+              <w:t>,ROW</w:t>
+            </w:r>
+            <w:proofErr w:type="gramEnd"/>
+            <w:r>
+              <w:rPr>
+                <w:rFonts w:ascii="標楷體" w:hAnsi="標楷體"/>
+              </w:rPr>
+              <w:t>_NUMBER() OVER (PARTITION BY M."</w:t>
             </w:r>
             <w:proofErr w:type="spellStart"/>
             <w:r>
               <w:rPr>
                 <w:rFonts w:ascii="標楷體" w:hAnsi="標楷體"/>
               </w:rPr>
-              <w:t>sql</w:t>
+              <w:t>CustNo</w:t>
             </w:r>
             <w:proofErr w:type="spellEnd"/>
             <w:r>
               <w:rPr>
                 <w:rFonts w:ascii="標楷體" w:hAnsi="標楷體"/>
               </w:rPr>
-              <w:t xml:space="preserve"> += "        ,M."</w:t>
+              <w:t>", M."</w:t>
             </w:r>
             <w:proofErr w:type="spellStart"/>
             <w:r>
               <w:rPr>
                 <w:rFonts w:ascii="標楷體" w:hAnsi="標楷體"/>
               </w:rPr>
-              <w:t>BormNo</w:t>
+              <w:t>FacmNo</w:t>
             </w:r>
             <w:proofErr w:type="spellEnd"/>
             <w:r>
               <w:rPr>
                 <w:rFonts w:ascii="標楷體" w:hAnsi="標楷體"/>
               </w:rPr>
-              <w:t>" T1</w:t>
+              <w:t>" ORDER BY T."</w:t>
+            </w:r>
+            <w:proofErr w:type="spellStart"/>
+            <w:r>
+              <w:rPr>
+                <w:rFonts w:ascii="標楷體" w:hAnsi="標楷體"/>
+              </w:rPr>
+              <w:t>TelTypeCode</w:t>
+            </w:r>
+            <w:proofErr w:type="spellEnd"/>
+            <w:r>
+              <w:rPr>
+                <w:rFonts w:ascii="標楷體" w:hAnsi="標楷體"/>
+              </w:rPr>
+              <w:t>") AS SEQ</w:t>
             </w:r>
           </w:p>
           <w:p>
@@ -5044,7 +5861,21 @@
               <w:rPr>
                 <w:rFonts w:ascii="標楷體" w:hAnsi="標楷體"/>
               </w:rPr>
-              <w:t xml:space="preserve">        ,ROW_NUMBER() OVER (PARTITION BY M."</w:t>
+              <w:tab/>
+            </w:r>
+            <w:proofErr w:type="gramStart"/>
+            <w:r>
+              <w:rPr>
+                <w:rFonts w:ascii="標楷體" w:hAnsi="標楷體"/>
+              </w:rPr>
+              <w:t>FROM(</w:t>
+            </w:r>
+            <w:proofErr w:type="gramEnd"/>
+            <w:r>
+              <w:rPr>
+                <w:rFonts w:ascii="標楷體" w:hAnsi="標楷體"/>
+              </w:rPr>
+              <w:t>SELECT M."</w:t>
             </w:r>
             <w:proofErr w:type="spellStart"/>
             <w:r>
@@ -5058,35 +5889,7 @@
               <w:rPr>
                 <w:rFonts w:ascii="標楷體" w:hAnsi="標楷體"/>
               </w:rPr>
-              <w:t>", M."</w:t>
-            </w:r>
-            <w:proofErr w:type="spellStart"/>
-            <w:r>
-              <w:rPr>
-                <w:rFonts w:ascii="標楷體" w:hAnsi="標楷體"/>
-              </w:rPr>
-              <w:t>FacmNo</w:t>
-            </w:r>
-            <w:proofErr w:type="spellEnd"/>
-            <w:r>
-              <w:rPr>
-                <w:rFonts w:ascii="標楷體" w:hAnsi="標楷體"/>
-              </w:rPr>
-              <w:t>" ORDER BY T."</w:t>
-            </w:r>
-            <w:proofErr w:type="spellStart"/>
-            <w:r>
-              <w:rPr>
-                <w:rFonts w:ascii="標楷體" w:hAnsi="標楷體"/>
-              </w:rPr>
-              <w:t>TelTypeCode</w:t>
-            </w:r>
-            <w:proofErr w:type="spellEnd"/>
-            <w:r>
-              <w:rPr>
-                <w:rFonts w:ascii="標楷體" w:hAnsi="標楷體"/>
-              </w:rPr>
-              <w:t>") AS SEQ</w:t>
+              <w:t>"</w:t>
             </w:r>
           </w:p>
           <w:p>
@@ -5104,14 +5907,40 @@
                 <w:rFonts w:ascii="標楷體" w:hAnsi="標楷體"/>
               </w:rPr>
               <w:tab/>
-              <w:t>FROM(SELECT M."</w:t>
+            </w:r>
+            <w:r>
+              <w:rPr>
+                <w:rFonts w:ascii="標楷體" w:hAnsi="標楷體"/>
+              </w:rPr>
+              <w:tab/>
+            </w:r>
+            <w:r>
+              <w:rPr>
+                <w:rFonts w:ascii="標楷體" w:hAnsi="標楷體"/>
+              </w:rPr>
+              <w:tab/>
+              <w:t xml:space="preserve">   </w:t>
+            </w:r>
+            <w:proofErr w:type="gramStart"/>
+            <w:r>
+              <w:rPr>
+                <w:rFonts w:ascii="標楷體" w:hAnsi="標楷體"/>
+              </w:rPr>
+              <w:t>,M.</w:t>
+            </w:r>
+            <w:proofErr w:type="gramEnd"/>
+            <w:r>
+              <w:rPr>
+                <w:rFonts w:ascii="標楷體" w:hAnsi="標楷體"/>
+              </w:rPr>
+              <w:t>"</w:t>
             </w:r>
             <w:proofErr w:type="spellStart"/>
             <w:r>
               <w:rPr>
                 <w:rFonts w:ascii="標楷體" w:hAnsi="標楷體"/>
               </w:rPr>
-              <w:t>CustNo</w:t>
+              <w:t>FacmNo</w:t>
             </w:r>
             <w:proofErr w:type="spellEnd"/>
             <w:r>
@@ -5148,14 +5977,28 @@
                 <w:rFonts w:ascii="標楷體" w:hAnsi="標楷體"/>
               </w:rPr>
               <w:tab/>
-              <w:t xml:space="preserve">   ,M."</w:t>
+              <w:t xml:space="preserve">   </w:t>
+            </w:r>
+            <w:proofErr w:type="gramStart"/>
+            <w:r>
+              <w:rPr>
+                <w:rFonts w:ascii="標楷體" w:hAnsi="標楷體"/>
+              </w:rPr>
+              <w:t>,M.</w:t>
+            </w:r>
+            <w:proofErr w:type="gramEnd"/>
+            <w:r>
+              <w:rPr>
+                <w:rFonts w:ascii="標楷體" w:hAnsi="標楷體"/>
+              </w:rPr>
+              <w:t>"</w:t>
             </w:r>
             <w:proofErr w:type="spellStart"/>
             <w:r>
               <w:rPr>
                 <w:rFonts w:ascii="標楷體" w:hAnsi="標楷體"/>
               </w:rPr>
-              <w:t>FacmNo</w:t>
+              <w:t>BormNo</w:t>
             </w:r>
             <w:proofErr w:type="spellEnd"/>
             <w:r>
@@ -5192,14 +6035,28 @@
                 <w:rFonts w:ascii="標楷體" w:hAnsi="標楷體"/>
               </w:rPr>
               <w:tab/>
-              <w:t xml:space="preserve">   ,M."</w:t>
+              <w:t xml:space="preserve">   </w:t>
+            </w:r>
+            <w:proofErr w:type="gramStart"/>
+            <w:r>
+              <w:rPr>
+                <w:rFonts w:ascii="標楷體" w:hAnsi="標楷體"/>
+              </w:rPr>
+              <w:t>,M.</w:t>
+            </w:r>
+            <w:proofErr w:type="gramEnd"/>
+            <w:r>
+              <w:rPr>
+                <w:rFonts w:ascii="標楷體" w:hAnsi="標楷體"/>
+              </w:rPr>
+              <w:t>"</w:t>
             </w:r>
             <w:proofErr w:type="spellStart"/>
             <w:r>
               <w:rPr>
                 <w:rFonts w:ascii="標楷體" w:hAnsi="標楷體"/>
               </w:rPr>
-              <w:t>BormNo</w:t>
+              <w:t>MaturityDate</w:t>
             </w:r>
             <w:proofErr w:type="spellEnd"/>
             <w:r>
@@ -5223,27 +6080,28 @@
               <w:rPr>
                 <w:rFonts w:ascii="標楷體" w:hAnsi="標楷體"/>
               </w:rPr>
-              <w:tab/>
-            </w:r>
-            <w:r>
-              <w:rPr>
-                <w:rFonts w:ascii="標楷體" w:hAnsi="標楷體"/>
-              </w:rPr>
-              <w:tab/>
-            </w:r>
-            <w:r>
-              <w:rPr>
-                <w:rFonts w:ascii="標楷體" w:hAnsi="標楷體"/>
-              </w:rPr>
-              <w:tab/>
-              <w:t xml:space="preserve">   ,M."</w:t>
+              <w:t xml:space="preserve">               </w:t>
+            </w:r>
+            <w:proofErr w:type="gramStart"/>
+            <w:r>
+              <w:rPr>
+                <w:rFonts w:ascii="標楷體" w:hAnsi="標楷體"/>
+              </w:rPr>
+              <w:t>,M.</w:t>
+            </w:r>
+            <w:proofErr w:type="gramEnd"/>
+            <w:r>
+              <w:rPr>
+                <w:rFonts w:ascii="標楷體" w:hAnsi="標楷體"/>
+              </w:rPr>
+              <w:t>"</w:t>
             </w:r>
             <w:proofErr w:type="spellStart"/>
             <w:r>
               <w:rPr>
                 <w:rFonts w:ascii="標楷體" w:hAnsi="標楷體"/>
               </w:rPr>
-              <w:t>MaturityDate</w:t>
+              <w:t>LoanBal</w:t>
             </w:r>
             <w:proofErr w:type="spellEnd"/>
             <w:r>
@@ -5267,14 +6125,41 @@
               <w:rPr>
                 <w:rFonts w:ascii="標楷體" w:hAnsi="標楷體"/>
               </w:rPr>
-              <w:t xml:space="preserve">               ,M."</w:t>
+              <w:tab/>
+            </w:r>
+            <w:r>
+              <w:rPr>
+                <w:rFonts w:ascii="標楷體" w:hAnsi="標楷體"/>
+              </w:rPr>
+              <w:tab/>
+            </w:r>
+            <w:r>
+              <w:rPr>
+                <w:rFonts w:ascii="標楷體" w:hAnsi="標楷體"/>
+              </w:rPr>
+              <w:tab/>
+              <w:t xml:space="preserve">   </w:t>
+            </w:r>
+            <w:proofErr w:type="gramStart"/>
+            <w:r>
+              <w:rPr>
+                <w:rFonts w:ascii="標楷體" w:hAnsi="標楷體"/>
+              </w:rPr>
+              <w:t>,M.</w:t>
+            </w:r>
+            <w:proofErr w:type="gramEnd"/>
+            <w:r>
+              <w:rPr>
+                <w:rFonts w:ascii="標楷體" w:hAnsi="標楷體"/>
+              </w:rPr>
+              <w:t>"</w:t>
             </w:r>
             <w:proofErr w:type="spellStart"/>
             <w:r>
               <w:rPr>
                 <w:rFonts w:ascii="標楷體" w:hAnsi="標楷體"/>
               </w:rPr>
-              <w:t>LoanBal</w:t>
+              <w:t>PrevPayIntDate</w:t>
             </w:r>
             <w:proofErr w:type="spellEnd"/>
             <w:r>
@@ -5298,27 +6183,28 @@
               <w:rPr>
                 <w:rFonts w:ascii="標楷體" w:hAnsi="標楷體"/>
               </w:rPr>
-              <w:tab/>
-            </w:r>
-            <w:r>
-              <w:rPr>
-                <w:rFonts w:ascii="標楷體" w:hAnsi="標楷體"/>
-              </w:rPr>
-              <w:tab/>
-            </w:r>
-            <w:r>
-              <w:rPr>
-                <w:rFonts w:ascii="標楷體" w:hAnsi="標楷體"/>
-              </w:rPr>
-              <w:tab/>
-              <w:t xml:space="preserve">   ,M."</w:t>
+              <w:t xml:space="preserve">               </w:t>
+            </w:r>
+            <w:proofErr w:type="gramStart"/>
+            <w:r>
+              <w:rPr>
+                <w:rFonts w:ascii="標楷體" w:hAnsi="標楷體"/>
+              </w:rPr>
+              <w:t>,M.</w:t>
+            </w:r>
+            <w:proofErr w:type="gramEnd"/>
+            <w:r>
+              <w:rPr>
+                <w:rFonts w:ascii="標楷體" w:hAnsi="標楷體"/>
+              </w:rPr>
+              <w:t>"</w:t>
             </w:r>
             <w:proofErr w:type="spellStart"/>
             <w:r>
               <w:rPr>
                 <w:rFonts w:ascii="標楷體" w:hAnsi="標楷體"/>
               </w:rPr>
-              <w:t>PrevPayIntDate</w:t>
+              <w:t>StoreRate</w:t>
             </w:r>
             <w:proofErr w:type="spellEnd"/>
             <w:r>
@@ -5342,14 +6228,41 @@
               <w:rPr>
                 <w:rFonts w:ascii="標楷體" w:hAnsi="標楷體"/>
               </w:rPr>
-              <w:t xml:space="preserve">               ,M."</w:t>
+              <w:tab/>
+            </w:r>
+            <w:r>
+              <w:rPr>
+                <w:rFonts w:ascii="標楷體" w:hAnsi="標楷體"/>
+              </w:rPr>
+              <w:tab/>
+            </w:r>
+            <w:r>
+              <w:rPr>
+                <w:rFonts w:ascii="標楷體" w:hAnsi="標楷體"/>
+              </w:rPr>
+              <w:tab/>
+              <w:t xml:space="preserve">   </w:t>
+            </w:r>
+            <w:proofErr w:type="gramStart"/>
+            <w:r>
+              <w:rPr>
+                <w:rFonts w:ascii="標楷體" w:hAnsi="標楷體"/>
+              </w:rPr>
+              <w:t>,M.</w:t>
+            </w:r>
+            <w:proofErr w:type="gramEnd"/>
+            <w:r>
+              <w:rPr>
+                <w:rFonts w:ascii="標楷體" w:hAnsi="標楷體"/>
+              </w:rPr>
+              <w:t>"</w:t>
             </w:r>
             <w:proofErr w:type="spellStart"/>
             <w:r>
               <w:rPr>
                 <w:rFonts w:ascii="標楷體" w:hAnsi="標楷體"/>
               </w:rPr>
-              <w:t>StoreRate</w:t>
+              <w:t>NextRepayDate</w:t>
             </w:r>
             <w:proofErr w:type="spellEnd"/>
             <w:r>
@@ -5386,14 +6299,28 @@
                 <w:rFonts w:ascii="標楷體" w:hAnsi="標楷體"/>
               </w:rPr>
               <w:tab/>
-              <w:t xml:space="preserve">   ,M."</w:t>
+              <w:t xml:space="preserve">   </w:t>
+            </w:r>
+            <w:proofErr w:type="gramStart"/>
+            <w:r>
+              <w:rPr>
+                <w:rFonts w:ascii="標楷體" w:hAnsi="標楷體"/>
+              </w:rPr>
+              <w:t>,M.</w:t>
+            </w:r>
+            <w:proofErr w:type="gramEnd"/>
+            <w:r>
+              <w:rPr>
+                <w:rFonts w:ascii="標楷體" w:hAnsi="標楷體"/>
+              </w:rPr>
+              <w:t>"</w:t>
             </w:r>
             <w:proofErr w:type="spellStart"/>
             <w:r>
               <w:rPr>
                 <w:rFonts w:ascii="標楷體" w:hAnsi="標楷體"/>
               </w:rPr>
-              <w:t>NextRepayDate</w:t>
+              <w:t>AmortizedCode</w:t>
             </w:r>
             <w:proofErr w:type="spellEnd"/>
             <w:r>
@@ -5418,33 +6345,21 @@
                 <w:rFonts w:ascii="標楷體" w:hAnsi="標楷體"/>
               </w:rPr>
               <w:tab/>
-            </w:r>
-            <w:r>
-              <w:rPr>
-                <w:rFonts w:ascii="標楷體" w:hAnsi="標楷體"/>
-              </w:rPr>
-              <w:tab/>
-            </w:r>
-            <w:r>
-              <w:rPr>
-                <w:rFonts w:ascii="標楷體" w:hAnsi="標楷體"/>
-              </w:rPr>
-              <w:tab/>
-              <w:t xml:space="preserve">   ,M."</w:t>
+              <w:t xml:space="preserve">     FROM "</w:t>
             </w:r>
             <w:proofErr w:type="spellStart"/>
             <w:r>
               <w:rPr>
                 <w:rFonts w:ascii="標楷體" w:hAnsi="標楷體"/>
               </w:rPr>
-              <w:t>AmortizedCode</w:t>
+              <w:t>LoanBorMain</w:t>
             </w:r>
             <w:proofErr w:type="spellEnd"/>
             <w:r>
               <w:rPr>
                 <w:rFonts w:ascii="標楷體" w:hAnsi="標楷體"/>
               </w:rPr>
-              <w:t>"</w:t>
+              <w:t>" M</w:t>
             </w:r>
           </w:p>
           <w:p>
@@ -5461,22 +6376,43 @@
               <w:rPr>
                 <w:rFonts w:ascii="標楷體" w:hAnsi="標楷體"/>
               </w:rPr>
-              <w:tab/>
-              <w:t xml:space="preserve">     FROM "</w:t>
+              <w:t xml:space="preserve">       WHERE M."</w:t>
             </w:r>
             <w:proofErr w:type="spellStart"/>
             <w:r>
               <w:rPr>
                 <w:rFonts w:ascii="標楷體" w:hAnsi="標楷體"/>
               </w:rPr>
-              <w:t>LoanBorMain</w:t>
+              <w:t>MaturityDate</w:t>
             </w:r>
             <w:proofErr w:type="spellEnd"/>
-            <w:r>
-              <w:rPr>
-                <w:rFonts w:ascii="標楷體" w:hAnsi="標楷體"/>
-              </w:rPr>
-              <w:t>" M</w:t>
+            <w:proofErr w:type="gramStart"/>
+            <w:r>
+              <w:rPr>
+                <w:rFonts w:ascii="標楷體" w:hAnsi="標楷體"/>
+              </w:rPr>
+              <w:t>"  &gt;</w:t>
+            </w:r>
+            <w:proofErr w:type="gramEnd"/>
+            <w:r>
+              <w:rPr>
+                <w:rFonts w:ascii="標楷體" w:hAnsi="標楷體"/>
+              </w:rPr>
+              <w:t>= :</w:t>
+            </w:r>
+            <w:proofErr w:type="spellStart"/>
+            <w:r>
+              <w:rPr>
+                <w:rFonts w:ascii="標楷體" w:hAnsi="標楷體"/>
+              </w:rPr>
+              <w:t>isday</w:t>
+            </w:r>
+            <w:proofErr w:type="spellEnd"/>
+            <w:r>
+              <w:rPr>
+                <w:rFonts w:ascii="標楷體" w:hAnsi="標楷體"/>
+              </w:rPr>
+              <w:t xml:space="preserve"> </w:t>
             </w:r>
           </w:p>
           <w:p>
@@ -5493,7 +6429,7 @@
               <w:rPr>
                 <w:rFonts w:ascii="標楷體" w:hAnsi="標楷體"/>
               </w:rPr>
-              <w:t xml:space="preserve">       WHERE M."</w:t>
+              <w:t xml:space="preserve">         AND M."</w:t>
             </w:r>
             <w:proofErr w:type="spellStart"/>
             <w:r>
@@ -5503,18 +6439,26 @@
               <w:t>MaturityDate</w:t>
             </w:r>
             <w:proofErr w:type="spellEnd"/>
-            <w:r>
-              <w:rPr>
-                <w:rFonts w:ascii="標楷體" w:hAnsi="標楷體"/>
-              </w:rPr>
-              <w:t>"  &gt;= :</w:t>
+            <w:proofErr w:type="gramStart"/>
+            <w:r>
+              <w:rPr>
+                <w:rFonts w:ascii="標楷體" w:hAnsi="標楷體"/>
+              </w:rPr>
+              <w:t>"  &lt;</w:t>
+            </w:r>
+            <w:proofErr w:type="gramEnd"/>
+            <w:r>
+              <w:rPr>
+                <w:rFonts w:ascii="標楷體" w:hAnsi="標楷體"/>
+              </w:rPr>
+              <w:t>= :</w:t>
             </w:r>
             <w:proofErr w:type="spellStart"/>
             <w:r>
               <w:rPr>
                 <w:rFonts w:ascii="標楷體" w:hAnsi="標楷體"/>
               </w:rPr>
-              <w:t>isday</w:t>
+              <w:t>ieday</w:t>
             </w:r>
             <w:proofErr w:type="spellEnd"/>
             <w:r>
@@ -5538,35 +6482,37 @@
               <w:rPr>
                 <w:rFonts w:ascii="標楷體" w:hAnsi="標楷體"/>
               </w:rPr>
-              <w:t xml:space="preserve">         AND M."</w:t>
+              <w:lastRenderedPageBreak/>
+              <w:tab/>
+            </w:r>
+            <w:r>
+              <w:rPr>
+                <w:rFonts w:ascii="標楷體" w:hAnsi="標楷體"/>
+              </w:rPr>
+              <w:tab/>
+              <w:t xml:space="preserve">if </w:t>
+            </w:r>
+            <w:proofErr w:type="gramStart"/>
+            <w:r>
+              <w:rPr>
+                <w:rFonts w:ascii="標楷體" w:hAnsi="標楷體"/>
+              </w:rPr>
+              <w:t>(!</w:t>
             </w:r>
             <w:proofErr w:type="spellStart"/>
             <w:r>
               <w:rPr>
                 <w:rFonts w:ascii="標楷體" w:hAnsi="標楷體"/>
               </w:rPr>
-              <w:t>MaturityDate</w:t>
+              <w:t>iCUSTNO.equals</w:t>
             </w:r>
             <w:proofErr w:type="spellEnd"/>
-            <w:r>
-              <w:rPr>
-                <w:rFonts w:ascii="標楷體" w:hAnsi="標楷體"/>
-              </w:rPr>
-              <w:t>"  &lt;= :</w:t>
-            </w:r>
-            <w:proofErr w:type="spellStart"/>
-            <w:r>
-              <w:rPr>
-                <w:rFonts w:ascii="標楷體" w:hAnsi="標楷體"/>
-              </w:rPr>
-              <w:t>ieday</w:t>
-            </w:r>
-            <w:proofErr w:type="spellEnd"/>
-            <w:r>
-              <w:rPr>
-                <w:rFonts w:ascii="標楷體" w:hAnsi="標楷體"/>
-              </w:rPr>
-              <w:t xml:space="preserve"> </w:t>
+            <w:proofErr w:type="gramEnd"/>
+            <w:r>
+              <w:rPr>
+                <w:rFonts w:ascii="標楷體" w:hAnsi="標楷體"/>
+              </w:rPr>
+              <w:t>("9999999")) {</w:t>
             </w:r>
           </w:p>
           <w:p>
@@ -5584,27 +6530,49 @@
                 <w:rFonts w:ascii="標楷體" w:hAnsi="標楷體"/>
               </w:rPr>
               <w:tab/>
-            </w:r>
-            <w:r>
-              <w:rPr>
-                <w:rFonts w:ascii="標楷體" w:hAnsi="標楷體"/>
-              </w:rPr>
-              <w:tab/>
-              <w:t>if (!</w:t>
+              <w:t xml:space="preserve">          </w:t>
+            </w:r>
+            <w:proofErr w:type="gramStart"/>
+            <w:r>
+              <w:rPr>
+                <w:rFonts w:ascii="標楷體" w:hAnsi="標楷體"/>
+              </w:rPr>
+              <w:t>AND  M.</w:t>
+            </w:r>
+            <w:proofErr w:type="gramEnd"/>
+            <w:r>
+              <w:rPr>
+                <w:rFonts w:ascii="標楷體" w:hAnsi="標楷體"/>
+              </w:rPr>
+              <w:t>"</w:t>
             </w:r>
             <w:proofErr w:type="spellStart"/>
             <w:r>
               <w:rPr>
                 <w:rFonts w:ascii="標楷體" w:hAnsi="標楷體"/>
               </w:rPr>
-              <w:t>iCUSTNO.equals</w:t>
+              <w:t>CustNo</w:t>
             </w:r>
             <w:proofErr w:type="spellEnd"/>
             <w:r>
               <w:rPr>
                 <w:rFonts w:ascii="標楷體" w:hAnsi="標楷體"/>
               </w:rPr>
-              <w:t>("9999999")) {</w:t>
+              <w:t>" = :</w:t>
+            </w:r>
+            <w:proofErr w:type="spellStart"/>
+            <w:r>
+              <w:rPr>
+                <w:rFonts w:ascii="標楷體" w:hAnsi="標楷體"/>
+              </w:rPr>
+              <w:t>icustno</w:t>
+            </w:r>
+            <w:proofErr w:type="spellEnd"/>
+            <w:r>
+              <w:rPr>
+                <w:rFonts w:ascii="標楷體" w:hAnsi="標楷體"/>
+              </w:rPr>
+              <w:t xml:space="preserve"> </w:t>
             </w:r>
           </w:p>
           <w:p>
@@ -5622,35 +6590,13 @@
                 <w:rFonts w:ascii="標楷體" w:hAnsi="標楷體"/>
               </w:rPr>
               <w:tab/>
-              <w:t xml:space="preserve">          AND  M."</w:t>
-            </w:r>
-            <w:proofErr w:type="spellStart"/>
-            <w:r>
-              <w:rPr>
-                <w:rFonts w:ascii="標楷體" w:hAnsi="標楷體"/>
-              </w:rPr>
-              <w:t>CustNo</w:t>
-            </w:r>
-            <w:proofErr w:type="spellEnd"/>
-            <w:r>
-              <w:rPr>
-                <w:rFonts w:ascii="標楷體" w:hAnsi="標楷體"/>
-              </w:rPr>
-              <w:t>" = :</w:t>
-            </w:r>
-            <w:proofErr w:type="spellStart"/>
-            <w:r>
-              <w:rPr>
-                <w:rFonts w:ascii="標楷體" w:hAnsi="標楷體"/>
-              </w:rPr>
-              <w:t>icustno</w:t>
-            </w:r>
-            <w:proofErr w:type="spellEnd"/>
-            <w:r>
-              <w:rPr>
-                <w:rFonts w:ascii="標楷體" w:hAnsi="標楷體"/>
-              </w:rPr>
-              <w:t xml:space="preserve"> </w:t>
+            </w:r>
+            <w:r>
+              <w:rPr>
+                <w:rFonts w:ascii="標楷體" w:hAnsi="標楷體"/>
+              </w:rPr>
+              <w:tab/>
+              <w:t>}</w:t>
             </w:r>
           </w:p>
           <w:p>
@@ -5667,14 +6613,35 @@
               <w:rPr>
                 <w:rFonts w:ascii="標楷體" w:hAnsi="標楷體"/>
               </w:rPr>
-              <w:tab/>
-            </w:r>
-            <w:r>
-              <w:rPr>
-                <w:rFonts w:ascii="標楷體" w:hAnsi="標楷體"/>
-              </w:rPr>
-              <w:tab/>
-              <w:t>}</w:t>
+              <w:t xml:space="preserve">         </w:t>
+            </w:r>
+            <w:proofErr w:type="gramStart"/>
+            <w:r>
+              <w:rPr>
+                <w:rFonts w:ascii="標楷體" w:hAnsi="標楷體"/>
+              </w:rPr>
+              <w:t xml:space="preserve">AND  </w:t>
+            </w:r>
+            <w:proofErr w:type="spellStart"/>
+            <w:r>
+              <w:rPr>
+                <w:rFonts w:ascii="標楷體" w:hAnsi="標楷體"/>
+              </w:rPr>
+              <w:t>M.</w:t>
+            </w:r>
+            <w:proofErr w:type="gramEnd"/>
+            <w:r>
+              <w:rPr>
+                <w:rFonts w:ascii="標楷體" w:hAnsi="標楷體"/>
+              </w:rPr>
+              <w:t>"Status</w:t>
+            </w:r>
+            <w:proofErr w:type="spellEnd"/>
+            <w:r>
+              <w:rPr>
+                <w:rFonts w:ascii="標楷體" w:hAnsi="標楷體"/>
+              </w:rPr>
+              <w:t>" = 0 ) M</w:t>
             </w:r>
           </w:p>
           <w:p>
@@ -5691,21 +6658,50 @@
               <w:rPr>
                 <w:rFonts w:ascii="標楷體" w:hAnsi="標楷體"/>
               </w:rPr>
-              <w:t xml:space="preserve">         AND  </w:t>
+              <w:tab/>
+              <w:t>LEFT JOIN "</w:t>
             </w:r>
             <w:proofErr w:type="spellStart"/>
             <w:r>
               <w:rPr>
                 <w:rFonts w:ascii="標楷體" w:hAnsi="標楷體"/>
               </w:rPr>
-              <w:t>M."Status</w:t>
+              <w:t>CustMain</w:t>
             </w:r>
             <w:proofErr w:type="spellEnd"/>
             <w:r>
               <w:rPr>
                 <w:rFonts w:ascii="標楷體" w:hAnsi="標楷體"/>
               </w:rPr>
-              <w:t>" = 0 ) M</w:t>
+              <w:t>" C ON C."</w:t>
+            </w:r>
+            <w:proofErr w:type="spellStart"/>
+            <w:r>
+              <w:rPr>
+                <w:rFonts w:ascii="標楷體" w:hAnsi="標楷體"/>
+              </w:rPr>
+              <w:t>CustNo</w:t>
+            </w:r>
+            <w:proofErr w:type="spellEnd"/>
+            <w:r>
+              <w:rPr>
+                <w:rFonts w:ascii="標楷體" w:hAnsi="標楷體"/>
+              </w:rPr>
+              <w:t>" = M."</w:t>
+            </w:r>
+            <w:proofErr w:type="spellStart"/>
+            <w:r>
+              <w:rPr>
+                <w:rFonts w:ascii="標楷體" w:hAnsi="標楷體"/>
+              </w:rPr>
+              <w:t>CustNo</w:t>
+            </w:r>
+            <w:proofErr w:type="spellEnd"/>
+            <w:r>
+              <w:rPr>
+                <w:rFonts w:ascii="標楷體" w:hAnsi="標楷體"/>
+              </w:rPr>
+              <w:t>"</w:t>
             </w:r>
           </w:p>
           <w:p>
@@ -5722,22 +6718,21 @@
               <w:rPr>
                 <w:rFonts w:ascii="標楷體" w:hAnsi="標楷體"/>
               </w:rPr>
-              <w:tab/>
-              <w:t>LEFT JOIN "</w:t>
+              <w:t xml:space="preserve">  LEFT JOIN "</w:t>
             </w:r>
             <w:proofErr w:type="spellStart"/>
             <w:r>
               <w:rPr>
                 <w:rFonts w:ascii="標楷體" w:hAnsi="標楷體"/>
               </w:rPr>
-              <w:t>CustMain</w:t>
+              <w:t>FacMain</w:t>
             </w:r>
             <w:proofErr w:type="spellEnd"/>
             <w:r>
               <w:rPr>
                 <w:rFonts w:ascii="標楷體" w:hAnsi="標楷體"/>
               </w:rPr>
-              <w:t>" C ON C."</w:t>
+              <w:t>" F ON F."</w:t>
             </w:r>
             <w:proofErr w:type="spellStart"/>
             <w:r>
@@ -5782,42 +6777,59 @@
               <w:rPr>
                 <w:rFonts w:ascii="標楷體" w:hAnsi="標楷體"/>
               </w:rPr>
-              <w:t xml:space="preserve">  LEFT JOIN "</w:t>
+              <w:tab/>
+            </w:r>
+            <w:r>
+              <w:rPr>
+                <w:rFonts w:ascii="標楷體" w:hAnsi="標楷體"/>
+              </w:rPr>
+              <w:tab/>
+            </w:r>
+            <w:r>
+              <w:rPr>
+                <w:rFonts w:ascii="標楷體" w:hAnsi="標楷體"/>
+              </w:rPr>
+              <w:tab/>
+            </w:r>
+            <w:r>
+              <w:rPr>
+                <w:rFonts w:ascii="標楷體" w:hAnsi="標楷體"/>
+              </w:rPr>
+              <w:tab/>
+            </w:r>
+            <w:r>
+              <w:rPr>
+                <w:rFonts w:ascii="標楷體" w:hAnsi="標楷體"/>
+              </w:rPr>
+              <w:tab/>
+            </w:r>
+            <w:r>
+              <w:rPr>
+                <w:rFonts w:ascii="標楷體" w:hAnsi="標楷體"/>
+              </w:rPr>
+              <w:tab/>
+              <w:t xml:space="preserve">   AND F."</w:t>
             </w:r>
             <w:proofErr w:type="spellStart"/>
             <w:r>
               <w:rPr>
                 <w:rFonts w:ascii="標楷體" w:hAnsi="標楷體"/>
               </w:rPr>
-              <w:t>FacMain</w:t>
+              <w:t>FacmNo</w:t>
             </w:r>
             <w:proofErr w:type="spellEnd"/>
             <w:r>
               <w:rPr>
                 <w:rFonts w:ascii="標楷體" w:hAnsi="標楷體"/>
               </w:rPr>
-              <w:t>" F ON F."</w:t>
+              <w:t>" = M."</w:t>
             </w:r>
             <w:proofErr w:type="spellStart"/>
             <w:r>
               <w:rPr>
                 <w:rFonts w:ascii="標楷體" w:hAnsi="標楷體"/>
               </w:rPr>
-              <w:t>CustNo</w:t>
-            </w:r>
-            <w:proofErr w:type="spellEnd"/>
-            <w:r>
-              <w:rPr>
-                <w:rFonts w:ascii="標楷體" w:hAnsi="標楷體"/>
-              </w:rPr>
-              <w:t>" = M."</w:t>
-            </w:r>
-            <w:proofErr w:type="spellStart"/>
-            <w:r>
-              <w:rPr>
-                <w:rFonts w:ascii="標楷體" w:hAnsi="標楷體"/>
-              </w:rPr>
-              <w:t>CustNo</w:t>
+              <w:t>FacmNo</w:t>
             </w:r>
             <w:proofErr w:type="spellEnd"/>
             <w:r>
@@ -5841,52 +6853,35 @@
               <w:rPr>
                 <w:rFonts w:ascii="標楷體" w:hAnsi="標楷體"/>
               </w:rPr>
-              <w:lastRenderedPageBreak/>
               <w:tab/>
-            </w:r>
-            <w:r>
-              <w:rPr>
-                <w:rFonts w:ascii="標楷體" w:hAnsi="標楷體"/>
-              </w:rPr>
-              <w:tab/>
-            </w:r>
-            <w:r>
-              <w:rPr>
-                <w:rFonts w:ascii="標楷體" w:hAnsi="標楷體"/>
-              </w:rPr>
-              <w:tab/>
-            </w:r>
-            <w:r>
-              <w:rPr>
-                <w:rFonts w:ascii="標楷體" w:hAnsi="標楷體"/>
-              </w:rPr>
-              <w:tab/>
-            </w:r>
-            <w:r>
-              <w:rPr>
-                <w:rFonts w:ascii="標楷體" w:hAnsi="標楷體"/>
-              </w:rPr>
-              <w:tab/>
-            </w:r>
-            <w:r>
-              <w:rPr>
-                <w:rFonts w:ascii="標楷體" w:hAnsi="標楷體"/>
-              </w:rPr>
-              <w:tab/>
-              <w:t xml:space="preserve">   AND F."</w:t>
+              <w:t>LEFT JOIN "</w:t>
             </w:r>
             <w:proofErr w:type="spellStart"/>
             <w:r>
               <w:rPr>
                 <w:rFonts w:ascii="標楷體" w:hAnsi="標楷體"/>
               </w:rPr>
-              <w:t>FacmNo</w:t>
+              <w:t>ClFac</w:t>
             </w:r>
             <w:proofErr w:type="spellEnd"/>
             <w:r>
               <w:rPr>
                 <w:rFonts w:ascii="標楷體" w:hAnsi="標楷體"/>
               </w:rPr>
+              <w:t>" CF ON CF."</w:t>
+            </w:r>
+            <w:proofErr w:type="spellStart"/>
+            <w:r>
+              <w:rPr>
+                <w:rFonts w:ascii="標楷體" w:hAnsi="標楷體"/>
+              </w:rPr>
+              <w:t>CustNo</w:t>
+            </w:r>
+            <w:proofErr w:type="spellEnd"/>
+            <w:r>
+              <w:rPr>
+                <w:rFonts w:ascii="標楷體" w:hAnsi="標楷體"/>
+              </w:rPr>
               <w:t>" = M."</w:t>
             </w:r>
             <w:proofErr w:type="spellStart"/>
@@ -5894,7 +6889,7 @@
               <w:rPr>
                 <w:rFonts w:ascii="標楷體" w:hAnsi="標楷體"/>
               </w:rPr>
-              <w:t>FacmNo</w:t>
+              <w:t>CustNo</w:t>
             </w:r>
             <w:proofErr w:type="spellEnd"/>
             <w:r>
@@ -5919,42 +6914,58 @@
                 <w:rFonts w:ascii="標楷體" w:hAnsi="標楷體"/>
               </w:rPr>
               <w:tab/>
-              <w:t>LEFT JOIN "</w:t>
+            </w:r>
+            <w:r>
+              <w:rPr>
+                <w:rFonts w:ascii="標楷體" w:hAnsi="標楷體"/>
+              </w:rPr>
+              <w:tab/>
+            </w:r>
+            <w:r>
+              <w:rPr>
+                <w:rFonts w:ascii="標楷體" w:hAnsi="標楷體"/>
+              </w:rPr>
+              <w:tab/>
+            </w:r>
+            <w:r>
+              <w:rPr>
+                <w:rFonts w:ascii="標楷體" w:hAnsi="標楷體"/>
+              </w:rPr>
+              <w:tab/>
+            </w:r>
+            <w:r>
+              <w:rPr>
+                <w:rFonts w:ascii="標楷體" w:hAnsi="標楷體"/>
+              </w:rPr>
+              <w:tab/>
+            </w:r>
+            <w:r>
+              <w:rPr>
+                <w:rFonts w:ascii="標楷體" w:hAnsi="標楷體"/>
+              </w:rPr>
+              <w:tab/>
+              <w:t xml:space="preserve">  AND CF."</w:t>
             </w:r>
             <w:proofErr w:type="spellStart"/>
             <w:r>
               <w:rPr>
                 <w:rFonts w:ascii="標楷體" w:hAnsi="標楷體"/>
               </w:rPr>
-              <w:t>ClFac</w:t>
+              <w:t>FacmNo</w:t>
             </w:r>
             <w:proofErr w:type="spellEnd"/>
             <w:r>
               <w:rPr>
                 <w:rFonts w:ascii="標楷體" w:hAnsi="標楷體"/>
               </w:rPr>
-              <w:t>" CF ON CF."</w:t>
+              <w:t>" = M."</w:t>
             </w:r>
             <w:proofErr w:type="spellStart"/>
             <w:r>
               <w:rPr>
                 <w:rFonts w:ascii="標楷體" w:hAnsi="標楷體"/>
               </w:rPr>
-              <w:t>CustNo</w:t>
-            </w:r>
-            <w:proofErr w:type="spellEnd"/>
-            <w:r>
-              <w:rPr>
-                <w:rFonts w:ascii="標楷體" w:hAnsi="標楷體"/>
-              </w:rPr>
-              <w:t>" = M."</w:t>
-            </w:r>
-            <w:proofErr w:type="spellStart"/>
-            <w:r>
-              <w:rPr>
-                <w:rFonts w:ascii="標楷體" w:hAnsi="標楷體"/>
-              </w:rPr>
-              <w:t>CustNo</w:t>
+              <w:t>FacmNo</w:t>
             </w:r>
             <w:proofErr w:type="spellEnd"/>
             <w:r>
@@ -6016,28 +7027,14 @@
               <w:rPr>
                 <w:rFonts w:ascii="標楷體" w:hAnsi="標楷體"/>
               </w:rPr>
-              <w:t>FacmNo</w:t>
+              <w:t>MainFlag</w:t>
             </w:r>
             <w:proofErr w:type="spellEnd"/>
             <w:r>
               <w:rPr>
                 <w:rFonts w:ascii="標楷體" w:hAnsi="標楷體"/>
               </w:rPr>
-              <w:t>" = M."</w:t>
-            </w:r>
-            <w:proofErr w:type="spellStart"/>
-            <w:r>
-              <w:rPr>
-                <w:rFonts w:ascii="標楷體" w:hAnsi="標楷體"/>
-              </w:rPr>
-              <w:t>FacmNo</w:t>
-            </w:r>
-            <w:proofErr w:type="spellEnd"/>
-            <w:r>
-              <w:rPr>
-                <w:rFonts w:ascii="標楷體" w:hAnsi="標楷體"/>
-              </w:rPr>
-              <w:t>"</w:t>
+              <w:t xml:space="preserve">" = 'Y' </w:t>
             </w:r>
           </w:p>
           <w:p>
@@ -6055,51 +7052,21 @@
                 <w:rFonts w:ascii="標楷體" w:hAnsi="標楷體"/>
               </w:rPr>
               <w:tab/>
-            </w:r>
-            <w:r>
-              <w:rPr>
-                <w:rFonts w:ascii="標楷體" w:hAnsi="標楷體"/>
-              </w:rPr>
-              <w:tab/>
-            </w:r>
-            <w:r>
-              <w:rPr>
-                <w:rFonts w:ascii="標楷體" w:hAnsi="標楷體"/>
-              </w:rPr>
-              <w:tab/>
-            </w:r>
-            <w:r>
-              <w:rPr>
-                <w:rFonts w:ascii="標楷體" w:hAnsi="標楷體"/>
-              </w:rPr>
-              <w:tab/>
-            </w:r>
-            <w:r>
-              <w:rPr>
-                <w:rFonts w:ascii="標楷體" w:hAnsi="標楷體"/>
-              </w:rPr>
-              <w:tab/>
-            </w:r>
-            <w:r>
-              <w:rPr>
-                <w:rFonts w:ascii="標楷體" w:hAnsi="標楷體"/>
-              </w:rPr>
-              <w:tab/>
-              <w:t xml:space="preserve">  AND CF."</w:t>
+              <w:t>LEFT JOIN "</w:t>
             </w:r>
             <w:proofErr w:type="spellStart"/>
             <w:r>
               <w:rPr>
                 <w:rFonts w:ascii="標楷體" w:hAnsi="標楷體"/>
               </w:rPr>
-              <w:t>MainFlag</w:t>
+              <w:t>ClMain</w:t>
             </w:r>
             <w:proofErr w:type="spellEnd"/>
             <w:r>
               <w:rPr>
                 <w:rFonts w:ascii="標楷體" w:hAnsi="標楷體"/>
               </w:rPr>
-              <w:t xml:space="preserve">" = 'Y' </w:t>
+              <w:t>" Cl ON Cl."ClCode1" = CF."ClCode1"</w:t>
             </w:r>
           </w:p>
           <w:p>
@@ -6117,21 +7084,51 @@
                 <w:rFonts w:ascii="標楷體" w:hAnsi="標楷體"/>
               </w:rPr>
               <w:tab/>
-              <w:t>LEFT JOIN "</w:t>
-            </w:r>
-            <w:proofErr w:type="spellStart"/>
-            <w:r>
-              <w:rPr>
-                <w:rFonts w:ascii="標楷體" w:hAnsi="標楷體"/>
-              </w:rPr>
-              <w:t>ClMain</w:t>
-            </w:r>
-            <w:proofErr w:type="spellEnd"/>
-            <w:r>
-              <w:rPr>
-                <w:rFonts w:ascii="標楷體" w:hAnsi="標楷體"/>
-              </w:rPr>
-              <w:t>" Cl ON Cl."ClCode1" = CF."ClCode1"</w:t>
+            </w:r>
+            <w:r>
+              <w:rPr>
+                <w:rFonts w:ascii="標楷體" w:hAnsi="標楷體"/>
+              </w:rPr>
+              <w:tab/>
+            </w:r>
+            <w:r>
+              <w:rPr>
+                <w:rFonts w:ascii="標楷體" w:hAnsi="標楷體"/>
+              </w:rPr>
+              <w:tab/>
+            </w:r>
+            <w:r>
+              <w:rPr>
+                <w:rFonts w:ascii="標楷體" w:hAnsi="標楷體"/>
+              </w:rPr>
+              <w:tab/>
+            </w:r>
+            <w:r>
+              <w:rPr>
+                <w:rFonts w:ascii="標楷體" w:hAnsi="標楷體"/>
+              </w:rPr>
+              <w:tab/>
+            </w:r>
+            <w:r>
+              <w:rPr>
+                <w:rFonts w:ascii="標楷體" w:hAnsi="標楷體"/>
+              </w:rPr>
+              <w:tab/>
+              <w:t xml:space="preserve">   AND Cl."ClCode2" </w:t>
+            </w:r>
+            <w:proofErr w:type="gramStart"/>
+            <w:r>
+              <w:rPr>
+                <w:rFonts w:ascii="標楷體" w:hAnsi="標楷體"/>
+              </w:rPr>
+              <w:t>=  CF.</w:t>
+            </w:r>
+            <w:proofErr w:type="gramEnd"/>
+            <w:r>
+              <w:rPr>
+                <w:rFonts w:ascii="標楷體" w:hAnsi="標楷體"/>
+              </w:rPr>
+              <w:t>"ClCode2"</w:t>
             </w:r>
           </w:p>
           <w:p>
@@ -6179,7 +7176,35 @@
                 <w:rFonts w:ascii="標楷體" w:hAnsi="標楷體"/>
               </w:rPr>
               <w:tab/>
-              <w:t xml:space="preserve">   AND Cl."ClCode2" =  CF."ClCode2"</w:t>
+              <w:t xml:space="preserve">   AND Cl."</w:t>
+            </w:r>
+            <w:proofErr w:type="spellStart"/>
+            <w:r>
+              <w:rPr>
+                <w:rFonts w:ascii="標楷體" w:hAnsi="標楷體"/>
+              </w:rPr>
+              <w:t>ClNo</w:t>
+            </w:r>
+            <w:proofErr w:type="spellEnd"/>
+            <w:r>
+              <w:rPr>
+                <w:rFonts w:ascii="標楷體" w:hAnsi="標楷體"/>
+              </w:rPr>
+              <w:t>" = CF."</w:t>
+            </w:r>
+            <w:proofErr w:type="spellStart"/>
+            <w:r>
+              <w:rPr>
+                <w:rFonts w:ascii="標楷體" w:hAnsi="標楷體"/>
+              </w:rPr>
+              <w:t>ClNo</w:t>
+            </w:r>
+            <w:proofErr w:type="spellEnd"/>
+            <w:r>
+              <w:rPr>
+                <w:rFonts w:ascii="標楷體" w:hAnsi="標楷體"/>
+              </w:rPr>
+              <w:t>"</w:t>
             </w:r>
           </w:p>
           <w:p>
@@ -6197,58 +7222,42 @@
                 <w:rFonts w:ascii="標楷體" w:hAnsi="標楷體"/>
               </w:rPr>
               <w:tab/>
-            </w:r>
-            <w:r>
-              <w:rPr>
-                <w:rFonts w:ascii="標楷體" w:hAnsi="標楷體"/>
-              </w:rPr>
-              <w:tab/>
-            </w:r>
-            <w:r>
-              <w:rPr>
-                <w:rFonts w:ascii="標楷體" w:hAnsi="標楷體"/>
-              </w:rPr>
-              <w:tab/>
-            </w:r>
-            <w:r>
-              <w:rPr>
-                <w:rFonts w:ascii="標楷體" w:hAnsi="標楷體"/>
-              </w:rPr>
-              <w:tab/>
-            </w:r>
-            <w:r>
-              <w:rPr>
-                <w:rFonts w:ascii="標楷體" w:hAnsi="標楷體"/>
-              </w:rPr>
-              <w:tab/>
-            </w:r>
-            <w:r>
-              <w:rPr>
-                <w:rFonts w:ascii="標楷體" w:hAnsi="標楷體"/>
-              </w:rPr>
-              <w:tab/>
-              <w:t xml:space="preserve">   AND Cl."</w:t>
+              <w:t>LEFT JOIN "</w:t>
             </w:r>
             <w:proofErr w:type="spellStart"/>
             <w:r>
               <w:rPr>
                 <w:rFonts w:ascii="標楷體" w:hAnsi="標楷體"/>
               </w:rPr>
-              <w:t>ClNo</w:t>
+              <w:t>CdCity</w:t>
             </w:r>
             <w:proofErr w:type="spellEnd"/>
             <w:r>
               <w:rPr>
                 <w:rFonts w:ascii="標楷體" w:hAnsi="標楷體"/>
               </w:rPr>
-              <w:t>" = CF."</w:t>
+              <w:t>" Ci ON Ci."</w:t>
             </w:r>
             <w:proofErr w:type="spellStart"/>
             <w:r>
               <w:rPr>
                 <w:rFonts w:ascii="標楷體" w:hAnsi="標楷體"/>
               </w:rPr>
-              <w:t>ClNo</w:t>
+              <w:t>CityCode</w:t>
+            </w:r>
+            <w:proofErr w:type="spellEnd"/>
+            <w:r>
+              <w:rPr>
+                <w:rFonts w:ascii="標楷體" w:hAnsi="標楷體"/>
+              </w:rPr>
+              <w:t>" = Cl."</w:t>
+            </w:r>
+            <w:proofErr w:type="spellStart"/>
+            <w:r>
+              <w:rPr>
+                <w:rFonts w:ascii="標楷體" w:hAnsi="標楷體"/>
+              </w:rPr>
+              <w:t>CityCode</w:t>
             </w:r>
             <w:proofErr w:type="spellEnd"/>
             <w:r>
@@ -6287,28 +7296,14 @@
               <w:rPr>
                 <w:rFonts w:ascii="標楷體" w:hAnsi="標楷體"/>
               </w:rPr>
-              <w:t>" Ci ON Ci."</w:t>
+              <w:t>" C2 ON C2."CityCode" = C."</w:t>
             </w:r>
             <w:proofErr w:type="spellStart"/>
             <w:r>
               <w:rPr>
                 <w:rFonts w:ascii="標楷體" w:hAnsi="標楷體"/>
               </w:rPr>
-              <w:t>CityCode</w:t>
-            </w:r>
-            <w:proofErr w:type="spellEnd"/>
-            <w:r>
-              <w:rPr>
-                <w:rFonts w:ascii="標楷體" w:hAnsi="標楷體"/>
-              </w:rPr>
-              <w:t>" = Cl."</w:t>
-            </w:r>
-            <w:proofErr w:type="spellStart"/>
-            <w:r>
-              <w:rPr>
-                <w:rFonts w:ascii="標楷體" w:hAnsi="標楷體"/>
-              </w:rPr>
-              <w:t>CityCode</w:t>
+              <w:t>CurrCityCode</w:t>
             </w:r>
             <w:proofErr w:type="spellEnd"/>
             <w:r>
@@ -6340,14 +7335,14 @@
               <w:rPr>
                 <w:rFonts w:ascii="標楷體" w:hAnsi="標楷體"/>
               </w:rPr>
-              <w:t>CdCity</w:t>
+              <w:t>CdArea</w:t>
             </w:r>
             <w:proofErr w:type="spellEnd"/>
             <w:r>
               <w:rPr>
                 <w:rFonts w:ascii="標楷體" w:hAnsi="標楷體"/>
               </w:rPr>
-              <w:t>" C2 ON C2."CityCode" = C."</w:t>
+              <w:t>" C3 ON C3."CityCode" = C."</w:t>
             </w:r>
             <w:proofErr w:type="spellStart"/>
             <w:r>
@@ -6379,28 +7374,44 @@
                 <w:rFonts w:ascii="標楷體" w:hAnsi="標楷體"/>
               </w:rPr>
               <w:tab/>
-              <w:t>LEFT JOIN "</w:t>
+            </w:r>
+            <w:r>
+              <w:rPr>
+                <w:rFonts w:ascii="標楷體" w:hAnsi="標楷體"/>
+              </w:rPr>
+              <w:tab/>
+            </w:r>
+            <w:r>
+              <w:rPr>
+                <w:rFonts w:ascii="標楷體" w:hAnsi="標楷體"/>
+              </w:rPr>
+              <w:tab/>
+            </w:r>
+            <w:r>
+              <w:rPr>
+                <w:rFonts w:ascii="標楷體" w:hAnsi="標楷體"/>
+              </w:rPr>
+              <w:tab/>
+            </w:r>
+            <w:r>
+              <w:rPr>
+                <w:rFonts w:ascii="標楷體" w:hAnsi="標楷體"/>
+              </w:rPr>
+              <w:tab/>
+            </w:r>
+            <w:r>
+              <w:rPr>
+                <w:rFonts w:ascii="標楷體" w:hAnsi="標楷體"/>
+              </w:rPr>
+              <w:tab/>
+              <w:t xml:space="preserve">   AND C3."AreaCode" = C."</w:t>
             </w:r>
             <w:proofErr w:type="spellStart"/>
             <w:r>
               <w:rPr>
                 <w:rFonts w:ascii="標楷體" w:hAnsi="標楷體"/>
               </w:rPr>
-              <w:t>CdArea</w:t>
-            </w:r>
-            <w:proofErr w:type="spellEnd"/>
-            <w:r>
-              <w:rPr>
-                <w:rFonts w:ascii="標楷體" w:hAnsi="標楷體"/>
-              </w:rPr>
-              <w:t>" C3 ON C3."CityCode" = C."</w:t>
-            </w:r>
-            <w:proofErr w:type="spellStart"/>
-            <w:r>
-              <w:rPr>
-                <w:rFonts w:ascii="標楷體" w:hAnsi="標楷體"/>
-              </w:rPr>
-              <w:t>CurrCityCode</w:t>
+              <w:t>CurrAreaCode</w:t>
             </w:r>
             <w:proofErr w:type="spellEnd"/>
             <w:r>
@@ -6425,44 +7436,42 @@
                 <w:rFonts w:ascii="標楷體" w:hAnsi="標楷體"/>
               </w:rPr>
               <w:tab/>
-            </w:r>
-            <w:r>
-              <w:rPr>
-                <w:rFonts w:ascii="標楷體" w:hAnsi="標楷體"/>
-              </w:rPr>
-              <w:tab/>
-            </w:r>
-            <w:r>
-              <w:rPr>
-                <w:rFonts w:ascii="標楷體" w:hAnsi="標楷體"/>
-              </w:rPr>
-              <w:tab/>
-            </w:r>
-            <w:r>
-              <w:rPr>
-                <w:rFonts w:ascii="標楷體" w:hAnsi="標楷體"/>
-              </w:rPr>
-              <w:tab/>
-            </w:r>
-            <w:r>
-              <w:rPr>
-                <w:rFonts w:ascii="標楷體" w:hAnsi="標楷體"/>
-              </w:rPr>
-              <w:tab/>
-            </w:r>
-            <w:r>
-              <w:rPr>
-                <w:rFonts w:ascii="標楷體" w:hAnsi="標楷體"/>
-              </w:rPr>
-              <w:tab/>
-              <w:t xml:space="preserve">   AND C3."AreaCode" = C."</w:t>
+              <w:t>LEFT JOIN "</w:t>
             </w:r>
             <w:proofErr w:type="spellStart"/>
             <w:r>
               <w:rPr>
                 <w:rFonts w:ascii="標楷體" w:hAnsi="標楷體"/>
               </w:rPr>
-              <w:t>CurrAreaCode</w:t>
+              <w:t>CdEmp</w:t>
+            </w:r>
+            <w:proofErr w:type="spellEnd"/>
+            <w:r>
+              <w:rPr>
+                <w:rFonts w:ascii="標楷體" w:hAnsi="標楷體"/>
+              </w:rPr>
+              <w:t>" E ON E."</w:t>
+            </w:r>
+            <w:proofErr w:type="spellStart"/>
+            <w:r>
+              <w:rPr>
+                <w:rFonts w:ascii="標楷體" w:hAnsi="標楷體"/>
+              </w:rPr>
+              <w:t>EmployeeNo</w:t>
+            </w:r>
+            <w:proofErr w:type="spellEnd"/>
+            <w:r>
+              <w:rPr>
+                <w:rFonts w:ascii="標楷體" w:hAnsi="標楷體"/>
+              </w:rPr>
+              <w:t>" = F."</w:t>
+            </w:r>
+            <w:proofErr w:type="spellStart"/>
+            <w:r>
+              <w:rPr>
+                <w:rFonts w:ascii="標楷體" w:hAnsi="標楷體"/>
+              </w:rPr>
+              <w:t>BusinessOfficer</w:t>
             </w:r>
             <w:proofErr w:type="spellEnd"/>
             <w:r>
@@ -6494,35 +7503,49 @@
               <w:rPr>
                 <w:rFonts w:ascii="標楷體" w:hAnsi="標楷體"/>
               </w:rPr>
-              <w:t>CdEmp</w:t>
+              <w:t>CustTelNo</w:t>
             </w:r>
             <w:proofErr w:type="spellEnd"/>
             <w:r>
               <w:rPr>
                 <w:rFonts w:ascii="標楷體" w:hAnsi="標楷體"/>
               </w:rPr>
-              <w:t>" E ON E."</w:t>
+              <w:t xml:space="preserve">" T </w:t>
+            </w:r>
+            <w:proofErr w:type="gramStart"/>
+            <w:r>
+              <w:rPr>
+                <w:rFonts w:ascii="標楷體" w:hAnsi="標楷體"/>
+              </w:rPr>
+              <w:t>ON  T.</w:t>
+            </w:r>
+            <w:proofErr w:type="gramEnd"/>
+            <w:r>
+              <w:rPr>
+                <w:rFonts w:ascii="標楷體" w:hAnsi="標楷體"/>
+              </w:rPr>
+              <w:t>"</w:t>
             </w:r>
             <w:proofErr w:type="spellStart"/>
             <w:r>
               <w:rPr>
                 <w:rFonts w:ascii="標楷體" w:hAnsi="標楷體"/>
               </w:rPr>
-              <w:t>EmployeeNo</w:t>
+              <w:t>CustUKey</w:t>
             </w:r>
             <w:proofErr w:type="spellEnd"/>
             <w:r>
               <w:rPr>
                 <w:rFonts w:ascii="標楷體" w:hAnsi="標楷體"/>
               </w:rPr>
-              <w:t>" = F."</w:t>
+              <w:t>" = C."</w:t>
             </w:r>
             <w:proofErr w:type="spellStart"/>
             <w:r>
               <w:rPr>
                 <w:rFonts w:ascii="標楷體" w:hAnsi="標楷體"/>
               </w:rPr>
-              <w:t>BusinessOfficer</w:t>
+              <w:t>CustUKey</w:t>
             </w:r>
             <w:proofErr w:type="spellEnd"/>
             <w:r>
@@ -6547,49 +7570,71 @@
                 <w:rFonts w:ascii="標楷體" w:hAnsi="標楷體"/>
               </w:rPr>
               <w:tab/>
-              <w:t>LEFT JOIN "</w:t>
+            </w:r>
+            <w:r>
+              <w:rPr>
+                <w:rFonts w:ascii="標楷體" w:hAnsi="標楷體"/>
+              </w:rPr>
+              <w:tab/>
+            </w:r>
+            <w:r>
+              <w:rPr>
+                <w:rFonts w:ascii="標楷體" w:hAnsi="標楷體"/>
+              </w:rPr>
+              <w:tab/>
+            </w:r>
+            <w:r>
+              <w:rPr>
+                <w:rFonts w:ascii="標楷體" w:hAnsi="標楷體"/>
+              </w:rPr>
+              <w:tab/>
+            </w:r>
+            <w:r>
+              <w:rPr>
+                <w:rFonts w:ascii="標楷體" w:hAnsi="標楷體"/>
+              </w:rPr>
+              <w:tab/>
+            </w:r>
+            <w:r>
+              <w:rPr>
+                <w:rFonts w:ascii="標楷體" w:hAnsi="標楷體"/>
+              </w:rPr>
+              <w:tab/>
+            </w:r>
+            <w:r>
+              <w:rPr>
+                <w:rFonts w:ascii="標楷體" w:hAnsi="標楷體"/>
+              </w:rPr>
+              <w:tab/>
+              <w:t xml:space="preserve"> AND </w:t>
             </w:r>
             <w:proofErr w:type="spellStart"/>
             <w:r>
               <w:rPr>
                 <w:rFonts w:ascii="標楷體" w:hAnsi="標楷體"/>
               </w:rPr>
-              <w:t>CustTelNo</w:t>
+              <w:t>T."Enable</w:t>
             </w:r>
             <w:proofErr w:type="spellEnd"/>
             <w:r>
               <w:rPr>
                 <w:rFonts w:ascii="標楷體" w:hAnsi="標楷體"/>
               </w:rPr>
-              <w:t>" T ON  T."</w:t>
-            </w:r>
-            <w:proofErr w:type="spellStart"/>
-            <w:r>
-              <w:rPr>
-                <w:rFonts w:ascii="標楷體" w:hAnsi="標楷體"/>
-              </w:rPr>
-              <w:t>CustUKey</w:t>
-            </w:r>
-            <w:proofErr w:type="spellEnd"/>
-            <w:r>
-              <w:rPr>
-                <w:rFonts w:ascii="標楷體" w:hAnsi="標楷體"/>
-              </w:rPr>
-              <w:t>" = C."</w:t>
-            </w:r>
-            <w:proofErr w:type="spellStart"/>
-            <w:r>
-              <w:rPr>
-                <w:rFonts w:ascii="標楷體" w:hAnsi="標楷體"/>
-              </w:rPr>
-              <w:t>CustUKey</w:t>
-            </w:r>
-            <w:proofErr w:type="spellEnd"/>
-            <w:r>
-              <w:rPr>
-                <w:rFonts w:ascii="標楷體" w:hAnsi="標楷體"/>
-              </w:rPr>
-              <w:t>"</w:t>
+              <w:t>"   = 'Y</w:t>
+            </w:r>
+            <w:proofErr w:type="gramStart"/>
+            <w:r>
+              <w:rPr>
+                <w:rFonts w:ascii="標楷體" w:hAnsi="標楷體"/>
+              </w:rPr>
+              <w:t>' )</w:t>
+            </w:r>
+            <w:proofErr w:type="gramEnd"/>
+            <w:r>
+              <w:rPr>
+                <w:rFonts w:ascii="標楷體" w:hAnsi="標楷體"/>
+              </w:rPr>
+              <w:t xml:space="preserve"> D</w:t>
             </w:r>
           </w:p>
           <w:p>
@@ -6607,57 +7652,7 @@
                 <w:rFonts w:ascii="標楷體" w:hAnsi="標楷體"/>
               </w:rPr>
               <w:tab/>
-            </w:r>
-            <w:r>
-              <w:rPr>
-                <w:rFonts w:ascii="標楷體" w:hAnsi="標楷體"/>
-              </w:rPr>
-              <w:tab/>
-            </w:r>
-            <w:r>
-              <w:rPr>
-                <w:rFonts w:ascii="標楷體" w:hAnsi="標楷體"/>
-              </w:rPr>
-              <w:tab/>
-            </w:r>
-            <w:r>
-              <w:rPr>
-                <w:rFonts w:ascii="標楷體" w:hAnsi="標楷體"/>
-              </w:rPr>
-              <w:tab/>
-            </w:r>
-            <w:r>
-              <w:rPr>
-                <w:rFonts w:ascii="標楷體" w:hAnsi="標楷體"/>
-              </w:rPr>
-              <w:tab/>
-            </w:r>
-            <w:r>
-              <w:rPr>
-                <w:rFonts w:ascii="標楷體" w:hAnsi="標楷體"/>
-              </w:rPr>
-              <w:tab/>
-            </w:r>
-            <w:r>
-              <w:rPr>
-                <w:rFonts w:ascii="標楷體" w:hAnsi="標楷體"/>
-              </w:rPr>
-              <w:tab/>
-              <w:t xml:space="preserve"> AND </w:t>
-            </w:r>
-            <w:proofErr w:type="spellStart"/>
-            <w:r>
-              <w:rPr>
-                <w:rFonts w:ascii="標楷體" w:hAnsi="標楷體"/>
-              </w:rPr>
-              <w:t>T."Enable</w:t>
-            </w:r>
-            <w:proofErr w:type="spellEnd"/>
-            <w:r>
-              <w:rPr>
-                <w:rFonts w:ascii="標楷體" w:hAnsi="標楷體"/>
-              </w:rPr>
-              <w:t>"   = 'Y' ) D</w:t>
+              <w:t xml:space="preserve">WHERE D."SEQ" = 1 </w:t>
             </w:r>
           </w:p>
           <w:p>
@@ -6675,7 +7670,7 @@
                 <w:rFonts w:ascii="標楷體" w:hAnsi="標楷體"/>
               </w:rPr>
               <w:tab/>
-              <w:t xml:space="preserve">WHERE D."SEQ" = 1 </w:t>
+              <w:t>ORDER BY D."F1"</w:t>
             </w:r>
           </w:p>
           <w:p>
@@ -6693,7 +7688,32 @@
                 <w:rFonts w:ascii="標楷體" w:hAnsi="標楷體"/>
               </w:rPr>
               <w:tab/>
-              <w:t>ORDER BY D."F1"</w:t>
+            </w:r>
+            <w:r>
+              <w:rPr>
+                <w:rFonts w:ascii="標楷體" w:hAnsi="標楷體"/>
+              </w:rPr>
+              <w:tab/>
+            </w:r>
+            <w:r>
+              <w:rPr>
+                <w:rFonts w:ascii="標楷體" w:hAnsi="標楷體"/>
+              </w:rPr>
+              <w:tab/>
+            </w:r>
+            <w:proofErr w:type="gramStart"/>
+            <w:r>
+              <w:rPr>
+                <w:rFonts w:ascii="標楷體" w:hAnsi="標楷體"/>
+              </w:rPr>
+              <w:t>,D.</w:t>
+            </w:r>
+            <w:proofErr w:type="gramEnd"/>
+            <w:r>
+              <w:rPr>
+                <w:rFonts w:ascii="標楷體" w:hAnsi="標楷體"/>
+              </w:rPr>
+              <w:t>"F3"</w:t>
             </w:r>
           </w:p>
           <w:p>
@@ -6723,7 +7743,20 @@
                 <w:rFonts w:ascii="標楷體" w:hAnsi="標楷體"/>
               </w:rPr>
               <w:tab/>
-              <w:t>,D."F3"</w:t>
+            </w:r>
+            <w:proofErr w:type="gramStart"/>
+            <w:r>
+              <w:rPr>
+                <w:rFonts w:ascii="標楷體" w:hAnsi="標楷體"/>
+              </w:rPr>
+              <w:t>,D.</w:t>
+            </w:r>
+            <w:proofErr w:type="gramEnd"/>
+            <w:r>
+              <w:rPr>
+                <w:rFonts w:ascii="標楷體" w:hAnsi="標楷體"/>
+              </w:rPr>
+              <w:t>"F4"</w:t>
             </w:r>
           </w:p>
           <w:p>
@@ -6753,7 +7786,20 @@
                 <w:rFonts w:ascii="標楷體" w:hAnsi="標楷體"/>
               </w:rPr>
               <w:tab/>
-              <w:t>,D."F4"</w:t>
+            </w:r>
+            <w:proofErr w:type="gramStart"/>
+            <w:r>
+              <w:rPr>
+                <w:rFonts w:ascii="標楷體" w:hAnsi="標楷體"/>
+              </w:rPr>
+              <w:t>,D.</w:t>
+            </w:r>
+            <w:proofErr w:type="gramEnd"/>
+            <w:r>
+              <w:rPr>
+                <w:rFonts w:ascii="標楷體" w:hAnsi="標楷體"/>
+              </w:rPr>
+              <w:t>"F5"</w:t>
             </w:r>
           </w:p>
           <w:p>
@@ -6766,25 +7812,6 @@
                 <w:rFonts w:ascii="標楷體" w:hAnsi="標楷體"/>
               </w:rPr>
             </w:pPr>
-            <w:r>
-              <w:rPr>
-                <w:rFonts w:ascii="標楷體" w:hAnsi="標楷體"/>
-              </w:rPr>
-              <w:tab/>
-            </w:r>
-            <w:r>
-              <w:rPr>
-                <w:rFonts w:ascii="標楷體" w:hAnsi="標楷體"/>
-              </w:rPr>
-              <w:tab/>
-            </w:r>
-            <w:r>
-              <w:rPr>
-                <w:rFonts w:ascii="標楷體" w:hAnsi="標楷體"/>
-              </w:rPr>
-              <w:tab/>
-              <w:t>,D."F5"</w:t>
-            </w:r>
           </w:p>
         </w:tc>
       </w:tr>
@@ -6813,16 +7840,13 @@
     <w:p>
       <w:pPr>
         <w:pStyle w:val="3TEXT"/>
-        <w:rPr>
-          <w:rFonts w:hint="eastAsia"/>
-        </w:rPr>
       </w:pPr>
       <w:r>
         <w:object w:dxaOrig="1508" w:dyaOrig="1021" w14:anchorId="55FB9D26">
-          <v:shape id="_x0000_i1025" type="#_x0000_t75" style="width:75.5pt;height:51pt" o:ole="">
+          <v:shape id="_x0000_i1028" type="#_x0000_t75" style="width:75.6pt;height:51pt" o:ole="">
             <v:imagedata r:id="rId15" o:title=""/>
           </v:shape>
-          <o:OLEObject Type="Embed" ProgID="Acrobat.Document.DC" ShapeID="_x0000_i1025" DrawAspect="Icon" ObjectID="_1740383063" r:id="rId16"/>
+          <o:OLEObject Type="Embed" ProgID="Acrobat.Document.DC" ShapeID="_x0000_i1028" DrawAspect="Icon" ObjectID="_1756559640" r:id="rId16"/>
         </w:object>
       </w:r>
     </w:p>
@@ -9438,6 +10462,7 @@
     <w:lsdException w:name="HTML Sample" w:semiHidden="1" w:unhideWhenUsed="1"/>
     <w:lsdException w:name="HTML Typewriter" w:semiHidden="1" w:unhideWhenUsed="1"/>
     <w:lsdException w:name="HTML Variable" w:semiHidden="1" w:unhideWhenUsed="1"/>
+    <w:lsdException w:name="Normal Table" w:semiHidden="1" w:unhideWhenUsed="1"/>
     <w:lsdException w:name="annotation subject" w:semiHidden="1" w:unhideWhenUsed="1"/>
     <w:lsdException w:name="No List" w:semiHidden="1" w:unhideWhenUsed="1"/>
     <w:lsdException w:name="Outline List 1" w:semiHidden="1" w:unhideWhenUsed="1"/>
@@ -9480,8 +10505,11 @@
     <w:lsdException w:name="Table Contemporary" w:semiHidden="1" w:unhideWhenUsed="1"/>
     <w:lsdException w:name="Table Elegant" w:semiHidden="1" w:unhideWhenUsed="1"/>
     <w:lsdException w:name="Table Professional" w:semiHidden="1" w:unhideWhenUsed="1"/>
+    <w:lsdException w:name="Table Subtle 1" w:semiHidden="1" w:unhideWhenUsed="1"/>
     <w:lsdException w:name="Table Subtle 2" w:semiHidden="1" w:unhideWhenUsed="1"/>
     <w:lsdException w:name="Table Web 1" w:semiHidden="1" w:unhideWhenUsed="1"/>
+    <w:lsdException w:name="Table Web 2" w:semiHidden="1" w:unhideWhenUsed="1"/>
+    <w:lsdException w:name="Table Web 3" w:semiHidden="1" w:unhideWhenUsed="1"/>
     <w:lsdException w:name="Balloon Text" w:semiHidden="1" w:unhideWhenUsed="1"/>
     <w:lsdException w:name="Table Grid" w:uiPriority="59"/>
     <w:lsdException w:name="Table Theme" w:semiHidden="1" w:unhideWhenUsed="1"/>

</xml_diff>

<commit_message>
Auto-committed on 2023/09/20 週三 16:51:32.32
</commit_message>
<xml_diff>
--- a/Program/Other/URS_mod/L9711-放款到期明細表及通知單v2.0.docx
+++ b/Program/Other/URS_mod/L9711-放款到期明細表及通知單v2.0.docx
@@ -2086,7 +2086,19 @@
         <w:rPr>
           <w:rFonts w:ascii="標楷體" w:hAnsi="標楷體" w:hint="eastAsia"/>
         </w:rPr>
-        <w:t>日在輸入參數的會計日期區間</w:t>
+        <w:t>日在輸入參數的</w:t>
+      </w:r>
+      <w:r>
+        <w:rPr>
+          <w:rFonts w:ascii="標楷體" w:hAnsi="標楷體" w:hint="eastAsia"/>
+        </w:rPr>
+        <w:t>到期</w:t>
+      </w:r>
+      <w:r>
+        <w:rPr>
+          <w:rFonts w:ascii="標楷體" w:hAnsi="標楷體" w:hint="eastAsia"/>
+        </w:rPr>
+        <w:t>日期區間</w:t>
       </w:r>
       <w:r>
         <w:rPr>
@@ -2102,10 +2114,23 @@
           <w:ilvl w:val="0"/>
           <w:numId w:val="0"/>
         </w:numPr>
+        <w:ind w:left="666" w:firstLine="480"/>
+        <w:rPr>
+          <w:rFonts w:ascii="標楷體" w:hAnsi="標楷體"/>
+        </w:rPr>
+      </w:pPr>
+      <w:r>
         <w:rPr>
           <w:rFonts w:ascii="標楷體" w:hAnsi="標楷體" w:hint="eastAsia"/>
         </w:rPr>
-      </w:pPr>
+        <w:t>長中短期放款到期明細表</w:t>
+      </w:r>
+      <w:r>
+        <w:rPr>
+          <w:rFonts w:ascii="標楷體" w:hAnsi="標楷體" w:hint="eastAsia"/>
+        </w:rPr>
+        <w:t>全產出</w:t>
+      </w:r>
     </w:p>
     <w:p>
       <w:pPr>
@@ -2114,10 +2139,17 @@
           <w:ilvl w:val="0"/>
           <w:numId w:val="0"/>
         </w:numPr>
+        <w:ind w:left="666" w:firstLine="480"/>
         <w:rPr>
           <w:rFonts w:ascii="標楷體" w:hAnsi="標楷體"/>
         </w:rPr>
       </w:pPr>
+      <w:r>
+        <w:rPr>
+          <w:rFonts w:ascii="標楷體" w:hAnsi="標楷體" w:hint="eastAsia"/>
+        </w:rPr>
+        <w:t>2.</w:t>
+      </w:r>
       <w:r>
         <w:rPr>
           <w:rFonts w:ascii="標楷體" w:hAnsi="標楷體" w:hint="eastAsia"/>
@@ -2128,14 +2160,141 @@
         <w:rPr>
           <w:rFonts w:ascii="標楷體" w:hAnsi="標楷體" w:hint="eastAsia"/>
         </w:rPr>
-        <w:t>全產出</w:t>
+        <w:t xml:space="preserve"> </w:t>
       </w:r>
       <w:r>
         <w:rPr>
-          <w:noProof/>
+          <w:rFonts w:ascii="標楷體" w:hAnsi="標楷體" w:hint="eastAsia"/>
+        </w:rPr>
+        <w:t xml:space="preserve"> </w:t>
+      </w:r>
+      <w:r>
+        <w:rPr>
+          <w:rFonts w:ascii="標楷體" w:hAnsi="標楷體" w:hint="eastAsia"/>
+        </w:rPr>
+        <w:t>產出條件：符合輸入參數條件</w:t>
+      </w:r>
+    </w:p>
+    <w:p>
+      <w:pPr>
+        <w:pStyle w:val="6TEXT"/>
+        <w:numPr>
+          <w:ilvl w:val="0"/>
+          <w:numId w:val="0"/>
+        </w:numPr>
+        <w:ind w:left="1440"/>
+        <w:rPr>
+          <w:rFonts w:ascii="標楷體" w:hAnsi="標楷體"/>
+        </w:rPr>
+      </w:pPr>
+      <w:r>
+        <w:rPr>
+          <w:rFonts w:ascii="標楷體" w:hAnsi="標楷體" w:hint="eastAsia"/>
+        </w:rPr>
+        <w:t>放款本息攤還</w:t>
+      </w:r>
+      <w:proofErr w:type="gramStart"/>
+      <w:r>
+        <w:rPr>
+          <w:rFonts w:ascii="標楷體" w:hAnsi="標楷體" w:hint="eastAsia"/>
+        </w:rPr>
+        <w:t>表暨繳息</w:t>
+      </w:r>
+      <w:proofErr w:type="gramEnd"/>
+      <w:r>
+        <w:rPr>
+          <w:rFonts w:ascii="標楷體" w:hAnsi="標楷體" w:hint="eastAsia"/>
+        </w:rPr>
+        <w:t>通知單</w:t>
+      </w:r>
+      <w:r>
+        <w:rPr>
+          <w:rFonts w:ascii="標楷體" w:hAnsi="標楷體" w:hint="eastAsia"/>
+        </w:rPr>
+        <w:t>、</w:t>
+      </w:r>
+      <w:r>
+        <w:rPr>
+          <w:rFonts w:ascii="標楷體" w:hAnsi="標楷體" w:hint="eastAsia"/>
+        </w:rPr>
+        <w:t>需列印到期通知單之清單</w:t>
+      </w:r>
+      <w:r>
+        <w:rPr>
+          <w:rFonts w:ascii="標楷體" w:hAnsi="標楷體" w:hint="eastAsia"/>
+        </w:rPr>
+        <w:t>、</w:t>
+      </w:r>
+      <w:r>
+        <w:rPr>
+          <w:rFonts w:ascii="標楷體" w:hAnsi="標楷體" w:hint="eastAsia"/>
+        </w:rPr>
+        <w:t>通知單列印成功之清單</w:t>
+      </w:r>
+      <w:r>
+        <w:rPr>
+          <w:rFonts w:ascii="標楷體" w:hAnsi="標楷體" w:hint="eastAsia"/>
+        </w:rPr>
+        <w:t>產出條件：符合</w:t>
+      </w:r>
+      <w:r>
+        <w:rPr>
+          <w:rFonts w:ascii="標楷體" w:hAnsi="標楷體" w:hint="eastAsia"/>
+        </w:rPr>
+        <w:t>長中短期放款到期明細</w:t>
+      </w:r>
+      <w:proofErr w:type="gramStart"/>
+      <w:r>
+        <w:rPr>
+          <w:rFonts w:ascii="標楷體" w:hAnsi="標楷體" w:hint="eastAsia"/>
+        </w:rPr>
+        <w:t>表</w:t>
+      </w:r>
+      <w:r>
+        <w:rPr>
+          <w:rFonts w:ascii="標楷體" w:hAnsi="標楷體" w:hint="eastAsia"/>
+        </w:rPr>
+        <w:t>且</w:t>
+      </w:r>
+      <w:r>
+        <w:rPr>
+          <w:rFonts w:ascii="標楷體" w:hAnsi="標楷體" w:hint="eastAsia"/>
+        </w:rPr>
+        <w:t>戶號</w:t>
+      </w:r>
+      <w:proofErr w:type="gramEnd"/>
+      <w:r>
+        <w:rPr>
+          <w:rFonts w:ascii="標楷體" w:hAnsi="標楷體" w:hint="eastAsia"/>
+        </w:rPr>
+        <w:t>額度的擔保品如果有存在其它額度，所有的額度到期日皆小於輸入參數的到期日期區間。</w:t>
+      </w:r>
+      <w:r>
+        <w:rPr>
+          <w:rFonts w:ascii="標楷體" w:hAnsi="標楷體" w:hint="eastAsia"/>
+        </w:rPr>
+        <w:t xml:space="preserve">    </w:t>
+      </w:r>
+    </w:p>
+    <w:p>
+      <w:pPr>
+        <w:pStyle w:val="32"/>
+        <w:numPr>
+          <w:ilvl w:val="1"/>
+          <w:numId w:val="47"/>
+        </w:numPr>
+        <w:rPr>
+          <w:rFonts w:ascii="標楷體" w:hAnsi="標楷體"/>
+          <w:sz w:val="24"/>
+        </w:rPr>
+      </w:pPr>
+      <w:r>
+        <w:rPr>
+          <w:rFonts w:ascii="標楷體" w:hAnsi="標楷體"/>
+          <w:sz w:val="24"/>
         </w:rPr>
         <w:drawing>
-          <wp:anchor distT="0" distB="0" distL="114300" distR="114300" simplePos="0" relativeHeight="251658752" behindDoc="0" locked="0" layoutInCell="1" allowOverlap="1" wp14:anchorId="3871159F" wp14:editId="56F51852">
+          <wp:anchor distT="0" distB="0" distL="114300" distR="114300" simplePos="0" relativeHeight="251659776" behindDoc="0" locked="0" layoutInCell="1" allowOverlap="1" wp14:anchorId="2E9F43DE" wp14:editId="2EFB73B1">
             <wp:simplePos x="0" y="0"/>
             <wp:positionH relativeFrom="column">
               <wp:posOffset>-265430</wp:posOffset>
@@ -2193,6 +2352,7 @@
       <w:r>
         <w:rPr>
           <w:rFonts w:ascii="標楷體" w:hAnsi="標楷體" w:hint="eastAsia"/>
+          <w:sz w:val="24"/>
         </w:rPr>
         <w:t>【報表格式】:</w:t>
       </w:r>
@@ -2202,7 +2362,7 @@
         <w:pStyle w:val="3TEXT"/>
       </w:pPr>
       <w:r>
-        <w:object w:dxaOrig="1508" w:dyaOrig="1021" w14:anchorId="4C7D62EA">
+        <w:object w:dxaOrig="1508" w:dyaOrig="1021" w14:anchorId="57CA288F">
           <v:shapetype id="_x0000_t75" coordsize="21600,21600" o:spt="75" o:preferrelative="t" path="m@4@5l@4@11@9@11@9@5xe" filled="f" stroked="f">
             <v:stroke joinstyle="miter"/>
             <v:formulas>
@@ -2222,184 +2382,30 @@
             <v:path o:extrusionok="f" gradientshapeok="t" o:connecttype="rect"/>
             <o:lock v:ext="edit" aspectratio="t"/>
           </v:shapetype>
-          <v:shape id="_x0000_i1025" type="#_x0000_t75" style="width:75.6pt;height:51pt" o:ole="">
+          <v:shape id="_x0000_i1032" type="#_x0000_t75" style="width:75.6pt;height:51pt" o:ole="">
             <v:imagedata r:id="rId9" o:title=""/>
           </v:shape>
-          <o:OLEObject Type="Embed" ProgID="Acrobat.Document.DC" ShapeID="_x0000_i1025" DrawAspect="Icon" ObjectID="_1756559637" r:id="rId10"/>
+          <o:OLEObject Type="Embed" ProgID="Acrobat.Document.DC" ShapeID="_x0000_i1032" DrawAspect="Icon" ObjectID="_1756727795" r:id="rId10"/>
         </w:object>
       </w:r>
       <w:r>
-        <w:object w:dxaOrig="1508" w:dyaOrig="1021" w14:anchorId="786D901D">
-          <v:shape id="_x0000_i1026" type="#_x0000_t75" style="width:75.6pt;height:51pt" o:ole="">
+        <w:object w:dxaOrig="1508" w:dyaOrig="1021" w14:anchorId="0182CDFE">
+          <v:shape id="_x0000_i1033" type="#_x0000_t75" style="width:75.6pt;height:51pt" o:ole="">
             <v:imagedata r:id="rId11" o:title=""/>
           </v:shape>
-          <o:OLEObject Type="Embed" ProgID="Acrobat.Document.DC" ShapeID="_x0000_i1026" DrawAspect="Icon" ObjectID="_1756559638" r:id="rId12"/>
+          <o:OLEObject Type="Embed" ProgID="Acrobat.Document.DC" ShapeID="_x0000_i1033" DrawAspect="Icon" ObjectID="_1756727796" r:id="rId12"/>
         </w:object>
       </w:r>
       <w:r>
-        <w:object w:dxaOrig="1508" w:dyaOrig="1021" w14:anchorId="20954B04">
-          <v:shape id="_x0000_i1027" type="#_x0000_t75" style="width:75.6pt;height:51pt" o:ole="">
+        <w:object w:dxaOrig="1508" w:dyaOrig="1021" w14:anchorId="12254D29">
+          <v:shape id="_x0000_i1034" type="#_x0000_t75" style="width:75.6pt;height:51pt" o:ole="">
             <v:imagedata r:id="rId13" o:title=""/>
           </v:shape>
-          <o:OLEObject Type="Embed" ProgID="Acrobat.Document.DC" ShapeID="_x0000_i1027" DrawAspect="Icon" ObjectID="_1756559639" r:id="rId14"/>
+          <o:OLEObject Type="Embed" ProgID="Acrobat.Document.DC" ShapeID="_x0000_i1034" DrawAspect="Icon" ObjectID="_1756727797" r:id="rId14"/>
         </w:object>
       </w:r>
     </w:p>
-    <w:p>
-      <w:pPr>
-        <w:pStyle w:val="6TEXT"/>
-        <w:numPr>
-          <w:ilvl w:val="0"/>
-          <w:numId w:val="0"/>
-        </w:numPr>
-        <w:rPr>
-          <w:rFonts w:ascii="標楷體" w:hAnsi="標楷體"/>
-        </w:rPr>
-      </w:pPr>
-      <w:r>
-        <w:rPr>
-          <w:rFonts w:ascii="標楷體" w:hAnsi="標楷體" w:hint="eastAsia"/>
-        </w:rPr>
-        <w:t>長中短期放款到期明細表</w:t>
-      </w:r>
-      <w:r>
-        <w:rPr>
-          <w:rFonts w:ascii="標楷體" w:hAnsi="標楷體" w:hint="eastAsia"/>
-        </w:rPr>
-        <w:t xml:space="preserve"> </w:t>
-      </w:r>
-      <w:r>
-        <w:rPr>
-          <w:rFonts w:ascii="標楷體" w:hAnsi="標楷體" w:hint="eastAsia"/>
-        </w:rPr>
-        <w:t xml:space="preserve"> </w:t>
-      </w:r>
-      <w:r>
-        <w:rPr>
-          <w:rFonts w:ascii="標楷體" w:hAnsi="標楷體" w:hint="eastAsia"/>
-        </w:rPr>
-        <w:t>產出條件：符合輸入參數條件</w:t>
-      </w:r>
-    </w:p>
-    <w:p>
-      <w:pPr>
-        <w:pStyle w:val="6TEXT"/>
-        <w:numPr>
-          <w:ilvl w:val="0"/>
-          <w:numId w:val="0"/>
-        </w:numPr>
-        <w:rPr>
-          <w:rFonts w:ascii="標楷體" w:hAnsi="標楷體"/>
-        </w:rPr>
-      </w:pPr>
-      <w:r>
-        <w:rPr>
-          <w:rFonts w:ascii="標楷體" w:hAnsi="標楷體" w:hint="eastAsia"/>
-        </w:rPr>
-        <w:t>放款本息攤還</w:t>
-      </w:r>
-      <w:proofErr w:type="gramStart"/>
-      <w:r>
-        <w:rPr>
-          <w:rFonts w:ascii="標楷體" w:hAnsi="標楷體" w:hint="eastAsia"/>
-        </w:rPr>
-        <w:t>表暨繳息</w:t>
-      </w:r>
-      <w:proofErr w:type="gramEnd"/>
-      <w:r>
-        <w:rPr>
-          <w:rFonts w:ascii="標楷體" w:hAnsi="標楷體" w:hint="eastAsia"/>
-        </w:rPr>
-        <w:t>通知單</w:t>
-      </w:r>
-      <w:r>
-        <w:rPr>
-          <w:rFonts w:ascii="標楷體" w:hAnsi="標楷體" w:hint="eastAsia"/>
-        </w:rPr>
-        <w:t>、</w:t>
-      </w:r>
-      <w:r>
-        <w:rPr>
-          <w:rFonts w:ascii="標楷體" w:hAnsi="標楷體" w:hint="eastAsia"/>
-        </w:rPr>
-        <w:t>需列印到期通知單之清單</w:t>
-      </w:r>
-      <w:r>
-        <w:rPr>
-          <w:rFonts w:ascii="標楷體" w:hAnsi="標楷體" w:hint="eastAsia"/>
-        </w:rPr>
-        <w:t>、</w:t>
-      </w:r>
-      <w:r>
-        <w:rPr>
-          <w:rFonts w:ascii="標楷體" w:hAnsi="標楷體" w:hint="eastAsia"/>
-        </w:rPr>
-        <w:t>通知單列印成功之清單</w:t>
-      </w:r>
-      <w:r>
-        <w:rPr>
-          <w:rFonts w:ascii="標楷體" w:hAnsi="標楷體" w:hint="eastAsia"/>
-        </w:rPr>
-        <w:t xml:space="preserve"> </w:t>
-      </w:r>
-    </w:p>
-    <w:p>
-      <w:pPr>
-        <w:pStyle w:val="6TEXT"/>
-        <w:numPr>
-          <w:ilvl w:val="0"/>
-          <w:numId w:val="0"/>
-        </w:numPr>
-        <w:rPr>
-          <w:rFonts w:ascii="標楷體" w:hAnsi="標楷體"/>
-        </w:rPr>
-      </w:pPr>
-      <w:r>
-        <w:rPr>
-          <w:rFonts w:ascii="標楷體" w:hAnsi="標楷體" w:hint="eastAsia"/>
-        </w:rPr>
-        <w:t>產出條件：符合</w:t>
-      </w:r>
-      <w:r>
-        <w:rPr>
-          <w:rFonts w:ascii="標楷體" w:hAnsi="標楷體" w:hint="eastAsia"/>
-        </w:rPr>
-        <w:t>長中短期放款到期明細</w:t>
-      </w:r>
-      <w:proofErr w:type="gramStart"/>
-      <w:r>
-        <w:rPr>
-          <w:rFonts w:ascii="標楷體" w:hAnsi="標楷體" w:hint="eastAsia"/>
-        </w:rPr>
-        <w:t>表</w:t>
-      </w:r>
-      <w:r>
-        <w:rPr>
-          <w:rFonts w:ascii="標楷體" w:hAnsi="標楷體" w:hint="eastAsia"/>
-        </w:rPr>
-        <w:t>且戶號</w:t>
-      </w:r>
-      <w:proofErr w:type="gramEnd"/>
-      <w:r>
-        <w:rPr>
-          <w:rFonts w:ascii="標楷體" w:hAnsi="標楷體" w:hint="eastAsia"/>
-        </w:rPr>
-        <w:t>裡額度都有出表</w:t>
-      </w:r>
-      <w:r>
-        <w:rPr>
-          <w:rFonts w:ascii="標楷體" w:hAnsi="標楷體" w:hint="eastAsia"/>
-        </w:rPr>
-        <w:t xml:space="preserve">                                    </w:t>
-      </w:r>
-    </w:p>
-    <w:p>
-      <w:pPr>
-        <w:rPr>
-          <w:rFonts w:hint="eastAsia"/>
-        </w:rPr>
-      </w:pPr>
-    </w:p>
+    <w:p/>
     <w:p>
       <w:pPr>
         <w:pStyle w:val="32"/>
@@ -2522,6 +2528,7 @@
           <w:rFonts w:hint="eastAsia"/>
           <w:sz w:val="24"/>
         </w:rPr>
+        <w:lastRenderedPageBreak/>
         <w:t>每</w:t>
       </w:r>
       <w:r>
@@ -3215,61 +3222,6 @@
                 <w:rFonts w:ascii="標楷體" w:hAnsi="標楷體"/>
               </w:rPr>
             </w:pPr>
-            <w:proofErr w:type="gramStart"/>
-            <w:r>
-              <w:rPr>
-                <w:rFonts w:ascii="標楷體" w:hAnsi="標楷體" w:hint="eastAsia"/>
-              </w:rPr>
-              <w:t>站別</w:t>
-            </w:r>
-            <w:proofErr w:type="gramEnd"/>
-          </w:p>
-        </w:tc>
-        <w:tc>
-          <w:tcPr>
-            <w:tcW w:w="3917" w:type="dxa"/>
-          </w:tcPr>
-          <w:p>
-            <w:pPr>
-              <w:rPr>
-                <w:rFonts w:ascii="標楷體" w:hAnsi="標楷體"/>
-              </w:rPr>
-            </w:pPr>
-          </w:p>
-        </w:tc>
-        <w:tc>
-          <w:tcPr>
-            <w:tcW w:w="2912" w:type="dxa"/>
-          </w:tcPr>
-          <w:p>
-            <w:pPr>
-              <w:rPr>
-                <w:rFonts w:ascii="標楷體" w:hAnsi="標楷體"/>
-              </w:rPr>
-            </w:pPr>
-            <w:r>
-              <w:rPr>
-                <w:rFonts w:ascii="標楷體" w:hAnsi="標楷體" w:hint="eastAsia"/>
-              </w:rPr>
-              <w:t>固定為空白</w:t>
-            </w:r>
-          </w:p>
-        </w:tc>
-      </w:tr>
-      <w:tr>
-        <w:trPr>
-          <w:jc w:val="center"/>
-        </w:trPr>
-        <w:tc>
-          <w:tcPr>
-            <w:tcW w:w="1588" w:type="dxa"/>
-          </w:tcPr>
-          <w:p>
-            <w:pPr>
-              <w:rPr>
-                <w:rFonts w:ascii="標楷體" w:hAnsi="標楷體"/>
-              </w:rPr>
-            </w:pPr>
             <w:r>
               <w:rPr>
                 <w:rFonts w:ascii="標楷體" w:hAnsi="標楷體" w:hint="eastAsia"/>
@@ -7843,13 +7795,14 @@
       </w:pPr>
       <w:r>
         <w:object w:dxaOrig="1508" w:dyaOrig="1021" w14:anchorId="55FB9D26">
-          <v:shape id="_x0000_i1028" type="#_x0000_t75" style="width:75.6pt;height:51pt" o:ole="">
+          <v:shape id="_x0000_i1025" type="#_x0000_t75" style="width:75.6pt;height:51pt" o:ole="">
             <v:imagedata r:id="rId15" o:title=""/>
           </v:shape>
-          <o:OLEObject Type="Embed" ProgID="Acrobat.Document.DC" ShapeID="_x0000_i1028" DrawAspect="Icon" ObjectID="_1756559640" r:id="rId16"/>
+          <o:OLEObject Type="Embed" ProgID="Acrobat.Document.DC" ShapeID="_x0000_i1025" DrawAspect="Icon" ObjectID="_1756727798" r:id="rId16"/>
         </w:object>
       </w:r>
     </w:p>
+    <w:p/>
     <w:sectPr>
       <w:headerReference w:type="default" r:id="rId17"/>
       <w:footerReference w:type="default" r:id="rId18"/>
@@ -10337,6 +10290,9 @@
   </w:num>
   <w:num w:numId="47" w16cid:durableId="1544518412">
     <w:abstractNumId w:val="19"/>
+  </w:num>
+  <w:num w:numId="48" w16cid:durableId="1376656586">
+    <w:abstractNumId w:val="17"/>
   </w:num>
   <w:numIdMacAtCleanup w:val="16"/>
 </w:numbering>

</xml_diff>

<commit_message>
Auto-committed on 2023/10/03 週二 16:44:12.38
</commit_message>
<xml_diff>
--- a/Program/Other/URS_mod/L9711-放款到期明細表及通知單v2.0.docx
+++ b/Program/Other/URS_mod/L9711-放款到期明細表及通知單v2.0.docx
@@ -2291,6 +2291,7 @@
       <w:r>
         <w:rPr>
           <w:rFonts w:ascii="標楷體" w:hAnsi="標楷體"/>
+          <w:noProof/>
           <w:sz w:val="24"/>
         </w:rPr>
         <w:drawing>
@@ -2382,26 +2383,26 @@
             <v:path o:extrusionok="f" gradientshapeok="t" o:connecttype="rect"/>
             <o:lock v:ext="edit" aspectratio="t"/>
           </v:shapetype>
-          <v:shape id="_x0000_i1032" type="#_x0000_t75" style="width:75.6pt;height:51pt" o:ole="">
+          <v:shape id="_x0000_i1025" type="#_x0000_t75" style="width:75.5pt;height:51pt" o:ole="">
             <v:imagedata r:id="rId9" o:title=""/>
           </v:shape>
-          <o:OLEObject Type="Embed" ProgID="Acrobat.Document.DC" ShapeID="_x0000_i1032" DrawAspect="Icon" ObjectID="_1756727795" r:id="rId10"/>
+          <o:OLEObject Type="Embed" ProgID="Acrobat.Document.DC" ShapeID="_x0000_i1025" DrawAspect="Icon" ObjectID="_1757852812" r:id="rId10"/>
         </w:object>
       </w:r>
       <w:r>
         <w:object w:dxaOrig="1508" w:dyaOrig="1021" w14:anchorId="0182CDFE">
-          <v:shape id="_x0000_i1033" type="#_x0000_t75" style="width:75.6pt;height:51pt" o:ole="">
+          <v:shape id="_x0000_i1026" type="#_x0000_t75" style="width:75.5pt;height:51pt" o:ole="">
             <v:imagedata r:id="rId11" o:title=""/>
           </v:shape>
-          <o:OLEObject Type="Embed" ProgID="Acrobat.Document.DC" ShapeID="_x0000_i1033" DrawAspect="Icon" ObjectID="_1756727796" r:id="rId12"/>
+          <o:OLEObject Type="Embed" ProgID="Acrobat.Document.DC" ShapeID="_x0000_i1026" DrawAspect="Icon" ObjectID="_1757852813" r:id="rId12"/>
         </w:object>
       </w:r>
       <w:r>
         <w:object w:dxaOrig="1508" w:dyaOrig="1021" w14:anchorId="12254D29">
-          <v:shape id="_x0000_i1034" type="#_x0000_t75" style="width:75.6pt;height:51pt" o:ole="">
+          <v:shape id="_x0000_i1027" type="#_x0000_t75" style="width:75.5pt;height:51pt" o:ole="">
             <v:imagedata r:id="rId13" o:title=""/>
           </v:shape>
-          <o:OLEObject Type="Embed" ProgID="Acrobat.Document.DC" ShapeID="_x0000_i1034" DrawAspect="Icon" ObjectID="_1756727797" r:id="rId14"/>
+          <o:OLEObject Type="Embed" ProgID="Acrobat.Document.DC" ShapeID="_x0000_i1027" DrawAspect="Icon" ObjectID="_1757852814" r:id="rId14"/>
         </w:object>
       </w:r>
     </w:p>
@@ -2528,7 +2529,6 @@
           <w:rFonts w:hint="eastAsia"/>
           <w:sz w:val="24"/>
         </w:rPr>
-        <w:lastRenderedPageBreak/>
         <w:t>每</w:t>
       </w:r>
       <w:r>
@@ -4241,20 +4241,6 @@
                 <w:rFonts w:ascii="標楷體" w:hAnsi="標楷體"/>
               </w:rPr>
             </w:pPr>
-            <w:r>
-              <w:rPr>
-                <w:rFonts w:ascii="標楷體" w:hAnsi="標楷體"/>
-              </w:rPr>
-              <w:t xml:space="preserve">SELECT * </w:t>
-            </w:r>
-            <w:proofErr w:type="gramStart"/>
-            <w:r>
-              <w:rPr>
-                <w:rFonts w:ascii="標楷體" w:hAnsi="標楷體"/>
-              </w:rPr>
-              <w:t>FROM(</w:t>
-            </w:r>
-            <w:proofErr w:type="gramEnd"/>
           </w:p>
           <w:p>
             <w:pPr>
@@ -4263,16 +4249,26 @@
               </w:tabs>
               <w:spacing w:line="300" w:lineRule="exact"/>
               <w:rPr>
-                <w:rFonts w:ascii="標楷體" w:hAnsi="標楷體"/>
-              </w:rPr>
-            </w:pPr>
-            <w:r>
-              <w:rPr>
-                <w:rFonts w:ascii="標楷體" w:hAnsi="標楷體"/>
-              </w:rPr>
-              <w:lastRenderedPageBreak/>
-              <w:tab/>
-              <w:t>SELECT ' ' F0</w:t>
+                <w:rFonts w:ascii="標楷體" w:hAnsi="標楷體" w:hint="eastAsia"/>
+              </w:rPr>
+            </w:pPr>
+            <w:r>
+              <w:rPr>
+                <w:rFonts w:ascii="標楷體" w:hAnsi="標楷體" w:hint="eastAsia"/>
+              </w:rPr>
+              <w:t>S</w:t>
+            </w:r>
+            <w:r>
+              <w:rPr>
+                <w:rFonts w:ascii="標楷體" w:hAnsi="標楷體"/>
+              </w:rPr>
+              <w:t>QL1</w:t>
+            </w:r>
+            <w:r>
+              <w:rPr>
+                <w:rFonts w:ascii="標楷體" w:hAnsi="標楷體" w:hint="eastAsia"/>
+              </w:rPr>
+              <w:t>(明細)：</w:t>
             </w:r>
           </w:p>
           <w:p>
@@ -4289,36 +4285,16 @@
               <w:rPr>
                 <w:rFonts w:ascii="標楷體" w:hAnsi="標楷體"/>
               </w:rPr>
-              <w:t xml:space="preserve">        </w:t>
+              <w:t xml:space="preserve">SELECT * </w:t>
             </w:r>
             <w:proofErr w:type="gramStart"/>
             <w:r>
               <w:rPr>
                 <w:rFonts w:ascii="標楷體" w:hAnsi="標楷體"/>
               </w:rPr>
-              <w:t>,Cl.</w:t>
+              <w:t>FROM(</w:t>
             </w:r>
             <w:proofErr w:type="gramEnd"/>
-            <w:r>
-              <w:rPr>
-                <w:rFonts w:ascii="標楷體" w:hAnsi="標楷體"/>
-              </w:rPr>
-              <w:t>"</w:t>
-            </w:r>
-            <w:proofErr w:type="spellStart"/>
-            <w:r>
-              <w:rPr>
-                <w:rFonts w:ascii="標楷體" w:hAnsi="標楷體"/>
-              </w:rPr>
-              <w:t>CityCode</w:t>
-            </w:r>
-            <w:proofErr w:type="spellEnd"/>
-            <w:r>
-              <w:rPr>
-                <w:rFonts w:ascii="標楷體" w:hAnsi="標楷體"/>
-              </w:rPr>
-              <w:t>" F1</w:t>
-            </w:r>
           </w:p>
           <w:p>
             <w:pPr>
@@ -4334,35 +4310,8 @@
               <w:rPr>
                 <w:rFonts w:ascii="標楷體" w:hAnsi="標楷體"/>
               </w:rPr>
-              <w:t xml:space="preserve">        </w:t>
-            </w:r>
-            <w:proofErr w:type="gramStart"/>
-            <w:r>
-              <w:rPr>
-                <w:rFonts w:ascii="標楷體" w:hAnsi="標楷體"/>
-              </w:rPr>
-              <w:t>,Ci</w:t>
-            </w:r>
-            <w:proofErr w:type="gramEnd"/>
-            <w:r>
-              <w:rPr>
-                <w:rFonts w:ascii="標楷體" w:hAnsi="標楷體"/>
-              </w:rPr>
-              <w:t>."</w:t>
-            </w:r>
-            <w:proofErr w:type="spellStart"/>
-            <w:r>
-              <w:rPr>
-                <w:rFonts w:ascii="標楷體" w:hAnsi="標楷體"/>
-              </w:rPr>
-              <w:t>CityItem</w:t>
-            </w:r>
-            <w:proofErr w:type="spellEnd"/>
-            <w:r>
-              <w:rPr>
-                <w:rFonts w:ascii="標楷體" w:hAnsi="標楷體"/>
-              </w:rPr>
-              <w:t>" F2</w:t>
+              <w:tab/>
+              <w:t>SELECT ' ' F0</w:t>
             </w:r>
           </w:p>
           <w:p>
@@ -4386,7 +4335,7 @@
               <w:rPr>
                 <w:rFonts w:ascii="標楷體" w:hAnsi="標楷體"/>
               </w:rPr>
-              <w:t>,E.</w:t>
+              <w:t>,Cl.</w:t>
             </w:r>
             <w:proofErr w:type="gramEnd"/>
             <w:r>
@@ -4400,14 +4349,14 @@
               <w:rPr>
                 <w:rFonts w:ascii="標楷體" w:hAnsi="標楷體"/>
               </w:rPr>
-              <w:t>Fullname</w:t>
+              <w:t>CityCode</w:t>
             </w:r>
             <w:proofErr w:type="spellEnd"/>
             <w:r>
               <w:rPr>
                 <w:rFonts w:ascii="標楷體" w:hAnsi="標楷體"/>
               </w:rPr>
-              <w:t>" F3</w:t>
+              <w:t>" F1</w:t>
             </w:r>
           </w:p>
           <w:p>
@@ -4431,28 +4380,28 @@
               <w:rPr>
                 <w:rFonts w:ascii="標楷體" w:hAnsi="標楷體"/>
               </w:rPr>
-              <w:t>,M.</w:t>
+              <w:t>,Ci</w:t>
             </w:r>
             <w:proofErr w:type="gramEnd"/>
             <w:r>
               <w:rPr>
                 <w:rFonts w:ascii="標楷體" w:hAnsi="標楷體"/>
               </w:rPr>
-              <w:t>"</w:t>
+              <w:t>."</w:t>
             </w:r>
             <w:proofErr w:type="spellStart"/>
             <w:r>
               <w:rPr>
                 <w:rFonts w:ascii="標楷體" w:hAnsi="標楷體"/>
               </w:rPr>
-              <w:t>CustNo</w:t>
+              <w:t>CityItem</w:t>
             </w:r>
             <w:proofErr w:type="spellEnd"/>
             <w:r>
               <w:rPr>
                 <w:rFonts w:ascii="標楷體" w:hAnsi="標楷體"/>
               </w:rPr>
-              <w:t>" F4</w:t>
+              <w:t>" F2</w:t>
             </w:r>
           </w:p>
           <w:p>
@@ -4476,7 +4425,7 @@
               <w:rPr>
                 <w:rFonts w:ascii="標楷體" w:hAnsi="標楷體"/>
               </w:rPr>
-              <w:t>,M.</w:t>
+              <w:t>,E.</w:t>
             </w:r>
             <w:proofErr w:type="gramEnd"/>
             <w:r>
@@ -4490,14 +4439,14 @@
               <w:rPr>
                 <w:rFonts w:ascii="標楷體" w:hAnsi="標楷體"/>
               </w:rPr>
-              <w:t>FacmNo</w:t>
+              <w:t>Fullname</w:t>
             </w:r>
             <w:proofErr w:type="spellEnd"/>
             <w:r>
               <w:rPr>
                 <w:rFonts w:ascii="標楷體" w:hAnsi="標楷體"/>
               </w:rPr>
-              <w:t>" F5</w:t>
+              <w:t>" F3</w:t>
             </w:r>
           </w:p>
           <w:p>
@@ -4514,20 +4463,14 @@
               <w:rPr>
                 <w:rFonts w:ascii="標楷體" w:hAnsi="標楷體"/>
               </w:rPr>
-              <w:tab/>
-            </w:r>
-            <w:r>
-              <w:rPr>
-                <w:rFonts w:ascii="標楷體" w:hAnsi="標楷體"/>
-              </w:rPr>
-              <w:tab/>
+              <w:t xml:space="preserve">        </w:t>
             </w:r>
             <w:proofErr w:type="gramStart"/>
             <w:r>
               <w:rPr>
                 <w:rFonts w:ascii="標楷體" w:hAnsi="標楷體"/>
               </w:rPr>
-              <w:t>,C.</w:t>
+              <w:t>,M.</w:t>
             </w:r>
             <w:proofErr w:type="gramEnd"/>
             <w:r>
@@ -4541,14 +4484,14 @@
               <w:rPr>
                 <w:rFonts w:ascii="標楷體" w:hAnsi="標楷體"/>
               </w:rPr>
-              <w:t>CustName</w:t>
+              <w:t>CustNo</w:t>
             </w:r>
             <w:proofErr w:type="spellEnd"/>
             <w:r>
               <w:rPr>
                 <w:rFonts w:ascii="標楷體" w:hAnsi="標楷體"/>
               </w:rPr>
-              <w:t>" F6</w:t>
+              <w:t>" F4</w:t>
             </w:r>
           </w:p>
           <w:p>
@@ -4565,20 +4508,14 @@
               <w:rPr>
                 <w:rFonts w:ascii="標楷體" w:hAnsi="標楷體"/>
               </w:rPr>
-              <w:tab/>
-            </w:r>
-            <w:r>
-              <w:rPr>
-                <w:rFonts w:ascii="標楷體" w:hAnsi="標楷體"/>
-              </w:rPr>
-              <w:tab/>
+              <w:t xml:space="preserve">        </w:t>
             </w:r>
             <w:proofErr w:type="gramStart"/>
             <w:r>
               <w:rPr>
                 <w:rFonts w:ascii="標楷體" w:hAnsi="標楷體"/>
               </w:rPr>
-              <w:t>,F.</w:t>
+              <w:t>,M.</w:t>
             </w:r>
             <w:proofErr w:type="gramEnd"/>
             <w:r>
@@ -4592,14 +4529,14 @@
               <w:rPr>
                 <w:rFonts w:ascii="標楷體" w:hAnsi="標楷體"/>
               </w:rPr>
-              <w:t>ApplNo</w:t>
+              <w:t>FacmNo</w:t>
             </w:r>
             <w:proofErr w:type="spellEnd"/>
             <w:r>
               <w:rPr>
                 <w:rFonts w:ascii="標楷體" w:hAnsi="標楷體"/>
               </w:rPr>
-              <w:t>" F7</w:t>
+              <w:t>" F5</w:t>
             </w:r>
           </w:p>
           <w:p>
@@ -4616,14 +4553,20 @@
               <w:rPr>
                 <w:rFonts w:ascii="標楷體" w:hAnsi="標楷體"/>
               </w:rPr>
-              <w:t xml:space="preserve">        </w:t>
+              <w:tab/>
+            </w:r>
+            <w:r>
+              <w:rPr>
+                <w:rFonts w:ascii="標楷體" w:hAnsi="標楷體"/>
+              </w:rPr>
+              <w:tab/>
             </w:r>
             <w:proofErr w:type="gramStart"/>
             <w:r>
               <w:rPr>
                 <w:rFonts w:ascii="標楷體" w:hAnsi="標楷體"/>
               </w:rPr>
-              <w:t>,M.</w:t>
+              <w:t>,C.</w:t>
             </w:r>
             <w:proofErr w:type="gramEnd"/>
             <w:r>
@@ -4637,14 +4580,14 @@
               <w:rPr>
                 <w:rFonts w:ascii="標楷體" w:hAnsi="標楷體"/>
               </w:rPr>
-              <w:t>MaturityDate</w:t>
+              <w:t>CustName</w:t>
             </w:r>
             <w:proofErr w:type="spellEnd"/>
             <w:r>
               <w:rPr>
                 <w:rFonts w:ascii="標楷體" w:hAnsi="標楷體"/>
               </w:rPr>
-              <w:t>" F8</w:t>
+              <w:t>" F6</w:t>
             </w:r>
           </w:p>
           <w:p>
@@ -4661,7 +4604,13 @@
               <w:rPr>
                 <w:rFonts w:ascii="標楷體" w:hAnsi="標楷體"/>
               </w:rPr>
-              <w:t xml:space="preserve">        </w:t>
+              <w:tab/>
+            </w:r>
+            <w:r>
+              <w:rPr>
+                <w:rFonts w:ascii="標楷體" w:hAnsi="標楷體"/>
+              </w:rPr>
+              <w:tab/>
             </w:r>
             <w:proofErr w:type="gramStart"/>
             <w:r>
@@ -4682,14 +4631,14 @@
               <w:rPr>
                 <w:rFonts w:ascii="標楷體" w:hAnsi="標楷體"/>
               </w:rPr>
-              <w:t>LineAmt</w:t>
+              <w:t>ApplNo</w:t>
             </w:r>
             <w:proofErr w:type="spellEnd"/>
             <w:r>
               <w:rPr>
                 <w:rFonts w:ascii="標楷體" w:hAnsi="標楷體"/>
               </w:rPr>
-              <w:t>" F9</w:t>
+              <w:t>" F7</w:t>
             </w:r>
           </w:p>
           <w:p>
@@ -4706,13 +4655,7 @@
               <w:rPr>
                 <w:rFonts w:ascii="標楷體" w:hAnsi="標楷體"/>
               </w:rPr>
-              <w:tab/>
-            </w:r>
-            <w:r>
-              <w:rPr>
-                <w:rFonts w:ascii="標楷體" w:hAnsi="標楷體"/>
-              </w:rPr>
-              <w:tab/>
+              <w:t xml:space="preserve">        </w:t>
             </w:r>
             <w:proofErr w:type="gramStart"/>
             <w:r>
@@ -4733,14 +4676,14 @@
               <w:rPr>
                 <w:rFonts w:ascii="標楷體" w:hAnsi="標楷體"/>
               </w:rPr>
-              <w:t>LoanBal</w:t>
+              <w:t>MaturityDate</w:t>
             </w:r>
             <w:proofErr w:type="spellEnd"/>
             <w:r>
               <w:rPr>
                 <w:rFonts w:ascii="標楷體" w:hAnsi="標楷體"/>
               </w:rPr>
-              <w:t>" F10</w:t>
+              <w:t>" F8</w:t>
             </w:r>
           </w:p>
           <w:p>
@@ -4778,14 +4721,14 @@
               <w:rPr>
                 <w:rFonts w:ascii="標楷體" w:hAnsi="標楷體"/>
               </w:rPr>
-              <w:t>FirstDrawdownDate</w:t>
+              <w:t>LineAmt</w:t>
             </w:r>
             <w:proofErr w:type="spellEnd"/>
             <w:r>
               <w:rPr>
                 <w:rFonts w:ascii="標楷體" w:hAnsi="標楷體"/>
               </w:rPr>
-              <w:t>" F11</w:t>
+              <w:t>" F9</w:t>
             </w:r>
           </w:p>
           <w:p>
@@ -4802,7 +4745,13 @@
               <w:rPr>
                 <w:rFonts w:ascii="標楷體" w:hAnsi="標楷體"/>
               </w:rPr>
-              <w:t xml:space="preserve">        </w:t>
+              <w:tab/>
+            </w:r>
+            <w:r>
+              <w:rPr>
+                <w:rFonts w:ascii="標楷體" w:hAnsi="標楷體"/>
+              </w:rPr>
+              <w:tab/>
             </w:r>
             <w:proofErr w:type="gramStart"/>
             <w:r>
@@ -4823,14 +4772,14 @@
               <w:rPr>
                 <w:rFonts w:ascii="標楷體" w:hAnsi="標楷體"/>
               </w:rPr>
-              <w:t>PrevPayIntDate</w:t>
+              <w:t>LoanBal</w:t>
             </w:r>
             <w:proofErr w:type="spellEnd"/>
             <w:r>
               <w:rPr>
                 <w:rFonts w:ascii="標楷體" w:hAnsi="標楷體"/>
               </w:rPr>
-              <w:t>" F12</w:t>
+              <w:t>" F10</w:t>
             </w:r>
           </w:p>
           <w:p>
@@ -4854,7 +4803,7 @@
               <w:rPr>
                 <w:rFonts w:ascii="標楷體" w:hAnsi="標楷體"/>
               </w:rPr>
-              <w:t>,M.</w:t>
+              <w:t>,F.</w:t>
             </w:r>
             <w:proofErr w:type="gramEnd"/>
             <w:r>
@@ -4868,14 +4817,14 @@
               <w:rPr>
                 <w:rFonts w:ascii="標楷體" w:hAnsi="標楷體"/>
               </w:rPr>
-              <w:t>StoreRate</w:t>
+              <w:t>FirstDrawdownDate</w:t>
             </w:r>
             <w:proofErr w:type="spellEnd"/>
             <w:r>
               <w:rPr>
                 <w:rFonts w:ascii="標楷體" w:hAnsi="標楷體"/>
               </w:rPr>
-              <w:t>" F13</w:t>
+              <w:t>" F11</w:t>
             </w:r>
           </w:p>
           <w:p>
@@ -4899,7 +4848,7 @@
               <w:rPr>
                 <w:rFonts w:ascii="標楷體" w:hAnsi="標楷體"/>
               </w:rPr>
-              <w:t>,T.</w:t>
+              <w:t>,M.</w:t>
             </w:r>
             <w:proofErr w:type="gramEnd"/>
             <w:r>
@@ -4913,42 +4862,14 @@
               <w:rPr>
                 <w:rFonts w:ascii="標楷體" w:hAnsi="標楷體"/>
               </w:rPr>
-              <w:t>TelArea</w:t>
+              <w:t>PrevPayIntDate</w:t>
             </w:r>
             <w:proofErr w:type="spellEnd"/>
             <w:r>
               <w:rPr>
                 <w:rFonts w:ascii="標楷體" w:hAnsi="標楷體"/>
               </w:rPr>
-              <w:t>" || T."</w:t>
-            </w:r>
-            <w:proofErr w:type="spellStart"/>
-            <w:r>
-              <w:rPr>
-                <w:rFonts w:ascii="標楷體" w:hAnsi="標楷體"/>
-              </w:rPr>
-              <w:t>TelNo</w:t>
-            </w:r>
-            <w:proofErr w:type="spellEnd"/>
-            <w:r>
-              <w:rPr>
-                <w:rFonts w:ascii="標楷體" w:hAnsi="標楷體"/>
-              </w:rPr>
-              <w:t>" || T."</w:t>
-            </w:r>
-            <w:proofErr w:type="spellStart"/>
-            <w:r>
-              <w:rPr>
-                <w:rFonts w:ascii="標楷體" w:hAnsi="標楷體"/>
-              </w:rPr>
-              <w:t>TelExt</w:t>
-            </w:r>
-            <w:proofErr w:type="spellEnd"/>
-            <w:r>
-              <w:rPr>
-                <w:rFonts w:ascii="標楷體" w:hAnsi="標楷體"/>
-              </w:rPr>
-              <w:t>" F14</w:t>
+              <w:t>" F12</w:t>
             </w:r>
           </w:p>
           <w:p>
@@ -4972,7 +4893,7 @@
               <w:rPr>
                 <w:rFonts w:ascii="標楷體" w:hAnsi="標楷體"/>
               </w:rPr>
-              <w:t>,T.</w:t>
+              <w:t>,M.</w:t>
             </w:r>
             <w:proofErr w:type="gramEnd"/>
             <w:r>
@@ -4986,14 +4907,14 @@
               <w:rPr>
                 <w:rFonts w:ascii="標楷體" w:hAnsi="標楷體"/>
               </w:rPr>
-              <w:t>LiaisonName</w:t>
+              <w:t>StoreRate</w:t>
             </w:r>
             <w:proofErr w:type="spellEnd"/>
             <w:r>
               <w:rPr>
                 <w:rFonts w:ascii="標楷體" w:hAnsi="標楷體"/>
               </w:rPr>
-              <w:t>" F15</w:t>
+              <w:t>" F13</w:t>
             </w:r>
           </w:p>
           <w:p>
@@ -5017,7 +4938,7 @@
               <w:rPr>
                 <w:rFonts w:ascii="標楷體" w:hAnsi="標楷體"/>
               </w:rPr>
-              <w:t>,M.</w:t>
+              <w:t>,T.</w:t>
             </w:r>
             <w:proofErr w:type="gramEnd"/>
             <w:r>
@@ -5031,14 +4952,42 @@
               <w:rPr>
                 <w:rFonts w:ascii="標楷體" w:hAnsi="標楷體"/>
               </w:rPr>
-              <w:t>NextRepayDate</w:t>
+              <w:t>TelArea</w:t>
             </w:r>
             <w:proofErr w:type="spellEnd"/>
             <w:r>
               <w:rPr>
                 <w:rFonts w:ascii="標楷體" w:hAnsi="標楷體"/>
               </w:rPr>
-              <w:t>" F16</w:t>
+              <w:t>" || T."</w:t>
+            </w:r>
+            <w:proofErr w:type="spellStart"/>
+            <w:r>
+              <w:rPr>
+                <w:rFonts w:ascii="標楷體" w:hAnsi="標楷體"/>
+              </w:rPr>
+              <w:t>TelNo</w:t>
+            </w:r>
+            <w:proofErr w:type="spellEnd"/>
+            <w:r>
+              <w:rPr>
+                <w:rFonts w:ascii="標楷體" w:hAnsi="標楷體"/>
+              </w:rPr>
+              <w:t>" || T."</w:t>
+            </w:r>
+            <w:proofErr w:type="spellStart"/>
+            <w:r>
+              <w:rPr>
+                <w:rFonts w:ascii="標楷體" w:hAnsi="標楷體"/>
+              </w:rPr>
+              <w:t>TelExt</w:t>
+            </w:r>
+            <w:proofErr w:type="spellEnd"/>
+            <w:r>
+              <w:rPr>
+                <w:rFonts w:ascii="標楷體" w:hAnsi="標楷體"/>
+              </w:rPr>
+              <w:t>" F14</w:t>
             </w:r>
           </w:p>
           <w:p>
@@ -5062,14 +5011,28 @@
               <w:rPr>
                 <w:rFonts w:ascii="標楷體" w:hAnsi="標楷體"/>
               </w:rPr>
-              <w:t>,C.</w:t>
+              <w:t>,T.</w:t>
             </w:r>
             <w:proofErr w:type="gramEnd"/>
             <w:r>
               <w:rPr>
                 <w:rFonts w:ascii="標楷體" w:hAnsi="標楷體"/>
               </w:rPr>
-              <w:t>"CurrZip3" F17</w:t>
+              <w:t>"</w:t>
+            </w:r>
+            <w:proofErr w:type="spellStart"/>
+            <w:r>
+              <w:rPr>
+                <w:rFonts w:ascii="標楷體" w:hAnsi="標楷體"/>
+              </w:rPr>
+              <w:t>LiaisonName</w:t>
+            </w:r>
+            <w:proofErr w:type="spellEnd"/>
+            <w:r>
+              <w:rPr>
+                <w:rFonts w:ascii="標楷體" w:hAnsi="標楷體"/>
+              </w:rPr>
+              <w:t>" F15</w:t>
             </w:r>
           </w:p>
           <w:p>
@@ -5093,14 +5056,28 @@
               <w:rPr>
                 <w:rFonts w:ascii="標楷體" w:hAnsi="標楷體"/>
               </w:rPr>
-              <w:t>,C.</w:t>
+              <w:t>,M.</w:t>
             </w:r>
             <w:proofErr w:type="gramEnd"/>
             <w:r>
               <w:rPr>
                 <w:rFonts w:ascii="標楷體" w:hAnsi="標楷體"/>
               </w:rPr>
-              <w:t>"CurrZip2" F18</w:t>
+              <w:t>"</w:t>
+            </w:r>
+            <w:proofErr w:type="spellStart"/>
+            <w:r>
+              <w:rPr>
+                <w:rFonts w:ascii="標楷體" w:hAnsi="標楷體"/>
+              </w:rPr>
+              <w:t>NextRepayDate</w:t>
+            </w:r>
+            <w:proofErr w:type="spellEnd"/>
+            <w:r>
+              <w:rPr>
+                <w:rFonts w:ascii="標楷體" w:hAnsi="標楷體"/>
+              </w:rPr>
+              <w:t>" F16</w:t>
             </w:r>
           </w:p>
           <w:p>
@@ -5124,14 +5101,14 @@
               <w:rPr>
                 <w:rFonts w:ascii="標楷體" w:hAnsi="標楷體"/>
               </w:rPr>
-              <w:t>,C</w:t>
+              <w:t>,C.</w:t>
             </w:r>
             <w:proofErr w:type="gramEnd"/>
             <w:r>
               <w:rPr>
                 <w:rFonts w:ascii="標楷體" w:hAnsi="標楷體"/>
               </w:rPr>
-              <w:t>2."CityItem" F19</w:t>
+              <w:t>"CurrZip3" F17</w:t>
             </w:r>
           </w:p>
           <w:p>
@@ -5155,14 +5132,14 @@
               <w:rPr>
                 <w:rFonts w:ascii="標楷體" w:hAnsi="標楷體"/>
               </w:rPr>
-              <w:t>,C</w:t>
+              <w:t>,C.</w:t>
             </w:r>
             <w:proofErr w:type="gramEnd"/>
             <w:r>
               <w:rPr>
                 <w:rFonts w:ascii="標楷體" w:hAnsi="標楷體"/>
               </w:rPr>
-              <w:t>3."AreaItem" F20</w:t>
+              <w:t>"CurrZip2" F18</w:t>
             </w:r>
           </w:p>
           <w:p>
@@ -5186,28 +5163,14 @@
               <w:rPr>
                 <w:rFonts w:ascii="標楷體" w:hAnsi="標楷體"/>
               </w:rPr>
-              <w:t>,C.</w:t>
+              <w:t>,C</w:t>
             </w:r>
             <w:proofErr w:type="gramEnd"/>
             <w:r>
               <w:rPr>
                 <w:rFonts w:ascii="標楷體" w:hAnsi="標楷體"/>
               </w:rPr>
-              <w:t>"</w:t>
-            </w:r>
-            <w:proofErr w:type="spellStart"/>
-            <w:r>
-              <w:rPr>
-                <w:rFonts w:ascii="標楷體" w:hAnsi="標楷體"/>
-              </w:rPr>
-              <w:t>CurrRoad</w:t>
-            </w:r>
-            <w:proofErr w:type="spellEnd"/>
-            <w:r>
-              <w:rPr>
-                <w:rFonts w:ascii="標楷體" w:hAnsi="標楷體"/>
-              </w:rPr>
-              <w:t>" F21</w:t>
+              <w:t>2."CityItem" F19</w:t>
             </w:r>
           </w:p>
           <w:p>
@@ -5231,28 +5194,14 @@
               <w:rPr>
                 <w:rFonts w:ascii="標楷體" w:hAnsi="標楷體"/>
               </w:rPr>
-              <w:t>,C.</w:t>
+              <w:t>,C</w:t>
             </w:r>
             <w:proofErr w:type="gramEnd"/>
             <w:r>
               <w:rPr>
                 <w:rFonts w:ascii="標楷體" w:hAnsi="標楷體"/>
               </w:rPr>
-              <w:t>"</w:t>
-            </w:r>
-            <w:proofErr w:type="spellStart"/>
-            <w:r>
-              <w:rPr>
-                <w:rFonts w:ascii="標楷體" w:hAnsi="標楷體"/>
-              </w:rPr>
-              <w:t>CurrSection</w:t>
-            </w:r>
-            <w:proofErr w:type="spellEnd"/>
-            <w:r>
-              <w:rPr>
-                <w:rFonts w:ascii="標楷體" w:hAnsi="標楷體"/>
-              </w:rPr>
-              <w:t>" F22</w:t>
+              <w:t>3."AreaItem" F20</w:t>
             </w:r>
           </w:p>
           <w:p>
@@ -5290,14 +5239,14 @@
               <w:rPr>
                 <w:rFonts w:ascii="標楷體" w:hAnsi="標楷體"/>
               </w:rPr>
-              <w:t>CurrAlley</w:t>
+              <w:t>CurrRoad</w:t>
             </w:r>
             <w:proofErr w:type="spellEnd"/>
             <w:r>
               <w:rPr>
                 <w:rFonts w:ascii="標楷體" w:hAnsi="標楷體"/>
               </w:rPr>
-              <w:t>" F23</w:t>
+              <w:t>" F21</w:t>
             </w:r>
           </w:p>
           <w:p>
@@ -5335,14 +5284,14 @@
               <w:rPr>
                 <w:rFonts w:ascii="標楷體" w:hAnsi="標楷體"/>
               </w:rPr>
-              <w:t>CurrLane</w:t>
+              <w:t>CurrSection</w:t>
             </w:r>
             <w:proofErr w:type="spellEnd"/>
             <w:r>
               <w:rPr>
                 <w:rFonts w:ascii="標楷體" w:hAnsi="標楷體"/>
               </w:rPr>
-              <w:t>" F24</w:t>
+              <w:t>" F22</w:t>
             </w:r>
           </w:p>
           <w:p>
@@ -5380,14 +5329,14 @@
               <w:rPr>
                 <w:rFonts w:ascii="標楷體" w:hAnsi="標楷體"/>
               </w:rPr>
-              <w:t>CurrNum</w:t>
+              <w:t>CurrAlley</w:t>
             </w:r>
             <w:proofErr w:type="spellEnd"/>
             <w:r>
               <w:rPr>
                 <w:rFonts w:ascii="標楷體" w:hAnsi="標楷體"/>
               </w:rPr>
-              <w:t>" F25</w:t>
+              <w:t>" F23</w:t>
             </w:r>
           </w:p>
           <w:p>
@@ -5425,14 +5374,14 @@
               <w:rPr>
                 <w:rFonts w:ascii="標楷體" w:hAnsi="標楷體"/>
               </w:rPr>
-              <w:t>CurrNumDash</w:t>
+              <w:t>CurrLane</w:t>
             </w:r>
             <w:proofErr w:type="spellEnd"/>
             <w:r>
               <w:rPr>
                 <w:rFonts w:ascii="標楷體" w:hAnsi="標楷體"/>
               </w:rPr>
-              <w:t>" F26</w:t>
+              <w:t>" F24</w:t>
             </w:r>
           </w:p>
           <w:p>
@@ -5470,14 +5419,14 @@
               <w:rPr>
                 <w:rFonts w:ascii="標楷體" w:hAnsi="標楷體"/>
               </w:rPr>
-              <w:t>CurrFloor</w:t>
+              <w:t>CurrNum</w:t>
             </w:r>
             <w:proofErr w:type="spellEnd"/>
             <w:r>
               <w:rPr>
                 <w:rFonts w:ascii="標楷體" w:hAnsi="標楷體"/>
               </w:rPr>
-              <w:t>" F27</w:t>
+              <w:t>" F25</w:t>
             </w:r>
           </w:p>
           <w:p>
@@ -5515,14 +5464,14 @@
               <w:rPr>
                 <w:rFonts w:ascii="標楷體" w:hAnsi="標楷體"/>
               </w:rPr>
-              <w:t>CurrFloorDash</w:t>
+              <w:t>CurrNumDash</w:t>
             </w:r>
             <w:proofErr w:type="spellEnd"/>
             <w:r>
               <w:rPr>
                 <w:rFonts w:ascii="標楷體" w:hAnsi="標楷體"/>
               </w:rPr>
-              <w:t>" F28</w:t>
+              <w:t>" F26</w:t>
             </w:r>
           </w:p>
           <w:p>
@@ -5546,7 +5495,7 @@
               <w:rPr>
                 <w:rFonts w:ascii="標楷體" w:hAnsi="標楷體"/>
               </w:rPr>
-              <w:t>,F.</w:t>
+              <w:t>,C.</w:t>
             </w:r>
             <w:proofErr w:type="gramEnd"/>
             <w:r>
@@ -5560,14 +5509,14 @@
               <w:rPr>
                 <w:rFonts w:ascii="標楷體" w:hAnsi="標楷體"/>
               </w:rPr>
-              <w:t>RepayCode</w:t>
+              <w:t>CurrFloor</w:t>
             </w:r>
             <w:proofErr w:type="spellEnd"/>
             <w:r>
               <w:rPr>
                 <w:rFonts w:ascii="標楷體" w:hAnsi="標楷體"/>
               </w:rPr>
-              <w:t>" F29</w:t>
+              <w:t>" F27</w:t>
             </w:r>
           </w:p>
           <w:p>
@@ -5591,7 +5540,7 @@
               <w:rPr>
                 <w:rFonts w:ascii="標楷體" w:hAnsi="標楷體"/>
               </w:rPr>
-              <w:t>,M.</w:t>
+              <w:t>,C.</w:t>
             </w:r>
             <w:proofErr w:type="gramEnd"/>
             <w:r>
@@ -5605,14 +5554,14 @@
               <w:rPr>
                 <w:rFonts w:ascii="標楷體" w:hAnsi="標楷體"/>
               </w:rPr>
-              <w:t>AmortizedCode</w:t>
+              <w:t>CurrFloorDash</w:t>
             </w:r>
             <w:proofErr w:type="spellEnd"/>
             <w:r>
               <w:rPr>
                 <w:rFonts w:ascii="標楷體" w:hAnsi="標楷體"/>
               </w:rPr>
-              <w:t>" F30</w:t>
+              <w:t>" F28</w:t>
             </w:r>
           </w:p>
           <w:p>
@@ -5650,14 +5599,14 @@
               <w:rPr>
                 <w:rFonts w:ascii="標楷體" w:hAnsi="標楷體"/>
               </w:rPr>
-              <w:t>AcctCode</w:t>
+              <w:t>RepayCode</w:t>
             </w:r>
             <w:proofErr w:type="spellEnd"/>
             <w:r>
               <w:rPr>
                 <w:rFonts w:ascii="標楷體" w:hAnsi="標楷體"/>
               </w:rPr>
-              <w:t>" F31</w:t>
+              <w:t>" F29</w:t>
             </w:r>
           </w:p>
           <w:p>
@@ -5674,56 +5623,35 @@
               <w:rPr>
                 <w:rFonts w:ascii="標楷體" w:hAnsi="標楷體"/>
               </w:rPr>
-              <w:tab/>
-            </w:r>
-            <w:r>
-              <w:rPr>
-                <w:rFonts w:ascii="標楷體" w:hAnsi="標楷體"/>
-              </w:rPr>
-              <w:tab/>
-              <w:t xml:space="preserve">// </w:t>
+              <w:t xml:space="preserve">        </w:t>
+            </w:r>
+            <w:proofErr w:type="gramStart"/>
+            <w:r>
+              <w:rPr>
+                <w:rFonts w:ascii="標楷體" w:hAnsi="標楷體"/>
+              </w:rPr>
+              <w:t>,M.</w:t>
+            </w:r>
+            <w:proofErr w:type="gramEnd"/>
+            <w:r>
+              <w:rPr>
+                <w:rFonts w:ascii="標楷體" w:hAnsi="標楷體"/>
+              </w:rPr>
+              <w:t>"</w:t>
             </w:r>
             <w:proofErr w:type="spellStart"/>
             <w:r>
               <w:rPr>
                 <w:rFonts w:ascii="標楷體" w:hAnsi="標楷體"/>
               </w:rPr>
-              <w:t>sql</w:t>
+              <w:t>AmortizedCode</w:t>
             </w:r>
             <w:proofErr w:type="spellEnd"/>
             <w:r>
               <w:rPr>
                 <w:rFonts w:ascii="標楷體" w:hAnsi="標楷體"/>
               </w:rPr>
-              <w:t xml:space="preserve"> += "      </w:t>
-            </w:r>
-            <w:proofErr w:type="gramStart"/>
-            <w:r>
-              <w:rPr>
-                <w:rFonts w:ascii="標楷體" w:hAnsi="標楷體"/>
-              </w:rPr>
-              <w:t xml:space="preserve">  ,</w:t>
-            </w:r>
-            <w:proofErr w:type="gramEnd"/>
-            <w:r>
-              <w:rPr>
-                <w:rFonts w:ascii="標楷體" w:hAnsi="標楷體"/>
-              </w:rPr>
-              <w:t>M."</w:t>
-            </w:r>
-            <w:proofErr w:type="spellStart"/>
-            <w:r>
-              <w:rPr>
-                <w:rFonts w:ascii="標楷體" w:hAnsi="標楷體"/>
-              </w:rPr>
-              <w:t>BormNo</w:t>
-            </w:r>
-            <w:proofErr w:type="spellEnd"/>
-            <w:r>
-              <w:rPr>
-                <w:rFonts w:ascii="標楷體" w:hAnsi="標楷體"/>
-              </w:rPr>
-              <w:t>" T1</w:t>
+              <w:t>" F30</w:t>
             </w:r>
           </w:p>
           <w:p>
@@ -5747,56 +5675,28 @@
               <w:rPr>
                 <w:rFonts w:ascii="標楷體" w:hAnsi="標楷體"/>
               </w:rPr>
-              <w:t>,ROW</w:t>
+              <w:t>,F.</w:t>
             </w:r>
             <w:proofErr w:type="gramEnd"/>
             <w:r>
               <w:rPr>
                 <w:rFonts w:ascii="標楷體" w:hAnsi="標楷體"/>
               </w:rPr>
-              <w:t>_NUMBER() OVER (PARTITION BY M."</w:t>
+              <w:t>"</w:t>
             </w:r>
             <w:proofErr w:type="spellStart"/>
             <w:r>
               <w:rPr>
                 <w:rFonts w:ascii="標楷體" w:hAnsi="標楷體"/>
               </w:rPr>
-              <w:t>CustNo</w:t>
+              <w:t>AcctCode</w:t>
             </w:r>
             <w:proofErr w:type="spellEnd"/>
             <w:r>
               <w:rPr>
                 <w:rFonts w:ascii="標楷體" w:hAnsi="標楷體"/>
               </w:rPr>
-              <w:t>", M."</w:t>
-            </w:r>
-            <w:proofErr w:type="spellStart"/>
-            <w:r>
-              <w:rPr>
-                <w:rFonts w:ascii="標楷體" w:hAnsi="標楷體"/>
-              </w:rPr>
-              <w:t>FacmNo</w:t>
-            </w:r>
-            <w:proofErr w:type="spellEnd"/>
-            <w:r>
-              <w:rPr>
-                <w:rFonts w:ascii="標楷體" w:hAnsi="標楷體"/>
-              </w:rPr>
-              <w:t>" ORDER BY T."</w:t>
-            </w:r>
-            <w:proofErr w:type="spellStart"/>
-            <w:r>
-              <w:rPr>
-                <w:rFonts w:ascii="標楷體" w:hAnsi="標楷體"/>
-              </w:rPr>
-              <w:t>TelTypeCode</w:t>
-            </w:r>
-            <w:proofErr w:type="spellEnd"/>
-            <w:r>
-              <w:rPr>
-                <w:rFonts w:ascii="標楷體" w:hAnsi="標楷體"/>
-              </w:rPr>
-              <w:t>") AS SEQ</w:t>
+              <w:t>" F31</w:t>
             </w:r>
           </w:p>
           <w:p>
@@ -5815,33 +5715,54 @@
               </w:rPr>
               <w:tab/>
             </w:r>
+            <w:r>
+              <w:rPr>
+                <w:rFonts w:ascii="標楷體" w:hAnsi="標楷體"/>
+              </w:rPr>
+              <w:tab/>
+              <w:t xml:space="preserve">// </w:t>
+            </w:r>
+            <w:proofErr w:type="spellStart"/>
+            <w:r>
+              <w:rPr>
+                <w:rFonts w:ascii="標楷體" w:hAnsi="標楷體"/>
+              </w:rPr>
+              <w:t>sql</w:t>
+            </w:r>
+            <w:proofErr w:type="spellEnd"/>
+            <w:r>
+              <w:rPr>
+                <w:rFonts w:ascii="標楷體" w:hAnsi="標楷體"/>
+              </w:rPr>
+              <w:t xml:space="preserve"> += "      </w:t>
+            </w:r>
             <w:proofErr w:type="gramStart"/>
             <w:r>
               <w:rPr>
                 <w:rFonts w:ascii="標楷體" w:hAnsi="標楷體"/>
               </w:rPr>
-              <w:t>FROM(</w:t>
+              <w:t xml:space="preserve">  ,</w:t>
             </w:r>
             <w:proofErr w:type="gramEnd"/>
             <w:r>
               <w:rPr>
                 <w:rFonts w:ascii="標楷體" w:hAnsi="標楷體"/>
               </w:rPr>
-              <w:t>SELECT M."</w:t>
+              <w:t>M."</w:t>
             </w:r>
             <w:proofErr w:type="spellStart"/>
             <w:r>
               <w:rPr>
                 <w:rFonts w:ascii="標楷體" w:hAnsi="標楷體"/>
               </w:rPr>
-              <w:t>CustNo</w:t>
+              <w:t>BormNo</w:t>
             </w:r>
             <w:proofErr w:type="spellEnd"/>
             <w:r>
               <w:rPr>
                 <w:rFonts w:ascii="標楷體" w:hAnsi="標楷體"/>
               </w:rPr>
-              <w:t>"</w:t>
+              <w:t>" T1</w:t>
             </w:r>
           </w:p>
           <w:p>
@@ -5858,40 +5779,41 @@
               <w:rPr>
                 <w:rFonts w:ascii="標楷體" w:hAnsi="標楷體"/>
               </w:rPr>
-              <w:tab/>
-            </w:r>
-            <w:r>
-              <w:rPr>
-                <w:rFonts w:ascii="標楷體" w:hAnsi="標楷體"/>
-              </w:rPr>
-              <w:tab/>
-            </w:r>
-            <w:r>
-              <w:rPr>
-                <w:rFonts w:ascii="標楷體" w:hAnsi="標楷體"/>
-              </w:rPr>
-              <w:tab/>
-              <w:t xml:space="preserve">   </w:t>
+              <w:t xml:space="preserve">        </w:t>
             </w:r>
             <w:proofErr w:type="gramStart"/>
             <w:r>
               <w:rPr>
                 <w:rFonts w:ascii="標楷體" w:hAnsi="標楷體"/>
               </w:rPr>
-              <w:t>,M.</w:t>
+              <w:t>,ROW</w:t>
             </w:r>
             <w:proofErr w:type="gramEnd"/>
             <w:r>
               <w:rPr>
                 <w:rFonts w:ascii="標楷體" w:hAnsi="標楷體"/>
               </w:rPr>
-              <w:t>"</w:t>
+              <w:t>_NUMBER() OVER (PARTITION BY M."</w:t>
             </w:r>
             <w:proofErr w:type="spellStart"/>
             <w:r>
               <w:rPr>
                 <w:rFonts w:ascii="標楷體" w:hAnsi="標楷體"/>
               </w:rPr>
+              <w:t>CustNo</w:t>
+            </w:r>
+            <w:proofErr w:type="spellEnd"/>
+            <w:r>
+              <w:rPr>
+                <w:rFonts w:ascii="標楷體" w:hAnsi="標楷體"/>
+              </w:rPr>
+              <w:t>", M."</w:t>
+            </w:r>
+            <w:proofErr w:type="spellStart"/>
+            <w:r>
+              <w:rPr>
+                <w:rFonts w:ascii="標楷體" w:hAnsi="標楷體"/>
+              </w:rPr>
               <w:t>FacmNo</w:t>
             </w:r>
             <w:proofErr w:type="spellEnd"/>
@@ -5899,7 +5821,21 @@
               <w:rPr>
                 <w:rFonts w:ascii="標楷體" w:hAnsi="標楷體"/>
               </w:rPr>
-              <w:t>"</w:t>
+              <w:t>" ORDER BY T."</w:t>
+            </w:r>
+            <w:proofErr w:type="spellStart"/>
+            <w:r>
+              <w:rPr>
+                <w:rFonts w:ascii="標楷體" w:hAnsi="標楷體"/>
+              </w:rPr>
+              <w:t>TelTypeCode</w:t>
+            </w:r>
+            <w:proofErr w:type="spellEnd"/>
+            <w:r>
+              <w:rPr>
+                <w:rFonts w:ascii="標楷體" w:hAnsi="標楷體"/>
+              </w:rPr>
+              <w:t>") AS SEQ</w:t>
             </w:r>
           </w:p>
           <w:p>
@@ -5918,39 +5854,26 @@
               </w:rPr>
               <w:tab/>
             </w:r>
-            <w:r>
-              <w:rPr>
-                <w:rFonts w:ascii="標楷體" w:hAnsi="標楷體"/>
-              </w:rPr>
-              <w:tab/>
-            </w:r>
-            <w:r>
-              <w:rPr>
-                <w:rFonts w:ascii="標楷體" w:hAnsi="標楷體"/>
-              </w:rPr>
-              <w:tab/>
-              <w:t xml:space="preserve">   </w:t>
-            </w:r>
             <w:proofErr w:type="gramStart"/>
             <w:r>
               <w:rPr>
                 <w:rFonts w:ascii="標楷體" w:hAnsi="標楷體"/>
               </w:rPr>
-              <w:t>,M.</w:t>
+              <w:t>FROM(</w:t>
             </w:r>
             <w:proofErr w:type="gramEnd"/>
             <w:r>
               <w:rPr>
                 <w:rFonts w:ascii="標楷體" w:hAnsi="標楷體"/>
               </w:rPr>
-              <w:t>"</w:t>
+              <w:t>SELECT M."</w:t>
             </w:r>
             <w:proofErr w:type="spellStart"/>
             <w:r>
               <w:rPr>
                 <w:rFonts w:ascii="標楷體" w:hAnsi="標楷體"/>
               </w:rPr>
-              <w:t>BormNo</w:t>
+              <w:t>CustNo</w:t>
             </w:r>
             <w:proofErr w:type="spellEnd"/>
             <w:r>
@@ -6008,7 +5931,7 @@
               <w:rPr>
                 <w:rFonts w:ascii="標楷體" w:hAnsi="標楷體"/>
               </w:rPr>
-              <w:t>MaturityDate</w:t>
+              <w:t>FacmNo</w:t>
             </w:r>
             <w:proofErr w:type="spellEnd"/>
             <w:r>
@@ -6032,7 +5955,20 @@
               <w:rPr>
                 <w:rFonts w:ascii="標楷體" w:hAnsi="標楷體"/>
               </w:rPr>
-              <w:t xml:space="preserve">               </w:t>
+              <w:tab/>
+            </w:r>
+            <w:r>
+              <w:rPr>
+                <w:rFonts w:ascii="標楷體" w:hAnsi="標楷體"/>
+              </w:rPr>
+              <w:tab/>
+            </w:r>
+            <w:r>
+              <w:rPr>
+                <w:rFonts w:ascii="標楷體" w:hAnsi="標楷體"/>
+              </w:rPr>
+              <w:tab/>
+              <w:t xml:space="preserve">   </w:t>
             </w:r>
             <w:proofErr w:type="gramStart"/>
             <w:r>
@@ -6053,7 +5989,7 @@
               <w:rPr>
                 <w:rFonts w:ascii="標楷體" w:hAnsi="標楷體"/>
               </w:rPr>
-              <w:t>LoanBal</w:t>
+              <w:t>BormNo</w:t>
             </w:r>
             <w:proofErr w:type="spellEnd"/>
             <w:r>
@@ -6111,7 +6047,7 @@
               <w:rPr>
                 <w:rFonts w:ascii="標楷體" w:hAnsi="標楷體"/>
               </w:rPr>
-              <w:t>PrevPayIntDate</w:t>
+              <w:t>MaturityDate</w:t>
             </w:r>
             <w:proofErr w:type="spellEnd"/>
             <w:r>
@@ -6156,7 +6092,7 @@
               <w:rPr>
                 <w:rFonts w:ascii="標楷體" w:hAnsi="標楷體"/>
               </w:rPr>
-              <w:t>StoreRate</w:t>
+              <w:t>LoanBal</w:t>
             </w:r>
             <w:proofErr w:type="spellEnd"/>
             <w:r>
@@ -6214,7 +6150,7 @@
               <w:rPr>
                 <w:rFonts w:ascii="標楷體" w:hAnsi="標楷體"/>
               </w:rPr>
-              <w:t>NextRepayDate</w:t>
+              <w:t>PrevPayIntDate</w:t>
             </w:r>
             <w:proofErr w:type="spellEnd"/>
             <w:r>
@@ -6238,20 +6174,7 @@
               <w:rPr>
                 <w:rFonts w:ascii="標楷體" w:hAnsi="標楷體"/>
               </w:rPr>
-              <w:tab/>
-            </w:r>
-            <w:r>
-              <w:rPr>
-                <w:rFonts w:ascii="標楷體" w:hAnsi="標楷體"/>
-              </w:rPr>
-              <w:tab/>
-            </w:r>
-            <w:r>
-              <w:rPr>
-                <w:rFonts w:ascii="標楷體" w:hAnsi="標楷體"/>
-              </w:rPr>
-              <w:tab/>
-              <w:t xml:space="preserve">   </w:t>
+              <w:t xml:space="preserve">               </w:t>
             </w:r>
             <w:proofErr w:type="gramStart"/>
             <w:r>
@@ -6272,7 +6195,7 @@
               <w:rPr>
                 <w:rFonts w:ascii="標楷體" w:hAnsi="標楷體"/>
               </w:rPr>
-              <w:t>AmortizedCode</w:t>
+              <w:t>StoreRate</w:t>
             </w:r>
             <w:proofErr w:type="spellEnd"/>
             <w:r>
@@ -6297,21 +6220,47 @@
                 <w:rFonts w:ascii="標楷體" w:hAnsi="標楷體"/>
               </w:rPr>
               <w:tab/>
-              <w:t xml:space="preserve">     FROM "</w:t>
+            </w:r>
+            <w:r>
+              <w:rPr>
+                <w:rFonts w:ascii="標楷體" w:hAnsi="標楷體"/>
+              </w:rPr>
+              <w:tab/>
+            </w:r>
+            <w:r>
+              <w:rPr>
+                <w:rFonts w:ascii="標楷體" w:hAnsi="標楷體"/>
+              </w:rPr>
+              <w:tab/>
+              <w:t xml:space="preserve">   </w:t>
+            </w:r>
+            <w:proofErr w:type="gramStart"/>
+            <w:r>
+              <w:rPr>
+                <w:rFonts w:ascii="標楷體" w:hAnsi="標楷體"/>
+              </w:rPr>
+              <w:t>,M.</w:t>
+            </w:r>
+            <w:proofErr w:type="gramEnd"/>
+            <w:r>
+              <w:rPr>
+                <w:rFonts w:ascii="標楷體" w:hAnsi="標楷體"/>
+              </w:rPr>
+              <w:t>"</w:t>
             </w:r>
             <w:proofErr w:type="spellStart"/>
             <w:r>
               <w:rPr>
                 <w:rFonts w:ascii="標楷體" w:hAnsi="標楷體"/>
               </w:rPr>
-              <w:t>LoanBorMain</w:t>
+              <w:t>NextRepayDate</w:t>
             </w:r>
             <w:proofErr w:type="spellEnd"/>
             <w:r>
               <w:rPr>
                 <w:rFonts w:ascii="標楷體" w:hAnsi="標楷體"/>
               </w:rPr>
-              <w:t>" M</w:t>
+              <w:t>"</w:t>
             </w:r>
           </w:p>
           <w:p>
@@ -6328,43 +6277,48 @@
               <w:rPr>
                 <w:rFonts w:ascii="標楷體" w:hAnsi="標楷體"/>
               </w:rPr>
-              <w:t xml:space="preserve">       WHERE M."</w:t>
+              <w:tab/>
+            </w:r>
+            <w:r>
+              <w:rPr>
+                <w:rFonts w:ascii="標楷體" w:hAnsi="標楷體"/>
+              </w:rPr>
+              <w:tab/>
+            </w:r>
+            <w:r>
+              <w:rPr>
+                <w:rFonts w:ascii="標楷體" w:hAnsi="標楷體"/>
+              </w:rPr>
+              <w:tab/>
+              <w:t xml:space="preserve">   </w:t>
+            </w:r>
+            <w:proofErr w:type="gramStart"/>
+            <w:r>
+              <w:rPr>
+                <w:rFonts w:ascii="標楷體" w:hAnsi="標楷體"/>
+              </w:rPr>
+              <w:t>,M.</w:t>
+            </w:r>
+            <w:proofErr w:type="gramEnd"/>
+            <w:r>
+              <w:rPr>
+                <w:rFonts w:ascii="標楷體" w:hAnsi="標楷體"/>
+              </w:rPr>
+              <w:t>"</w:t>
             </w:r>
             <w:proofErr w:type="spellStart"/>
             <w:r>
               <w:rPr>
                 <w:rFonts w:ascii="標楷體" w:hAnsi="標楷體"/>
               </w:rPr>
-              <w:t>MaturityDate</w:t>
+              <w:t>AmortizedCode</w:t>
             </w:r>
             <w:proofErr w:type="spellEnd"/>
-            <w:proofErr w:type="gramStart"/>
-            <w:r>
-              <w:rPr>
-                <w:rFonts w:ascii="標楷體" w:hAnsi="標楷體"/>
-              </w:rPr>
-              <w:t>"  &gt;</w:t>
-            </w:r>
-            <w:proofErr w:type="gramEnd"/>
-            <w:r>
-              <w:rPr>
-                <w:rFonts w:ascii="標楷體" w:hAnsi="標楷體"/>
-              </w:rPr>
-              <w:t>= :</w:t>
-            </w:r>
-            <w:proofErr w:type="spellStart"/>
-            <w:r>
-              <w:rPr>
-                <w:rFonts w:ascii="標楷體" w:hAnsi="標楷體"/>
-              </w:rPr>
-              <w:t>isday</w:t>
-            </w:r>
-            <w:proofErr w:type="spellEnd"/>
-            <w:r>
-              <w:rPr>
-                <w:rFonts w:ascii="標楷體" w:hAnsi="標楷體"/>
-              </w:rPr>
-              <w:t xml:space="preserve"> </w:t>
+            <w:r>
+              <w:rPr>
+                <w:rFonts w:ascii="標楷體" w:hAnsi="標楷體"/>
+              </w:rPr>
+              <w:t>"</w:t>
             </w:r>
           </w:p>
           <w:p>
@@ -6381,43 +6335,22 @@
               <w:rPr>
                 <w:rFonts w:ascii="標楷體" w:hAnsi="標楷體"/>
               </w:rPr>
-              <w:t xml:space="preserve">         AND M."</w:t>
+              <w:tab/>
+              <w:t xml:space="preserve">     FROM "</w:t>
             </w:r>
             <w:proofErr w:type="spellStart"/>
             <w:r>
               <w:rPr>
                 <w:rFonts w:ascii="標楷體" w:hAnsi="標楷體"/>
               </w:rPr>
-              <w:t>MaturityDate</w:t>
+              <w:t>LoanBorMain</w:t>
             </w:r>
             <w:proofErr w:type="spellEnd"/>
-            <w:proofErr w:type="gramStart"/>
-            <w:r>
-              <w:rPr>
-                <w:rFonts w:ascii="標楷體" w:hAnsi="標楷體"/>
-              </w:rPr>
-              <w:t>"  &lt;</w:t>
-            </w:r>
-            <w:proofErr w:type="gramEnd"/>
-            <w:r>
-              <w:rPr>
-                <w:rFonts w:ascii="標楷體" w:hAnsi="標楷體"/>
-              </w:rPr>
-              <w:t>= :</w:t>
-            </w:r>
-            <w:proofErr w:type="spellStart"/>
-            <w:r>
-              <w:rPr>
-                <w:rFonts w:ascii="標楷體" w:hAnsi="標楷體"/>
-              </w:rPr>
-              <w:t>ieday</w:t>
-            </w:r>
-            <w:proofErr w:type="spellEnd"/>
-            <w:r>
-              <w:rPr>
-                <w:rFonts w:ascii="標楷體" w:hAnsi="標楷體"/>
-              </w:rPr>
-              <w:t xml:space="preserve"> </w:t>
+            <w:r>
+              <w:rPr>
+                <w:rFonts w:ascii="標楷體" w:hAnsi="標楷體"/>
+              </w:rPr>
+              <w:t>" M</w:t>
             </w:r>
           </w:p>
           <w:p>
@@ -6434,37 +6367,43 @@
               <w:rPr>
                 <w:rFonts w:ascii="標楷體" w:hAnsi="標楷體"/>
               </w:rPr>
-              <w:lastRenderedPageBreak/>
-              <w:tab/>
-            </w:r>
-            <w:r>
-              <w:rPr>
-                <w:rFonts w:ascii="標楷體" w:hAnsi="標楷體"/>
-              </w:rPr>
-              <w:tab/>
-              <w:t xml:space="preserve">if </w:t>
-            </w:r>
+              <w:t xml:space="preserve">       WHERE M."</w:t>
+            </w:r>
+            <w:proofErr w:type="spellStart"/>
+            <w:r>
+              <w:rPr>
+                <w:rFonts w:ascii="標楷體" w:hAnsi="標楷體"/>
+              </w:rPr>
+              <w:t>MaturityDate</w:t>
+            </w:r>
+            <w:proofErr w:type="spellEnd"/>
             <w:proofErr w:type="gramStart"/>
             <w:r>
               <w:rPr>
                 <w:rFonts w:ascii="標楷體" w:hAnsi="標楷體"/>
               </w:rPr>
-              <w:t>(!</w:t>
+              <w:t>"  &gt;</w:t>
+            </w:r>
+            <w:proofErr w:type="gramEnd"/>
+            <w:r>
+              <w:rPr>
+                <w:rFonts w:ascii="標楷體" w:hAnsi="標楷體"/>
+              </w:rPr>
+              <w:t>= :</w:t>
             </w:r>
             <w:proofErr w:type="spellStart"/>
             <w:r>
               <w:rPr>
                 <w:rFonts w:ascii="標楷體" w:hAnsi="標楷體"/>
               </w:rPr>
-              <w:t>iCUSTNO.equals</w:t>
+              <w:t>isday</w:t>
             </w:r>
             <w:proofErr w:type="spellEnd"/>
-            <w:proofErr w:type="gramEnd"/>
-            <w:r>
-              <w:rPr>
-                <w:rFonts w:ascii="標楷體" w:hAnsi="標楷體"/>
-              </w:rPr>
-              <w:t>("9999999")) {</w:t>
+            <w:r>
+              <w:rPr>
+                <w:rFonts w:ascii="標楷體" w:hAnsi="標楷體"/>
+              </w:rPr>
+              <w:t xml:space="preserve"> </w:t>
             </w:r>
           </w:p>
           <w:p>
@@ -6481,43 +6420,36 @@
               <w:rPr>
                 <w:rFonts w:ascii="標楷體" w:hAnsi="標楷體"/>
               </w:rPr>
-              <w:tab/>
-              <w:t xml:space="preserve">          </w:t>
-            </w:r>
+              <w:t xml:space="preserve">         AND M."</w:t>
+            </w:r>
+            <w:proofErr w:type="spellStart"/>
+            <w:r>
+              <w:rPr>
+                <w:rFonts w:ascii="標楷體" w:hAnsi="標楷體"/>
+              </w:rPr>
+              <w:t>MaturityDate</w:t>
+            </w:r>
+            <w:proofErr w:type="spellEnd"/>
             <w:proofErr w:type="gramStart"/>
             <w:r>
               <w:rPr>
                 <w:rFonts w:ascii="標楷體" w:hAnsi="標楷體"/>
               </w:rPr>
-              <w:t>AND  M.</w:t>
+              <w:t>"  &lt;</w:t>
             </w:r>
             <w:proofErr w:type="gramEnd"/>
             <w:r>
               <w:rPr>
                 <w:rFonts w:ascii="標楷體" w:hAnsi="標楷體"/>
               </w:rPr>
-              <w:t>"</w:t>
+              <w:t>= :</w:t>
             </w:r>
             <w:proofErr w:type="spellStart"/>
             <w:r>
               <w:rPr>
                 <w:rFonts w:ascii="標楷體" w:hAnsi="標楷體"/>
               </w:rPr>
-              <w:t>CustNo</w:t>
-            </w:r>
-            <w:proofErr w:type="spellEnd"/>
-            <w:r>
-              <w:rPr>
-                <w:rFonts w:ascii="標楷體" w:hAnsi="標楷體"/>
-              </w:rPr>
-              <w:t>" = :</w:t>
-            </w:r>
-            <w:proofErr w:type="spellStart"/>
-            <w:r>
-              <w:rPr>
-                <w:rFonts w:ascii="標楷體" w:hAnsi="標楷體"/>
-              </w:rPr>
-              <w:t>icustno</w:t>
+              <w:t>ieday</w:t>
             </w:r>
             <w:proofErr w:type="spellEnd"/>
             <w:r>
@@ -6548,7 +6480,29 @@
                 <w:rFonts w:ascii="標楷體" w:hAnsi="標楷體"/>
               </w:rPr>
               <w:tab/>
-              <w:t>}</w:t>
+              <w:t xml:space="preserve">if </w:t>
+            </w:r>
+            <w:proofErr w:type="gramStart"/>
+            <w:r>
+              <w:rPr>
+                <w:rFonts w:ascii="標楷體" w:hAnsi="標楷體"/>
+              </w:rPr>
+              <w:t>(!</w:t>
+            </w:r>
+            <w:proofErr w:type="spellStart"/>
+            <w:r>
+              <w:rPr>
+                <w:rFonts w:ascii="標楷體" w:hAnsi="標楷體"/>
+              </w:rPr>
+              <w:t>iCUSTNO.equals</w:t>
+            </w:r>
+            <w:proofErr w:type="spellEnd"/>
+            <w:proofErr w:type="gramEnd"/>
+            <w:r>
+              <w:rPr>
+                <w:rFonts w:ascii="標楷體" w:hAnsi="標楷體"/>
+              </w:rPr>
+              <w:t>("9999999")) {</w:t>
             </w:r>
           </w:p>
           <w:p>
@@ -6565,35 +6519,50 @@
               <w:rPr>
                 <w:rFonts w:ascii="標楷體" w:hAnsi="標楷體"/>
               </w:rPr>
-              <w:t xml:space="preserve">         </w:t>
+              <w:tab/>
+              <w:t xml:space="preserve">          </w:t>
             </w:r>
             <w:proofErr w:type="gramStart"/>
             <w:r>
               <w:rPr>
                 <w:rFonts w:ascii="標楷體" w:hAnsi="標楷體"/>
               </w:rPr>
-              <w:t xml:space="preserve">AND  </w:t>
+              <w:t>AND  M.</w:t>
+            </w:r>
+            <w:proofErr w:type="gramEnd"/>
+            <w:r>
+              <w:rPr>
+                <w:rFonts w:ascii="標楷體" w:hAnsi="標楷體"/>
+              </w:rPr>
+              <w:t>"</w:t>
             </w:r>
             <w:proofErr w:type="spellStart"/>
             <w:r>
               <w:rPr>
                 <w:rFonts w:ascii="標楷體" w:hAnsi="標楷體"/>
               </w:rPr>
-              <w:t>M.</w:t>
-            </w:r>
-            <w:proofErr w:type="gramEnd"/>
-            <w:r>
-              <w:rPr>
-                <w:rFonts w:ascii="標楷體" w:hAnsi="標楷體"/>
-              </w:rPr>
-              <w:t>"Status</w:t>
+              <w:t>CustNo</w:t>
             </w:r>
             <w:proofErr w:type="spellEnd"/>
             <w:r>
               <w:rPr>
                 <w:rFonts w:ascii="標楷體" w:hAnsi="標楷體"/>
               </w:rPr>
-              <w:t>" = 0 ) M</w:t>
+              <w:t>" = :</w:t>
+            </w:r>
+            <w:proofErr w:type="spellStart"/>
+            <w:r>
+              <w:rPr>
+                <w:rFonts w:ascii="標楷體" w:hAnsi="標楷體"/>
+              </w:rPr>
+              <w:t>icustno</w:t>
+            </w:r>
+            <w:proofErr w:type="spellEnd"/>
+            <w:r>
+              <w:rPr>
+                <w:rFonts w:ascii="標楷體" w:hAnsi="標楷體"/>
+              </w:rPr>
+              <w:t xml:space="preserve"> </w:t>
             </w:r>
           </w:p>
           <w:p>
@@ -6611,49 +6580,13 @@
                 <w:rFonts w:ascii="標楷體" w:hAnsi="標楷體"/>
               </w:rPr>
               <w:tab/>
-              <w:t>LEFT JOIN "</w:t>
-            </w:r>
-            <w:proofErr w:type="spellStart"/>
-            <w:r>
-              <w:rPr>
-                <w:rFonts w:ascii="標楷體" w:hAnsi="標楷體"/>
-              </w:rPr>
-              <w:t>CustMain</w:t>
-            </w:r>
-            <w:proofErr w:type="spellEnd"/>
-            <w:r>
-              <w:rPr>
-                <w:rFonts w:ascii="標楷體" w:hAnsi="標楷體"/>
-              </w:rPr>
-              <w:t>" C ON C."</w:t>
-            </w:r>
-            <w:proofErr w:type="spellStart"/>
-            <w:r>
-              <w:rPr>
-                <w:rFonts w:ascii="標楷體" w:hAnsi="標楷體"/>
-              </w:rPr>
-              <w:t>CustNo</w:t>
-            </w:r>
-            <w:proofErr w:type="spellEnd"/>
-            <w:r>
-              <w:rPr>
-                <w:rFonts w:ascii="標楷體" w:hAnsi="標楷體"/>
-              </w:rPr>
-              <w:t>" = M."</w:t>
-            </w:r>
-            <w:proofErr w:type="spellStart"/>
-            <w:r>
-              <w:rPr>
-                <w:rFonts w:ascii="標楷體" w:hAnsi="標楷體"/>
-              </w:rPr>
-              <w:t>CustNo</w:t>
-            </w:r>
-            <w:proofErr w:type="spellEnd"/>
-            <w:r>
-              <w:rPr>
-                <w:rFonts w:ascii="標楷體" w:hAnsi="標楷體"/>
-              </w:rPr>
-              <w:t>"</w:t>
+            </w:r>
+            <w:r>
+              <w:rPr>
+                <w:rFonts w:ascii="標楷體" w:hAnsi="標楷體"/>
+              </w:rPr>
+              <w:tab/>
+              <w:t>}</w:t>
             </w:r>
           </w:p>
           <w:p>
@@ -6670,49 +6603,35 @@
               <w:rPr>
                 <w:rFonts w:ascii="標楷體" w:hAnsi="標楷體"/>
               </w:rPr>
-              <w:t xml:space="preserve">  LEFT JOIN "</w:t>
+              <w:t xml:space="preserve">         </w:t>
+            </w:r>
+            <w:proofErr w:type="gramStart"/>
+            <w:r>
+              <w:rPr>
+                <w:rFonts w:ascii="標楷體" w:hAnsi="標楷體"/>
+              </w:rPr>
+              <w:t xml:space="preserve">AND  </w:t>
             </w:r>
             <w:proofErr w:type="spellStart"/>
             <w:r>
               <w:rPr>
                 <w:rFonts w:ascii="標楷體" w:hAnsi="標楷體"/>
               </w:rPr>
-              <w:t>FacMain</w:t>
+              <w:t>M.</w:t>
+            </w:r>
+            <w:proofErr w:type="gramEnd"/>
+            <w:r>
+              <w:rPr>
+                <w:rFonts w:ascii="標楷體" w:hAnsi="標楷體"/>
+              </w:rPr>
+              <w:t>"Status</w:t>
             </w:r>
             <w:proofErr w:type="spellEnd"/>
             <w:r>
               <w:rPr>
                 <w:rFonts w:ascii="標楷體" w:hAnsi="標楷體"/>
               </w:rPr>
-              <w:t>" F ON F."</w:t>
-            </w:r>
-            <w:proofErr w:type="spellStart"/>
-            <w:r>
-              <w:rPr>
-                <w:rFonts w:ascii="標楷體" w:hAnsi="標楷體"/>
-              </w:rPr>
-              <w:t>CustNo</w:t>
-            </w:r>
-            <w:proofErr w:type="spellEnd"/>
-            <w:r>
-              <w:rPr>
-                <w:rFonts w:ascii="標楷體" w:hAnsi="標楷體"/>
-              </w:rPr>
-              <w:t>" = M."</w:t>
-            </w:r>
-            <w:proofErr w:type="spellStart"/>
-            <w:r>
-              <w:rPr>
-                <w:rFonts w:ascii="標楷體" w:hAnsi="標楷體"/>
-              </w:rPr>
-              <w:t>CustNo</w:t>
-            </w:r>
-            <w:proofErr w:type="spellEnd"/>
-            <w:r>
-              <w:rPr>
-                <w:rFonts w:ascii="標楷體" w:hAnsi="標楷體"/>
-              </w:rPr>
-              <w:t>"</w:t>
+              <w:t>" = 0 ) M</w:t>
             </w:r>
           </w:p>
           <w:p>
@@ -6730,50 +6649,34 @@
                 <w:rFonts w:ascii="標楷體" w:hAnsi="標楷體"/>
               </w:rPr>
               <w:tab/>
-            </w:r>
-            <w:r>
-              <w:rPr>
-                <w:rFonts w:ascii="標楷體" w:hAnsi="標楷體"/>
-              </w:rPr>
-              <w:tab/>
-            </w:r>
-            <w:r>
-              <w:rPr>
-                <w:rFonts w:ascii="標楷體" w:hAnsi="標楷體"/>
-              </w:rPr>
-              <w:tab/>
-            </w:r>
-            <w:r>
-              <w:rPr>
-                <w:rFonts w:ascii="標楷體" w:hAnsi="標楷體"/>
-              </w:rPr>
-              <w:tab/>
-            </w:r>
-            <w:r>
-              <w:rPr>
-                <w:rFonts w:ascii="標楷體" w:hAnsi="標楷體"/>
-              </w:rPr>
-              <w:tab/>
-            </w:r>
-            <w:r>
-              <w:rPr>
-                <w:rFonts w:ascii="標楷體" w:hAnsi="標楷體"/>
-              </w:rPr>
-              <w:tab/>
-              <w:t xml:space="preserve">   AND F."</w:t>
+              <w:t>LEFT JOIN "</w:t>
             </w:r>
             <w:proofErr w:type="spellStart"/>
             <w:r>
               <w:rPr>
                 <w:rFonts w:ascii="標楷體" w:hAnsi="標楷體"/>
               </w:rPr>
-              <w:t>FacmNo</w:t>
+              <w:t>CustMain</w:t>
             </w:r>
             <w:proofErr w:type="spellEnd"/>
             <w:r>
               <w:rPr>
                 <w:rFonts w:ascii="標楷體" w:hAnsi="標楷體"/>
               </w:rPr>
+              <w:t>" C ON C."</w:t>
+            </w:r>
+            <w:proofErr w:type="spellStart"/>
+            <w:r>
+              <w:rPr>
+                <w:rFonts w:ascii="標楷體" w:hAnsi="標楷體"/>
+              </w:rPr>
+              <w:t>CustNo</w:t>
+            </w:r>
+            <w:proofErr w:type="spellEnd"/>
+            <w:r>
+              <w:rPr>
+                <w:rFonts w:ascii="標楷體" w:hAnsi="標楷體"/>
+              </w:rPr>
               <w:t>" = M."</w:t>
             </w:r>
             <w:proofErr w:type="spellStart"/>
@@ -6781,7 +6684,7 @@
               <w:rPr>
                 <w:rFonts w:ascii="標楷體" w:hAnsi="標楷體"/>
               </w:rPr>
-              <w:t>FacmNo</w:t>
+              <w:t>CustNo</w:t>
             </w:r>
             <w:proofErr w:type="spellEnd"/>
             <w:r>
@@ -6805,22 +6708,21 @@
               <w:rPr>
                 <w:rFonts w:ascii="標楷體" w:hAnsi="標楷體"/>
               </w:rPr>
-              <w:tab/>
-              <w:t>LEFT JOIN "</w:t>
+              <w:t xml:space="preserve">  LEFT JOIN "</w:t>
             </w:r>
             <w:proofErr w:type="spellStart"/>
             <w:r>
               <w:rPr>
                 <w:rFonts w:ascii="標楷體" w:hAnsi="標楷體"/>
               </w:rPr>
-              <w:t>ClFac</w:t>
+              <w:t>FacMain</w:t>
             </w:r>
             <w:proofErr w:type="spellEnd"/>
             <w:r>
               <w:rPr>
                 <w:rFonts w:ascii="標楷體" w:hAnsi="標楷體"/>
               </w:rPr>
-              <w:t>" CF ON CF."</w:t>
+              <w:t>" F ON F."</w:t>
             </w:r>
             <w:proofErr w:type="spellStart"/>
             <w:r>
@@ -6896,7 +6798,7 @@
                 <w:rFonts w:ascii="標楷體" w:hAnsi="標楷體"/>
               </w:rPr>
               <w:tab/>
-              <w:t xml:space="preserve">  AND CF."</w:t>
+              <w:t xml:space="preserve">   AND F."</w:t>
             </w:r>
             <w:proofErr w:type="spellStart"/>
             <w:r>
@@ -6942,51 +6844,49 @@
                 <w:rFonts w:ascii="標楷體" w:hAnsi="標楷體"/>
               </w:rPr>
               <w:tab/>
-            </w:r>
-            <w:r>
-              <w:rPr>
-                <w:rFonts w:ascii="標楷體" w:hAnsi="標楷體"/>
-              </w:rPr>
-              <w:tab/>
-            </w:r>
-            <w:r>
-              <w:rPr>
-                <w:rFonts w:ascii="標楷體" w:hAnsi="標楷體"/>
-              </w:rPr>
-              <w:tab/>
-            </w:r>
-            <w:r>
-              <w:rPr>
-                <w:rFonts w:ascii="標楷體" w:hAnsi="標楷體"/>
-              </w:rPr>
-              <w:tab/>
-            </w:r>
-            <w:r>
-              <w:rPr>
-                <w:rFonts w:ascii="標楷體" w:hAnsi="標楷體"/>
-              </w:rPr>
-              <w:tab/>
-            </w:r>
-            <w:r>
-              <w:rPr>
-                <w:rFonts w:ascii="標楷體" w:hAnsi="標楷體"/>
-              </w:rPr>
-              <w:tab/>
-              <w:t xml:space="preserve">  AND CF."</w:t>
+              <w:t>LEFT JOIN "</w:t>
             </w:r>
             <w:proofErr w:type="spellStart"/>
             <w:r>
               <w:rPr>
                 <w:rFonts w:ascii="標楷體" w:hAnsi="標楷體"/>
               </w:rPr>
-              <w:t>MainFlag</w:t>
+              <w:t>ClFac</w:t>
             </w:r>
             <w:proofErr w:type="spellEnd"/>
             <w:r>
               <w:rPr>
                 <w:rFonts w:ascii="標楷體" w:hAnsi="標楷體"/>
               </w:rPr>
-              <w:t xml:space="preserve">" = 'Y' </w:t>
+              <w:t>" CF ON CF."</w:t>
+            </w:r>
+            <w:proofErr w:type="spellStart"/>
+            <w:r>
+              <w:rPr>
+                <w:rFonts w:ascii="標楷體" w:hAnsi="標楷體"/>
+              </w:rPr>
+              <w:t>CustNo</w:t>
+            </w:r>
+            <w:proofErr w:type="spellEnd"/>
+            <w:r>
+              <w:rPr>
+                <w:rFonts w:ascii="標楷體" w:hAnsi="標楷體"/>
+              </w:rPr>
+              <w:t>" = M."</w:t>
+            </w:r>
+            <w:proofErr w:type="spellStart"/>
+            <w:r>
+              <w:rPr>
+                <w:rFonts w:ascii="標楷體" w:hAnsi="標楷體"/>
+              </w:rPr>
+              <w:t>CustNo</w:t>
+            </w:r>
+            <w:proofErr w:type="spellEnd"/>
+            <w:r>
+              <w:rPr>
+                <w:rFonts w:ascii="標楷體" w:hAnsi="標楷體"/>
+              </w:rPr>
+              <w:t>"</w:t>
             </w:r>
           </w:p>
           <w:p>
@@ -7004,21 +6904,65 @@
                 <w:rFonts w:ascii="標楷體" w:hAnsi="標楷體"/>
               </w:rPr>
               <w:tab/>
-              <w:t>LEFT JOIN "</w:t>
+            </w:r>
+            <w:r>
+              <w:rPr>
+                <w:rFonts w:ascii="標楷體" w:hAnsi="標楷體"/>
+              </w:rPr>
+              <w:tab/>
+            </w:r>
+            <w:r>
+              <w:rPr>
+                <w:rFonts w:ascii="標楷體" w:hAnsi="標楷體"/>
+              </w:rPr>
+              <w:tab/>
+            </w:r>
+            <w:r>
+              <w:rPr>
+                <w:rFonts w:ascii="標楷體" w:hAnsi="標楷體"/>
+              </w:rPr>
+              <w:tab/>
+            </w:r>
+            <w:r>
+              <w:rPr>
+                <w:rFonts w:ascii="標楷體" w:hAnsi="標楷體"/>
+              </w:rPr>
+              <w:tab/>
+            </w:r>
+            <w:r>
+              <w:rPr>
+                <w:rFonts w:ascii="標楷體" w:hAnsi="標楷體"/>
+              </w:rPr>
+              <w:tab/>
+              <w:t xml:space="preserve">  AND CF."</w:t>
             </w:r>
             <w:proofErr w:type="spellStart"/>
             <w:r>
               <w:rPr>
                 <w:rFonts w:ascii="標楷體" w:hAnsi="標楷體"/>
               </w:rPr>
-              <w:t>ClMain</w:t>
+              <w:t>FacmNo</w:t>
             </w:r>
             <w:proofErr w:type="spellEnd"/>
             <w:r>
               <w:rPr>
                 <w:rFonts w:ascii="標楷體" w:hAnsi="標楷體"/>
               </w:rPr>
-              <w:t>" Cl ON Cl."ClCode1" = CF."ClCode1"</w:t>
+              <w:t>" = M."</w:t>
+            </w:r>
+            <w:proofErr w:type="spellStart"/>
+            <w:r>
+              <w:rPr>
+                <w:rFonts w:ascii="標楷體" w:hAnsi="標楷體"/>
+              </w:rPr>
+              <w:t>FacmNo</w:t>
+            </w:r>
+            <w:proofErr w:type="spellEnd"/>
+            <w:r>
+              <w:rPr>
+                <w:rFonts w:ascii="標楷體" w:hAnsi="標楷體"/>
+              </w:rPr>
+              <w:t>"</w:t>
             </w:r>
           </w:p>
           <w:p>
@@ -7066,21 +7010,21 @@
                 <w:rFonts w:ascii="標楷體" w:hAnsi="標楷體"/>
               </w:rPr>
               <w:tab/>
-              <w:t xml:space="preserve">   AND Cl."ClCode2" </w:t>
-            </w:r>
-            <w:proofErr w:type="gramStart"/>
-            <w:r>
-              <w:rPr>
-                <w:rFonts w:ascii="標楷體" w:hAnsi="標楷體"/>
-              </w:rPr>
-              <w:t>=  CF.</w:t>
-            </w:r>
-            <w:proofErr w:type="gramEnd"/>
-            <w:r>
-              <w:rPr>
-                <w:rFonts w:ascii="標楷體" w:hAnsi="標楷體"/>
-              </w:rPr>
-              <w:t>"ClCode2"</w:t>
+              <w:t xml:space="preserve">  AND CF."</w:t>
+            </w:r>
+            <w:proofErr w:type="spellStart"/>
+            <w:r>
+              <w:rPr>
+                <w:rFonts w:ascii="標楷體" w:hAnsi="標楷體"/>
+              </w:rPr>
+              <w:t>MainFlag</w:t>
+            </w:r>
+            <w:proofErr w:type="spellEnd"/>
+            <w:r>
+              <w:rPr>
+                <w:rFonts w:ascii="標楷體" w:hAnsi="標楷體"/>
+              </w:rPr>
+              <w:t xml:space="preserve">" = 'Y' </w:t>
             </w:r>
           </w:p>
           <w:p>
@@ -7098,65 +7042,21 @@
                 <w:rFonts w:ascii="標楷體" w:hAnsi="標楷體"/>
               </w:rPr>
               <w:tab/>
-            </w:r>
-            <w:r>
-              <w:rPr>
-                <w:rFonts w:ascii="標楷體" w:hAnsi="標楷體"/>
-              </w:rPr>
-              <w:tab/>
-            </w:r>
-            <w:r>
-              <w:rPr>
-                <w:rFonts w:ascii="標楷體" w:hAnsi="標楷體"/>
-              </w:rPr>
-              <w:tab/>
-            </w:r>
-            <w:r>
-              <w:rPr>
-                <w:rFonts w:ascii="標楷體" w:hAnsi="標楷體"/>
-              </w:rPr>
-              <w:tab/>
-            </w:r>
-            <w:r>
-              <w:rPr>
-                <w:rFonts w:ascii="標楷體" w:hAnsi="標楷體"/>
-              </w:rPr>
-              <w:tab/>
-            </w:r>
-            <w:r>
-              <w:rPr>
-                <w:rFonts w:ascii="標楷體" w:hAnsi="標楷體"/>
-              </w:rPr>
-              <w:tab/>
-              <w:t xml:space="preserve">   AND Cl."</w:t>
+              <w:t>LEFT JOIN "</w:t>
             </w:r>
             <w:proofErr w:type="spellStart"/>
             <w:r>
               <w:rPr>
                 <w:rFonts w:ascii="標楷體" w:hAnsi="標楷體"/>
               </w:rPr>
-              <w:t>ClNo</w:t>
+              <w:t>ClMain</w:t>
             </w:r>
             <w:proofErr w:type="spellEnd"/>
             <w:r>
               <w:rPr>
                 <w:rFonts w:ascii="標楷體" w:hAnsi="標楷體"/>
               </w:rPr>
-              <w:t>" = CF."</w:t>
-            </w:r>
-            <w:proofErr w:type="spellStart"/>
-            <w:r>
-              <w:rPr>
-                <w:rFonts w:ascii="標楷體" w:hAnsi="標楷體"/>
-              </w:rPr>
-              <w:t>ClNo</w:t>
-            </w:r>
-            <w:proofErr w:type="spellEnd"/>
-            <w:r>
-              <w:rPr>
-                <w:rFonts w:ascii="標楷體" w:hAnsi="標楷體"/>
-              </w:rPr>
-              <w:t>"</w:t>
+              <w:t>" Cl ON Cl."ClCode1" = CF."ClCode1"</w:t>
             </w:r>
           </w:p>
           <w:p>
@@ -7174,49 +7074,51 @@
                 <w:rFonts w:ascii="標楷體" w:hAnsi="標楷體"/>
               </w:rPr>
               <w:tab/>
-              <w:t>LEFT JOIN "</w:t>
-            </w:r>
-            <w:proofErr w:type="spellStart"/>
-            <w:r>
-              <w:rPr>
-                <w:rFonts w:ascii="標楷體" w:hAnsi="標楷體"/>
-              </w:rPr>
-              <w:t>CdCity</w:t>
-            </w:r>
-            <w:proofErr w:type="spellEnd"/>
-            <w:r>
-              <w:rPr>
-                <w:rFonts w:ascii="標楷體" w:hAnsi="標楷體"/>
-              </w:rPr>
-              <w:t>" Ci ON Ci."</w:t>
-            </w:r>
-            <w:proofErr w:type="spellStart"/>
-            <w:r>
-              <w:rPr>
-                <w:rFonts w:ascii="標楷體" w:hAnsi="標楷體"/>
-              </w:rPr>
-              <w:t>CityCode</w:t>
-            </w:r>
-            <w:proofErr w:type="spellEnd"/>
-            <w:r>
-              <w:rPr>
-                <w:rFonts w:ascii="標楷體" w:hAnsi="標楷體"/>
-              </w:rPr>
-              <w:t>" = Cl."</w:t>
-            </w:r>
-            <w:proofErr w:type="spellStart"/>
-            <w:r>
-              <w:rPr>
-                <w:rFonts w:ascii="標楷體" w:hAnsi="標楷體"/>
-              </w:rPr>
-              <w:t>CityCode</w:t>
-            </w:r>
-            <w:proofErr w:type="spellEnd"/>
-            <w:r>
-              <w:rPr>
-                <w:rFonts w:ascii="標楷體" w:hAnsi="標楷體"/>
-              </w:rPr>
-              <w:t>"</w:t>
+            </w:r>
+            <w:r>
+              <w:rPr>
+                <w:rFonts w:ascii="標楷體" w:hAnsi="標楷體"/>
+              </w:rPr>
+              <w:tab/>
+            </w:r>
+            <w:r>
+              <w:rPr>
+                <w:rFonts w:ascii="標楷體" w:hAnsi="標楷體"/>
+              </w:rPr>
+              <w:tab/>
+            </w:r>
+            <w:r>
+              <w:rPr>
+                <w:rFonts w:ascii="標楷體" w:hAnsi="標楷體"/>
+              </w:rPr>
+              <w:tab/>
+            </w:r>
+            <w:r>
+              <w:rPr>
+                <w:rFonts w:ascii="標楷體" w:hAnsi="標楷體"/>
+              </w:rPr>
+              <w:tab/>
+            </w:r>
+            <w:r>
+              <w:rPr>
+                <w:rFonts w:ascii="標楷體" w:hAnsi="標楷體"/>
+              </w:rPr>
+              <w:tab/>
+              <w:t xml:space="preserve">   AND Cl."ClCode2" </w:t>
+            </w:r>
+            <w:proofErr w:type="gramStart"/>
+            <w:r>
+              <w:rPr>
+                <w:rFonts w:ascii="標楷體" w:hAnsi="標楷體"/>
+              </w:rPr>
+              <w:t>=  CF.</w:t>
+            </w:r>
+            <w:proofErr w:type="gramEnd"/>
+            <w:r>
+              <w:rPr>
+                <w:rFonts w:ascii="標楷體" w:hAnsi="標楷體"/>
+              </w:rPr>
+              <w:t>"ClCode2"</w:t>
             </w:r>
           </w:p>
           <w:p>
@@ -7234,28 +7136,58 @@
                 <w:rFonts w:ascii="標楷體" w:hAnsi="標楷體"/>
               </w:rPr>
               <w:tab/>
-              <w:t>LEFT JOIN "</w:t>
+            </w:r>
+            <w:r>
+              <w:rPr>
+                <w:rFonts w:ascii="標楷體" w:hAnsi="標楷體"/>
+              </w:rPr>
+              <w:tab/>
+            </w:r>
+            <w:r>
+              <w:rPr>
+                <w:rFonts w:ascii="標楷體" w:hAnsi="標楷體"/>
+              </w:rPr>
+              <w:tab/>
+            </w:r>
+            <w:r>
+              <w:rPr>
+                <w:rFonts w:ascii="標楷體" w:hAnsi="標楷體"/>
+              </w:rPr>
+              <w:tab/>
+            </w:r>
+            <w:r>
+              <w:rPr>
+                <w:rFonts w:ascii="標楷體" w:hAnsi="標楷體"/>
+              </w:rPr>
+              <w:tab/>
+            </w:r>
+            <w:r>
+              <w:rPr>
+                <w:rFonts w:ascii="標楷體" w:hAnsi="標楷體"/>
+              </w:rPr>
+              <w:tab/>
+              <w:t xml:space="preserve">   AND Cl."</w:t>
             </w:r>
             <w:proofErr w:type="spellStart"/>
             <w:r>
               <w:rPr>
                 <w:rFonts w:ascii="標楷體" w:hAnsi="標楷體"/>
               </w:rPr>
-              <w:t>CdCity</w:t>
+              <w:t>ClNo</w:t>
             </w:r>
             <w:proofErr w:type="spellEnd"/>
             <w:r>
               <w:rPr>
                 <w:rFonts w:ascii="標楷體" w:hAnsi="標楷體"/>
               </w:rPr>
-              <w:t>" C2 ON C2."CityCode" = C."</w:t>
+              <w:t>" = CF."</w:t>
             </w:r>
             <w:proofErr w:type="spellStart"/>
             <w:r>
               <w:rPr>
                 <w:rFonts w:ascii="標楷體" w:hAnsi="標楷體"/>
               </w:rPr>
-              <w:t>CurrCityCode</w:t>
+              <w:t>ClNo</w:t>
             </w:r>
             <w:proofErr w:type="spellEnd"/>
             <w:r>
@@ -7287,21 +7219,35 @@
               <w:rPr>
                 <w:rFonts w:ascii="標楷體" w:hAnsi="標楷體"/>
               </w:rPr>
-              <w:t>CdArea</w:t>
+              <w:t>CdCity</w:t>
             </w:r>
             <w:proofErr w:type="spellEnd"/>
             <w:r>
               <w:rPr>
                 <w:rFonts w:ascii="標楷體" w:hAnsi="標楷體"/>
               </w:rPr>
-              <w:t>" C3 ON C3."CityCode" = C."</w:t>
+              <w:t>" Ci ON Ci."</w:t>
             </w:r>
             <w:proofErr w:type="spellStart"/>
             <w:r>
               <w:rPr>
                 <w:rFonts w:ascii="標楷體" w:hAnsi="標楷體"/>
               </w:rPr>
-              <w:t>CurrCityCode</w:t>
+              <w:t>CityCode</w:t>
+            </w:r>
+            <w:proofErr w:type="spellEnd"/>
+            <w:r>
+              <w:rPr>
+                <w:rFonts w:ascii="標楷體" w:hAnsi="標楷體"/>
+              </w:rPr>
+              <w:t>" = Cl."</w:t>
+            </w:r>
+            <w:proofErr w:type="spellStart"/>
+            <w:r>
+              <w:rPr>
+                <w:rFonts w:ascii="標楷體" w:hAnsi="標楷體"/>
+              </w:rPr>
+              <w:t>CityCode</w:t>
             </w:r>
             <w:proofErr w:type="spellEnd"/>
             <w:r>
@@ -7326,44 +7272,28 @@
                 <w:rFonts w:ascii="標楷體" w:hAnsi="標楷體"/>
               </w:rPr>
               <w:tab/>
-            </w:r>
-            <w:r>
-              <w:rPr>
-                <w:rFonts w:ascii="標楷體" w:hAnsi="標楷體"/>
-              </w:rPr>
-              <w:tab/>
-            </w:r>
-            <w:r>
-              <w:rPr>
-                <w:rFonts w:ascii="標楷體" w:hAnsi="標楷體"/>
-              </w:rPr>
-              <w:tab/>
-            </w:r>
-            <w:r>
-              <w:rPr>
-                <w:rFonts w:ascii="標楷體" w:hAnsi="標楷體"/>
-              </w:rPr>
-              <w:tab/>
-            </w:r>
-            <w:r>
-              <w:rPr>
-                <w:rFonts w:ascii="標楷體" w:hAnsi="標楷體"/>
-              </w:rPr>
-              <w:tab/>
-            </w:r>
-            <w:r>
-              <w:rPr>
-                <w:rFonts w:ascii="標楷體" w:hAnsi="標楷體"/>
-              </w:rPr>
-              <w:tab/>
-              <w:t xml:space="preserve">   AND C3."AreaCode" = C."</w:t>
+              <w:t>LEFT JOIN "</w:t>
             </w:r>
             <w:proofErr w:type="spellStart"/>
             <w:r>
               <w:rPr>
                 <w:rFonts w:ascii="標楷體" w:hAnsi="標楷體"/>
               </w:rPr>
-              <w:t>CurrAreaCode</w:t>
+              <w:t>CdCity</w:t>
+            </w:r>
+            <w:proofErr w:type="spellEnd"/>
+            <w:r>
+              <w:rPr>
+                <w:rFonts w:ascii="標楷體" w:hAnsi="標楷體"/>
+              </w:rPr>
+              <w:t>" C2 ON C2."CityCode" = C."</w:t>
+            </w:r>
+            <w:proofErr w:type="spellStart"/>
+            <w:r>
+              <w:rPr>
+                <w:rFonts w:ascii="標楷體" w:hAnsi="標楷體"/>
+              </w:rPr>
+              <w:t>CurrCityCode</w:t>
             </w:r>
             <w:proofErr w:type="spellEnd"/>
             <w:r>
@@ -7395,35 +7325,21 @@
               <w:rPr>
                 <w:rFonts w:ascii="標楷體" w:hAnsi="標楷體"/>
               </w:rPr>
-              <w:t>CdEmp</w:t>
+              <w:t>CdArea</w:t>
             </w:r>
             <w:proofErr w:type="spellEnd"/>
             <w:r>
               <w:rPr>
                 <w:rFonts w:ascii="標楷體" w:hAnsi="標楷體"/>
               </w:rPr>
-              <w:t>" E ON E."</w:t>
+              <w:t>" C3 ON C3."CityCode" = C."</w:t>
             </w:r>
             <w:proofErr w:type="spellStart"/>
             <w:r>
               <w:rPr>
                 <w:rFonts w:ascii="標楷體" w:hAnsi="標楷體"/>
               </w:rPr>
-              <w:t>EmployeeNo</w:t>
-            </w:r>
-            <w:proofErr w:type="spellEnd"/>
-            <w:r>
-              <w:rPr>
-                <w:rFonts w:ascii="標楷體" w:hAnsi="標楷體"/>
-              </w:rPr>
-              <w:t>" = F."</w:t>
-            </w:r>
-            <w:proofErr w:type="spellStart"/>
-            <w:r>
-              <w:rPr>
-                <w:rFonts w:ascii="標楷體" w:hAnsi="標楷體"/>
-              </w:rPr>
-              <w:t>BusinessOfficer</w:t>
+              <w:t>CurrCityCode</w:t>
             </w:r>
             <w:proofErr w:type="spellEnd"/>
             <w:r>
@@ -7448,56 +7364,44 @@
                 <w:rFonts w:ascii="標楷體" w:hAnsi="標楷體"/>
               </w:rPr>
               <w:tab/>
-              <w:t>LEFT JOIN "</w:t>
+            </w:r>
+            <w:r>
+              <w:rPr>
+                <w:rFonts w:ascii="標楷體" w:hAnsi="標楷體"/>
+              </w:rPr>
+              <w:tab/>
+            </w:r>
+            <w:r>
+              <w:rPr>
+                <w:rFonts w:ascii="標楷體" w:hAnsi="標楷體"/>
+              </w:rPr>
+              <w:tab/>
+            </w:r>
+            <w:r>
+              <w:rPr>
+                <w:rFonts w:ascii="標楷體" w:hAnsi="標楷體"/>
+              </w:rPr>
+              <w:tab/>
+            </w:r>
+            <w:r>
+              <w:rPr>
+                <w:rFonts w:ascii="標楷體" w:hAnsi="標楷體"/>
+              </w:rPr>
+              <w:tab/>
+            </w:r>
+            <w:r>
+              <w:rPr>
+                <w:rFonts w:ascii="標楷體" w:hAnsi="標楷體"/>
+              </w:rPr>
+              <w:tab/>
+              <w:t xml:space="preserve">   AND C3."AreaCode" = C."</w:t>
             </w:r>
             <w:proofErr w:type="spellStart"/>
             <w:r>
               <w:rPr>
                 <w:rFonts w:ascii="標楷體" w:hAnsi="標楷體"/>
               </w:rPr>
-              <w:t>CustTelNo</w:t>
-            </w:r>
-            <w:proofErr w:type="spellEnd"/>
-            <w:r>
-              <w:rPr>
-                <w:rFonts w:ascii="標楷體" w:hAnsi="標楷體"/>
-              </w:rPr>
-              <w:t xml:space="preserve">" T </w:t>
-            </w:r>
-            <w:proofErr w:type="gramStart"/>
-            <w:r>
-              <w:rPr>
-                <w:rFonts w:ascii="標楷體" w:hAnsi="標楷體"/>
-              </w:rPr>
-              <w:t>ON  T.</w:t>
-            </w:r>
-            <w:proofErr w:type="gramEnd"/>
-            <w:r>
-              <w:rPr>
-                <w:rFonts w:ascii="標楷體" w:hAnsi="標楷體"/>
-              </w:rPr>
-              <w:t>"</w:t>
-            </w:r>
-            <w:proofErr w:type="spellStart"/>
-            <w:r>
-              <w:rPr>
-                <w:rFonts w:ascii="標楷體" w:hAnsi="標楷體"/>
-              </w:rPr>
-              <w:t>CustUKey</w:t>
-            </w:r>
-            <w:proofErr w:type="spellEnd"/>
-            <w:r>
-              <w:rPr>
-                <w:rFonts w:ascii="標楷體" w:hAnsi="標楷體"/>
-              </w:rPr>
-              <w:t>" = C."</w:t>
-            </w:r>
-            <w:proofErr w:type="spellStart"/>
-            <w:r>
-              <w:rPr>
-                <w:rFonts w:ascii="標楷體" w:hAnsi="標楷體"/>
-              </w:rPr>
-              <w:t>CustUKey</w:t>
+              <w:t>CurrAreaCode</w:t>
             </w:r>
             <w:proofErr w:type="spellEnd"/>
             <w:r>
@@ -7522,71 +7426,49 @@
                 <w:rFonts w:ascii="標楷體" w:hAnsi="標楷體"/>
               </w:rPr>
               <w:tab/>
-            </w:r>
-            <w:r>
-              <w:rPr>
-                <w:rFonts w:ascii="標楷體" w:hAnsi="標楷體"/>
-              </w:rPr>
-              <w:tab/>
-            </w:r>
-            <w:r>
-              <w:rPr>
-                <w:rFonts w:ascii="標楷體" w:hAnsi="標楷體"/>
-              </w:rPr>
-              <w:tab/>
-            </w:r>
-            <w:r>
-              <w:rPr>
-                <w:rFonts w:ascii="標楷體" w:hAnsi="標楷體"/>
-              </w:rPr>
-              <w:tab/>
-            </w:r>
-            <w:r>
-              <w:rPr>
-                <w:rFonts w:ascii="標楷體" w:hAnsi="標楷體"/>
-              </w:rPr>
-              <w:tab/>
-            </w:r>
-            <w:r>
-              <w:rPr>
-                <w:rFonts w:ascii="標楷體" w:hAnsi="標楷體"/>
-              </w:rPr>
-              <w:tab/>
-            </w:r>
-            <w:r>
-              <w:rPr>
-                <w:rFonts w:ascii="標楷體" w:hAnsi="標楷體"/>
-              </w:rPr>
-              <w:tab/>
-              <w:t xml:space="preserve"> AND </w:t>
+              <w:t>LEFT JOIN "</w:t>
             </w:r>
             <w:proofErr w:type="spellStart"/>
             <w:r>
               <w:rPr>
                 <w:rFonts w:ascii="標楷體" w:hAnsi="標楷體"/>
               </w:rPr>
-              <w:t>T."Enable</w:t>
+              <w:t>CdEmp</w:t>
             </w:r>
             <w:proofErr w:type="spellEnd"/>
             <w:r>
               <w:rPr>
                 <w:rFonts w:ascii="標楷體" w:hAnsi="標楷體"/>
               </w:rPr>
-              <w:t>"   = 'Y</w:t>
-            </w:r>
-            <w:proofErr w:type="gramStart"/>
-            <w:r>
-              <w:rPr>
-                <w:rFonts w:ascii="標楷體" w:hAnsi="標楷體"/>
-              </w:rPr>
-              <w:t>' )</w:t>
-            </w:r>
-            <w:proofErr w:type="gramEnd"/>
-            <w:r>
-              <w:rPr>
-                <w:rFonts w:ascii="標楷體" w:hAnsi="標楷體"/>
-              </w:rPr>
-              <w:t xml:space="preserve"> D</w:t>
+              <w:t>" E ON E."</w:t>
+            </w:r>
+            <w:proofErr w:type="spellStart"/>
+            <w:r>
+              <w:rPr>
+                <w:rFonts w:ascii="標楷體" w:hAnsi="標楷體"/>
+              </w:rPr>
+              <w:t>EmployeeNo</w:t>
+            </w:r>
+            <w:proofErr w:type="spellEnd"/>
+            <w:r>
+              <w:rPr>
+                <w:rFonts w:ascii="標楷體" w:hAnsi="標楷體"/>
+              </w:rPr>
+              <w:t>" = F."</w:t>
+            </w:r>
+            <w:proofErr w:type="spellStart"/>
+            <w:r>
+              <w:rPr>
+                <w:rFonts w:ascii="標楷體" w:hAnsi="標楷體"/>
+              </w:rPr>
+              <w:t>BusinessOfficer</w:t>
+            </w:r>
+            <w:proofErr w:type="spellEnd"/>
+            <w:r>
+              <w:rPr>
+                <w:rFonts w:ascii="標楷體" w:hAnsi="標楷體"/>
+              </w:rPr>
+              <w:t>"</w:t>
             </w:r>
           </w:p>
           <w:p>
@@ -7604,7 +7486,63 @@
                 <w:rFonts w:ascii="標楷體" w:hAnsi="標楷體"/>
               </w:rPr>
               <w:tab/>
-              <w:t xml:space="preserve">WHERE D."SEQ" = 1 </w:t>
+              <w:t>LEFT JOIN "</w:t>
+            </w:r>
+            <w:proofErr w:type="spellStart"/>
+            <w:r>
+              <w:rPr>
+                <w:rFonts w:ascii="標楷體" w:hAnsi="標楷體"/>
+              </w:rPr>
+              <w:t>CustTelNo</w:t>
+            </w:r>
+            <w:proofErr w:type="spellEnd"/>
+            <w:r>
+              <w:rPr>
+                <w:rFonts w:ascii="標楷體" w:hAnsi="標楷體"/>
+              </w:rPr>
+              <w:t xml:space="preserve">" T </w:t>
+            </w:r>
+            <w:proofErr w:type="gramStart"/>
+            <w:r>
+              <w:rPr>
+                <w:rFonts w:ascii="標楷體" w:hAnsi="標楷體"/>
+              </w:rPr>
+              <w:t>ON  T.</w:t>
+            </w:r>
+            <w:proofErr w:type="gramEnd"/>
+            <w:r>
+              <w:rPr>
+                <w:rFonts w:ascii="標楷體" w:hAnsi="標楷體"/>
+              </w:rPr>
+              <w:t>"</w:t>
+            </w:r>
+            <w:proofErr w:type="spellStart"/>
+            <w:r>
+              <w:rPr>
+                <w:rFonts w:ascii="標楷體" w:hAnsi="標楷體"/>
+              </w:rPr>
+              <w:t>CustUKey</w:t>
+            </w:r>
+            <w:proofErr w:type="spellEnd"/>
+            <w:r>
+              <w:rPr>
+                <w:rFonts w:ascii="標楷體" w:hAnsi="標楷體"/>
+              </w:rPr>
+              <w:t>" = C."</w:t>
+            </w:r>
+            <w:proofErr w:type="spellStart"/>
+            <w:r>
+              <w:rPr>
+                <w:rFonts w:ascii="標楷體" w:hAnsi="標楷體"/>
+              </w:rPr>
+              <w:t>CustUKey</w:t>
+            </w:r>
+            <w:proofErr w:type="spellEnd"/>
+            <w:r>
+              <w:rPr>
+                <w:rFonts w:ascii="標楷體" w:hAnsi="標楷體"/>
+              </w:rPr>
+              <w:t>"</w:t>
             </w:r>
           </w:p>
           <w:p>
@@ -7622,7 +7560,71 @@
                 <w:rFonts w:ascii="標楷體" w:hAnsi="標楷體"/>
               </w:rPr>
               <w:tab/>
-              <w:t>ORDER BY D."F1"</w:t>
+            </w:r>
+            <w:r>
+              <w:rPr>
+                <w:rFonts w:ascii="標楷體" w:hAnsi="標楷體"/>
+              </w:rPr>
+              <w:tab/>
+            </w:r>
+            <w:r>
+              <w:rPr>
+                <w:rFonts w:ascii="標楷體" w:hAnsi="標楷體"/>
+              </w:rPr>
+              <w:tab/>
+            </w:r>
+            <w:r>
+              <w:rPr>
+                <w:rFonts w:ascii="標楷體" w:hAnsi="標楷體"/>
+              </w:rPr>
+              <w:tab/>
+            </w:r>
+            <w:r>
+              <w:rPr>
+                <w:rFonts w:ascii="標楷體" w:hAnsi="標楷體"/>
+              </w:rPr>
+              <w:tab/>
+            </w:r>
+            <w:r>
+              <w:rPr>
+                <w:rFonts w:ascii="標楷體" w:hAnsi="標楷體"/>
+              </w:rPr>
+              <w:tab/>
+            </w:r>
+            <w:r>
+              <w:rPr>
+                <w:rFonts w:ascii="標楷體" w:hAnsi="標楷體"/>
+              </w:rPr>
+              <w:tab/>
+              <w:t xml:space="preserve"> AND </w:t>
+            </w:r>
+            <w:proofErr w:type="spellStart"/>
+            <w:r>
+              <w:rPr>
+                <w:rFonts w:ascii="標楷體" w:hAnsi="標楷體"/>
+              </w:rPr>
+              <w:t>T."Enable</w:t>
+            </w:r>
+            <w:proofErr w:type="spellEnd"/>
+            <w:r>
+              <w:rPr>
+                <w:rFonts w:ascii="標楷體" w:hAnsi="標楷體"/>
+              </w:rPr>
+              <w:t>"   = 'Y</w:t>
+            </w:r>
+            <w:proofErr w:type="gramStart"/>
+            <w:r>
+              <w:rPr>
+                <w:rFonts w:ascii="標楷體" w:hAnsi="標楷體"/>
+              </w:rPr>
+              <w:t>' )</w:t>
+            </w:r>
+            <w:proofErr w:type="gramEnd"/>
+            <w:r>
+              <w:rPr>
+                <w:rFonts w:ascii="標楷體" w:hAnsi="標楷體"/>
+              </w:rPr>
+              <w:t xml:space="preserve"> D</w:t>
             </w:r>
           </w:p>
           <w:p>
@@ -7640,32 +7642,7 @@
                 <w:rFonts w:ascii="標楷體" w:hAnsi="標楷體"/>
               </w:rPr>
               <w:tab/>
-            </w:r>
-            <w:r>
-              <w:rPr>
-                <w:rFonts w:ascii="標楷體" w:hAnsi="標楷體"/>
-              </w:rPr>
-              <w:tab/>
-            </w:r>
-            <w:r>
-              <w:rPr>
-                <w:rFonts w:ascii="標楷體" w:hAnsi="標楷體"/>
-              </w:rPr>
-              <w:tab/>
-            </w:r>
-            <w:proofErr w:type="gramStart"/>
-            <w:r>
-              <w:rPr>
-                <w:rFonts w:ascii="標楷體" w:hAnsi="標楷體"/>
-              </w:rPr>
-              <w:t>,D.</w:t>
-            </w:r>
-            <w:proofErr w:type="gramEnd"/>
-            <w:r>
-              <w:rPr>
-                <w:rFonts w:ascii="標楷體" w:hAnsi="標楷體"/>
-              </w:rPr>
-              <w:t>"F3"</w:t>
+              <w:t xml:space="preserve">WHERE D."SEQ" = 1 </w:t>
             </w:r>
           </w:p>
           <w:p>
@@ -7683,32 +7660,7 @@
                 <w:rFonts w:ascii="標楷體" w:hAnsi="標楷體"/>
               </w:rPr>
               <w:tab/>
-            </w:r>
-            <w:r>
-              <w:rPr>
-                <w:rFonts w:ascii="標楷體" w:hAnsi="標楷體"/>
-              </w:rPr>
-              <w:tab/>
-            </w:r>
-            <w:r>
-              <w:rPr>
-                <w:rFonts w:ascii="標楷體" w:hAnsi="標楷體"/>
-              </w:rPr>
-              <w:tab/>
-            </w:r>
-            <w:proofErr w:type="gramStart"/>
-            <w:r>
-              <w:rPr>
-                <w:rFonts w:ascii="標楷體" w:hAnsi="標楷體"/>
-              </w:rPr>
-              <w:t>,D.</w:t>
-            </w:r>
-            <w:proofErr w:type="gramEnd"/>
-            <w:r>
-              <w:rPr>
-                <w:rFonts w:ascii="標楷體" w:hAnsi="標楷體"/>
-              </w:rPr>
-              <w:t>"F4"</w:t>
+              <w:t>ORDER BY D."F1"</w:t>
             </w:r>
           </w:p>
           <w:p>
@@ -7751,7 +7703,7 @@
               <w:rPr>
                 <w:rFonts w:ascii="標楷體" w:hAnsi="標楷體"/>
               </w:rPr>
-              <w:t>"F5"</w:t>
+              <w:t>"F3"</w:t>
             </w:r>
           </w:p>
           <w:p>
@@ -7762,6 +7714,753 @@
               <w:spacing w:line="300" w:lineRule="exact"/>
               <w:rPr>
                 <w:rFonts w:ascii="標楷體" w:hAnsi="標楷體"/>
+              </w:rPr>
+            </w:pPr>
+            <w:r>
+              <w:rPr>
+                <w:rFonts w:ascii="標楷體" w:hAnsi="標楷體"/>
+              </w:rPr>
+              <w:tab/>
+            </w:r>
+            <w:r>
+              <w:rPr>
+                <w:rFonts w:ascii="標楷體" w:hAnsi="標楷體"/>
+              </w:rPr>
+              <w:tab/>
+            </w:r>
+            <w:r>
+              <w:rPr>
+                <w:rFonts w:ascii="標楷體" w:hAnsi="標楷體"/>
+              </w:rPr>
+              <w:tab/>
+            </w:r>
+            <w:proofErr w:type="gramStart"/>
+            <w:r>
+              <w:rPr>
+                <w:rFonts w:ascii="標楷體" w:hAnsi="標楷體"/>
+              </w:rPr>
+              <w:t>,D.</w:t>
+            </w:r>
+            <w:proofErr w:type="gramEnd"/>
+            <w:r>
+              <w:rPr>
+                <w:rFonts w:ascii="標楷體" w:hAnsi="標楷體"/>
+              </w:rPr>
+              <w:t>"F4"</w:t>
+            </w:r>
+          </w:p>
+          <w:p>
+            <w:pPr>
+              <w:tabs>
+                <w:tab w:val="left" w:pos="567"/>
+              </w:tabs>
+              <w:spacing w:line="300" w:lineRule="exact"/>
+              <w:rPr>
+                <w:rFonts w:ascii="標楷體" w:hAnsi="標楷體"/>
+              </w:rPr>
+            </w:pPr>
+            <w:r>
+              <w:rPr>
+                <w:rFonts w:ascii="標楷體" w:hAnsi="標楷體"/>
+              </w:rPr>
+              <w:tab/>
+            </w:r>
+            <w:r>
+              <w:rPr>
+                <w:rFonts w:ascii="標楷體" w:hAnsi="標楷體"/>
+              </w:rPr>
+              <w:tab/>
+            </w:r>
+            <w:r>
+              <w:rPr>
+                <w:rFonts w:ascii="標楷體" w:hAnsi="標楷體"/>
+              </w:rPr>
+              <w:tab/>
+            </w:r>
+            <w:proofErr w:type="gramStart"/>
+            <w:r>
+              <w:rPr>
+                <w:rFonts w:ascii="標楷體" w:hAnsi="標楷體"/>
+              </w:rPr>
+              <w:t>,D.</w:t>
+            </w:r>
+            <w:proofErr w:type="gramEnd"/>
+            <w:r>
+              <w:rPr>
+                <w:rFonts w:ascii="標楷體" w:hAnsi="標楷體"/>
+              </w:rPr>
+              <w:t>"F5"</w:t>
+            </w:r>
+          </w:p>
+          <w:p>
+            <w:pPr>
+              <w:tabs>
+                <w:tab w:val="left" w:pos="567"/>
+              </w:tabs>
+              <w:spacing w:line="300" w:lineRule="exact"/>
+              <w:rPr>
+                <w:rFonts w:ascii="標楷體" w:hAnsi="標楷體"/>
+              </w:rPr>
+            </w:pPr>
+          </w:p>
+          <w:p>
+            <w:pPr>
+              <w:tabs>
+                <w:tab w:val="left" w:pos="567"/>
+              </w:tabs>
+              <w:spacing w:line="300" w:lineRule="exact"/>
+              <w:rPr>
+                <w:rFonts w:ascii="標楷體" w:hAnsi="標楷體"/>
+              </w:rPr>
+            </w:pPr>
+            <w:r>
+              <w:rPr>
+                <w:rFonts w:ascii="標楷體" w:hAnsi="標楷體" w:hint="eastAsia"/>
+              </w:rPr>
+              <w:t>SQL2(檢查到期日):</w:t>
+            </w:r>
+          </w:p>
+          <w:p>
+            <w:pPr>
+              <w:tabs>
+                <w:tab w:val="left" w:pos="567"/>
+              </w:tabs>
+              <w:spacing w:line="300" w:lineRule="exact"/>
+              <w:rPr>
+                <w:rFonts w:ascii="標楷體" w:hAnsi="標楷體"/>
+              </w:rPr>
+            </w:pPr>
+            <w:r>
+              <w:rPr>
+                <w:rFonts w:ascii="標楷體" w:hAnsi="標楷體" w:hint="eastAsia"/>
+              </w:rPr>
+              <w:t>將SQL1明細的戶號、擔保品代號1、擔保品代號2、擔保品編號</w:t>
+            </w:r>
+            <w:proofErr w:type="gramStart"/>
+            <w:r>
+              <w:rPr>
+                <w:rFonts w:ascii="標楷體" w:hAnsi="標楷體" w:hint="eastAsia"/>
+              </w:rPr>
+              <w:t>代入檢查尋</w:t>
+            </w:r>
+            <w:proofErr w:type="gramEnd"/>
+            <w:r>
+              <w:rPr>
+                <w:rFonts w:ascii="標楷體" w:hAnsi="標楷體" w:hint="eastAsia"/>
+              </w:rPr>
+              <w:t>其到期日</w:t>
+            </w:r>
+          </w:p>
+          <w:p>
+            <w:pPr>
+              <w:tabs>
+                <w:tab w:val="left" w:pos="567"/>
+              </w:tabs>
+              <w:spacing w:line="300" w:lineRule="exact"/>
+              <w:rPr>
+                <w:rFonts w:ascii="標楷體" w:hAnsi="標楷體" w:hint="eastAsia"/>
+              </w:rPr>
+            </w:pPr>
+          </w:p>
+          <w:p>
+            <w:pPr>
+              <w:tabs>
+                <w:tab w:val="left" w:pos="567"/>
+              </w:tabs>
+              <w:spacing w:line="300" w:lineRule="exact"/>
+              <w:rPr>
+                <w:rFonts w:ascii="標楷體" w:hAnsi="標楷體"/>
+              </w:rPr>
+            </w:pPr>
+            <w:r>
+              <w:rPr>
+                <w:rFonts w:ascii="標楷體" w:hAnsi="標楷體"/>
+              </w:rPr>
+              <w:t>SELECT C."ClCode1"</w:t>
+            </w:r>
+          </w:p>
+          <w:p>
+            <w:pPr>
+              <w:tabs>
+                <w:tab w:val="left" w:pos="567"/>
+              </w:tabs>
+              <w:spacing w:line="300" w:lineRule="exact"/>
+              <w:rPr>
+                <w:rFonts w:ascii="標楷體" w:hAnsi="標楷體"/>
+              </w:rPr>
+            </w:pPr>
+            <w:r>
+              <w:rPr>
+                <w:rFonts w:ascii="標楷體" w:hAnsi="標楷體"/>
+              </w:rPr>
+              <w:t xml:space="preserve">  </w:t>
+            </w:r>
+            <w:r>
+              <w:rPr>
+                <w:rFonts w:ascii="標楷體" w:hAnsi="標楷體"/>
+              </w:rPr>
+              <w:tab/>
+              <w:t xml:space="preserve">  </w:t>
+            </w:r>
+            <w:proofErr w:type="gramStart"/>
+            <w:r>
+              <w:rPr>
+                <w:rFonts w:ascii="標楷體" w:hAnsi="標楷體"/>
+              </w:rPr>
+              <w:t>,C.</w:t>
+            </w:r>
+            <w:proofErr w:type="gramEnd"/>
+            <w:r>
+              <w:rPr>
+                <w:rFonts w:ascii="標楷體" w:hAnsi="標楷體"/>
+              </w:rPr>
+              <w:t>"ClCode2"</w:t>
+            </w:r>
+          </w:p>
+          <w:p>
+            <w:pPr>
+              <w:tabs>
+                <w:tab w:val="left" w:pos="567"/>
+              </w:tabs>
+              <w:spacing w:line="300" w:lineRule="exact"/>
+              <w:rPr>
+                <w:rFonts w:ascii="標楷體" w:hAnsi="標楷體"/>
+              </w:rPr>
+            </w:pPr>
+            <w:r>
+              <w:rPr>
+                <w:rFonts w:ascii="標楷體" w:hAnsi="標楷體"/>
+              </w:rPr>
+              <w:t xml:space="preserve">  </w:t>
+            </w:r>
+            <w:r>
+              <w:rPr>
+                <w:rFonts w:ascii="標楷體" w:hAnsi="標楷體"/>
+              </w:rPr>
+              <w:tab/>
+              <w:t xml:space="preserve">  </w:t>
+            </w:r>
+            <w:proofErr w:type="gramStart"/>
+            <w:r>
+              <w:rPr>
+                <w:rFonts w:ascii="標楷體" w:hAnsi="標楷體"/>
+              </w:rPr>
+              <w:t>,C.</w:t>
+            </w:r>
+            <w:proofErr w:type="gramEnd"/>
+            <w:r>
+              <w:rPr>
+                <w:rFonts w:ascii="標楷體" w:hAnsi="標楷體"/>
+              </w:rPr>
+              <w:t>"</w:t>
+            </w:r>
+            <w:proofErr w:type="spellStart"/>
+            <w:r>
+              <w:rPr>
+                <w:rFonts w:ascii="標楷體" w:hAnsi="標楷體"/>
+              </w:rPr>
+              <w:t>ClNo</w:t>
+            </w:r>
+            <w:proofErr w:type="spellEnd"/>
+            <w:r>
+              <w:rPr>
+                <w:rFonts w:ascii="標楷體" w:hAnsi="標楷體"/>
+              </w:rPr>
+              <w:t>"</w:t>
+            </w:r>
+          </w:p>
+          <w:p>
+            <w:pPr>
+              <w:tabs>
+                <w:tab w:val="left" w:pos="567"/>
+              </w:tabs>
+              <w:spacing w:line="300" w:lineRule="exact"/>
+              <w:rPr>
+                <w:rFonts w:ascii="標楷體" w:hAnsi="標楷體"/>
+              </w:rPr>
+            </w:pPr>
+            <w:r>
+              <w:rPr>
+                <w:rFonts w:ascii="標楷體" w:hAnsi="標楷體"/>
+              </w:rPr>
+              <w:t xml:space="preserve">  </w:t>
+            </w:r>
+            <w:r>
+              <w:rPr>
+                <w:rFonts w:ascii="標楷體" w:hAnsi="標楷體"/>
+              </w:rPr>
+              <w:tab/>
+              <w:t xml:space="preserve">  </w:t>
+            </w:r>
+            <w:proofErr w:type="gramStart"/>
+            <w:r>
+              <w:rPr>
+                <w:rFonts w:ascii="標楷體" w:hAnsi="標楷體"/>
+              </w:rPr>
+              <w:t>,C.</w:t>
+            </w:r>
+            <w:proofErr w:type="gramEnd"/>
+            <w:r>
+              <w:rPr>
+                <w:rFonts w:ascii="標楷體" w:hAnsi="標楷體"/>
+              </w:rPr>
+              <w:t>"</w:t>
+            </w:r>
+            <w:proofErr w:type="spellStart"/>
+            <w:r>
+              <w:rPr>
+                <w:rFonts w:ascii="標楷體" w:hAnsi="標楷體"/>
+              </w:rPr>
+              <w:t>CustNo</w:t>
+            </w:r>
+            <w:proofErr w:type="spellEnd"/>
+            <w:r>
+              <w:rPr>
+                <w:rFonts w:ascii="標楷體" w:hAnsi="標楷體"/>
+              </w:rPr>
+              <w:t>"</w:t>
+            </w:r>
+          </w:p>
+          <w:p>
+            <w:pPr>
+              <w:tabs>
+                <w:tab w:val="left" w:pos="567"/>
+              </w:tabs>
+              <w:spacing w:line="300" w:lineRule="exact"/>
+              <w:rPr>
+                <w:rFonts w:ascii="標楷體" w:hAnsi="標楷體"/>
+              </w:rPr>
+            </w:pPr>
+            <w:r>
+              <w:rPr>
+                <w:rFonts w:ascii="標楷體" w:hAnsi="標楷體"/>
+              </w:rPr>
+              <w:t xml:space="preserve">  </w:t>
+            </w:r>
+            <w:r>
+              <w:rPr>
+                <w:rFonts w:ascii="標楷體" w:hAnsi="標楷體"/>
+              </w:rPr>
+              <w:tab/>
+              <w:t xml:space="preserve">  </w:t>
+            </w:r>
+            <w:proofErr w:type="gramStart"/>
+            <w:r>
+              <w:rPr>
+                <w:rFonts w:ascii="標楷體" w:hAnsi="標楷體"/>
+              </w:rPr>
+              <w:t>,C.</w:t>
+            </w:r>
+            <w:proofErr w:type="gramEnd"/>
+            <w:r>
+              <w:rPr>
+                <w:rFonts w:ascii="標楷體" w:hAnsi="標楷體"/>
+              </w:rPr>
+              <w:t>"</w:t>
+            </w:r>
+            <w:proofErr w:type="spellStart"/>
+            <w:r>
+              <w:rPr>
+                <w:rFonts w:ascii="標楷體" w:hAnsi="標楷體"/>
+              </w:rPr>
+              <w:t>FacmNo</w:t>
+            </w:r>
+            <w:proofErr w:type="spellEnd"/>
+            <w:r>
+              <w:rPr>
+                <w:rFonts w:ascii="標楷體" w:hAnsi="標楷體"/>
+              </w:rPr>
+              <w:t>"</w:t>
+            </w:r>
+          </w:p>
+          <w:p>
+            <w:pPr>
+              <w:tabs>
+                <w:tab w:val="left" w:pos="567"/>
+              </w:tabs>
+              <w:spacing w:line="300" w:lineRule="exact"/>
+              <w:rPr>
+                <w:rFonts w:ascii="標楷體" w:hAnsi="標楷體"/>
+              </w:rPr>
+            </w:pPr>
+            <w:r>
+              <w:rPr>
+                <w:rFonts w:ascii="標楷體" w:hAnsi="標楷體"/>
+              </w:rPr>
+              <w:t xml:space="preserve">  </w:t>
+            </w:r>
+            <w:r>
+              <w:rPr>
+                <w:rFonts w:ascii="標楷體" w:hAnsi="標楷體"/>
+              </w:rPr>
+              <w:tab/>
+              <w:t xml:space="preserve">  </w:t>
+            </w:r>
+            <w:proofErr w:type="gramStart"/>
+            <w:r>
+              <w:rPr>
+                <w:rFonts w:ascii="標楷體" w:hAnsi="標楷體"/>
+              </w:rPr>
+              <w:t>,F.</w:t>
+            </w:r>
+            <w:proofErr w:type="gramEnd"/>
+            <w:r>
+              <w:rPr>
+                <w:rFonts w:ascii="標楷體" w:hAnsi="標楷體"/>
+              </w:rPr>
+              <w:t>"</w:t>
+            </w:r>
+            <w:proofErr w:type="spellStart"/>
+            <w:r>
+              <w:rPr>
+                <w:rFonts w:ascii="標楷體" w:hAnsi="標楷體"/>
+              </w:rPr>
+              <w:t>MaturityDate</w:t>
+            </w:r>
+            <w:proofErr w:type="spellEnd"/>
+            <w:r>
+              <w:rPr>
+                <w:rFonts w:ascii="標楷體" w:hAnsi="標楷體"/>
+              </w:rPr>
+              <w:t>"</w:t>
+            </w:r>
+          </w:p>
+          <w:p>
+            <w:pPr>
+              <w:tabs>
+                <w:tab w:val="left" w:pos="567"/>
+              </w:tabs>
+              <w:spacing w:line="300" w:lineRule="exact"/>
+              <w:rPr>
+                <w:rFonts w:ascii="標楷體" w:hAnsi="標楷體"/>
+              </w:rPr>
+            </w:pPr>
+            <w:r>
+              <w:rPr>
+                <w:rFonts w:ascii="標楷體" w:hAnsi="標楷體"/>
+              </w:rPr>
+              <w:t>FROM "</w:t>
+            </w:r>
+            <w:proofErr w:type="spellStart"/>
+            <w:r>
+              <w:rPr>
+                <w:rFonts w:ascii="標楷體" w:hAnsi="標楷體"/>
+              </w:rPr>
+              <w:t>ClFac</w:t>
+            </w:r>
+            <w:proofErr w:type="spellEnd"/>
+            <w:r>
+              <w:rPr>
+                <w:rFonts w:ascii="標楷體" w:hAnsi="標楷體"/>
+              </w:rPr>
+              <w:t>" C</w:t>
+            </w:r>
+          </w:p>
+          <w:p>
+            <w:pPr>
+              <w:tabs>
+                <w:tab w:val="left" w:pos="567"/>
+              </w:tabs>
+              <w:spacing w:line="300" w:lineRule="exact"/>
+              <w:rPr>
+                <w:rFonts w:ascii="標楷體" w:hAnsi="標楷體"/>
+              </w:rPr>
+            </w:pPr>
+            <w:r>
+              <w:rPr>
+                <w:rFonts w:ascii="標楷體" w:hAnsi="標楷體"/>
+              </w:rPr>
+              <w:t>LEFT JOIN "</w:t>
+            </w:r>
+            <w:proofErr w:type="spellStart"/>
+            <w:r>
+              <w:rPr>
+                <w:rFonts w:ascii="標楷體" w:hAnsi="標楷體"/>
+              </w:rPr>
+              <w:t>FacMain</w:t>
+            </w:r>
+            <w:proofErr w:type="spellEnd"/>
+            <w:r>
+              <w:rPr>
+                <w:rFonts w:ascii="標楷體" w:hAnsi="標楷體"/>
+              </w:rPr>
+              <w:t>" F ON F."</w:t>
+            </w:r>
+            <w:proofErr w:type="spellStart"/>
+            <w:r>
+              <w:rPr>
+                <w:rFonts w:ascii="標楷體" w:hAnsi="標楷體"/>
+              </w:rPr>
+              <w:t>CustNo</w:t>
+            </w:r>
+            <w:proofErr w:type="spellEnd"/>
+            <w:r>
+              <w:rPr>
+                <w:rFonts w:ascii="標楷體" w:hAnsi="標楷體"/>
+              </w:rPr>
+              <w:t>" = C."</w:t>
+            </w:r>
+            <w:proofErr w:type="spellStart"/>
+            <w:r>
+              <w:rPr>
+                <w:rFonts w:ascii="標楷體" w:hAnsi="標楷體"/>
+              </w:rPr>
+              <w:t>CustNo</w:t>
+            </w:r>
+            <w:proofErr w:type="spellEnd"/>
+            <w:r>
+              <w:rPr>
+                <w:rFonts w:ascii="標楷體" w:hAnsi="標楷體"/>
+              </w:rPr>
+              <w:t>"</w:t>
+            </w:r>
+          </w:p>
+          <w:p>
+            <w:pPr>
+              <w:tabs>
+                <w:tab w:val="left" w:pos="567"/>
+              </w:tabs>
+              <w:spacing w:line="300" w:lineRule="exact"/>
+              <w:rPr>
+                <w:rFonts w:ascii="標楷體" w:hAnsi="標楷體"/>
+              </w:rPr>
+            </w:pPr>
+            <w:r>
+              <w:rPr>
+                <w:rFonts w:ascii="標楷體" w:hAnsi="標楷體"/>
+              </w:rPr>
+              <w:t xml:space="preserve"> </w:t>
+            </w:r>
+            <w:r>
+              <w:rPr>
+                <w:rFonts w:ascii="標楷體" w:hAnsi="標楷體"/>
+              </w:rPr>
+              <w:tab/>
+            </w:r>
+            <w:r>
+              <w:rPr>
+                <w:rFonts w:ascii="標楷體" w:hAnsi="標楷體"/>
+              </w:rPr>
+              <w:tab/>
+            </w:r>
+            <w:r>
+              <w:rPr>
+                <w:rFonts w:ascii="標楷體" w:hAnsi="標楷體"/>
+              </w:rPr>
+              <w:tab/>
+            </w:r>
+            <w:r>
+              <w:rPr>
+                <w:rFonts w:ascii="標楷體" w:hAnsi="標楷體"/>
+              </w:rPr>
+              <w:tab/>
+            </w:r>
+            <w:r>
+              <w:rPr>
+                <w:rFonts w:ascii="標楷體" w:hAnsi="標楷體"/>
+              </w:rPr>
+              <w:tab/>
+              <w:t xml:space="preserve">   AND F."</w:t>
+            </w:r>
+            <w:proofErr w:type="spellStart"/>
+            <w:r>
+              <w:rPr>
+                <w:rFonts w:ascii="標楷體" w:hAnsi="標楷體"/>
+              </w:rPr>
+              <w:t>FacmNo</w:t>
+            </w:r>
+            <w:proofErr w:type="spellEnd"/>
+            <w:r>
+              <w:rPr>
+                <w:rFonts w:ascii="標楷體" w:hAnsi="標楷體"/>
+              </w:rPr>
+              <w:t>" = C."</w:t>
+            </w:r>
+            <w:proofErr w:type="spellStart"/>
+            <w:r>
+              <w:rPr>
+                <w:rFonts w:ascii="標楷體" w:hAnsi="標楷體"/>
+              </w:rPr>
+              <w:t>FacmNo</w:t>
+            </w:r>
+            <w:proofErr w:type="spellEnd"/>
+            <w:r>
+              <w:rPr>
+                <w:rFonts w:ascii="標楷體" w:hAnsi="標楷體"/>
+              </w:rPr>
+              <w:t>"</w:t>
+            </w:r>
+          </w:p>
+          <w:p>
+            <w:pPr>
+              <w:tabs>
+                <w:tab w:val="left" w:pos="567"/>
+              </w:tabs>
+              <w:spacing w:line="300" w:lineRule="exact"/>
+              <w:rPr>
+                <w:rFonts w:ascii="標楷體" w:hAnsi="標楷體"/>
+              </w:rPr>
+            </w:pPr>
+            <w:r>
+              <w:rPr>
+                <w:rFonts w:ascii="標楷體" w:hAnsi="標楷體"/>
+              </w:rPr>
+              <w:t>WHERE C."</w:t>
+            </w:r>
+            <w:proofErr w:type="spellStart"/>
+            <w:r>
+              <w:rPr>
+                <w:rFonts w:ascii="標楷體" w:hAnsi="標楷體"/>
+              </w:rPr>
+              <w:t>CustNo</w:t>
+            </w:r>
+            <w:proofErr w:type="spellEnd"/>
+            <w:r>
+              <w:rPr>
+                <w:rFonts w:ascii="標楷體" w:hAnsi="標楷體"/>
+              </w:rPr>
+              <w:t xml:space="preserve">" = </w:t>
+            </w:r>
+            <w:r>
+              <w:rPr>
+                <w:rFonts w:ascii="標楷體" w:hAnsi="標楷體" w:hint="eastAsia"/>
+              </w:rPr>
+              <w:t>戶號</w:t>
+            </w:r>
+          </w:p>
+          <w:p>
+            <w:pPr>
+              <w:tabs>
+                <w:tab w:val="left" w:pos="567"/>
+              </w:tabs>
+              <w:spacing w:line="300" w:lineRule="exact"/>
+              <w:rPr>
+                <w:rFonts w:ascii="標楷體" w:hAnsi="標楷體"/>
+              </w:rPr>
+            </w:pPr>
+            <w:r>
+              <w:rPr>
+                <w:rFonts w:ascii="標楷體" w:hAnsi="標楷體"/>
+              </w:rPr>
+              <w:t xml:space="preserve">  AND C."ClCode1" = </w:t>
+            </w:r>
+            <w:r>
+              <w:rPr>
+                <w:rFonts w:ascii="標楷體" w:hAnsi="標楷體" w:hint="eastAsia"/>
+              </w:rPr>
+              <w:t>擔保品代號1</w:t>
+            </w:r>
+          </w:p>
+          <w:p>
+            <w:pPr>
+              <w:tabs>
+                <w:tab w:val="left" w:pos="567"/>
+              </w:tabs>
+              <w:spacing w:line="300" w:lineRule="exact"/>
+              <w:rPr>
+                <w:rFonts w:ascii="標楷體" w:hAnsi="標楷體"/>
+              </w:rPr>
+            </w:pPr>
+            <w:r>
+              <w:rPr>
+                <w:rFonts w:ascii="標楷體" w:hAnsi="標楷體"/>
+              </w:rPr>
+              <w:t xml:space="preserve">  AND C."ClCode2" = </w:t>
+            </w:r>
+            <w:r>
+              <w:rPr>
+                <w:rFonts w:ascii="標楷體" w:hAnsi="標楷體" w:hint="eastAsia"/>
+              </w:rPr>
+              <w:t>擔保品代號2</w:t>
+            </w:r>
+          </w:p>
+          <w:p>
+            <w:pPr>
+              <w:tabs>
+                <w:tab w:val="left" w:pos="567"/>
+              </w:tabs>
+              <w:spacing w:line="300" w:lineRule="exact"/>
+              <w:rPr>
+                <w:rFonts w:ascii="標楷體" w:hAnsi="標楷體"/>
+              </w:rPr>
+            </w:pPr>
+            <w:r>
+              <w:rPr>
+                <w:rFonts w:ascii="標楷體" w:hAnsi="標楷體"/>
+              </w:rPr>
+              <w:t xml:space="preserve">  AND C."</w:t>
+            </w:r>
+            <w:proofErr w:type="spellStart"/>
+            <w:r>
+              <w:rPr>
+                <w:rFonts w:ascii="標楷體" w:hAnsi="標楷體"/>
+              </w:rPr>
+              <w:t>ClNo</w:t>
+            </w:r>
+            <w:proofErr w:type="spellEnd"/>
+            <w:r>
+              <w:rPr>
+                <w:rFonts w:ascii="標楷體" w:hAnsi="標楷體"/>
+              </w:rPr>
+              <w:t xml:space="preserve">" = </w:t>
+            </w:r>
+            <w:r>
+              <w:rPr>
+                <w:rFonts w:ascii="標楷體" w:hAnsi="標楷體" w:hint="eastAsia"/>
+              </w:rPr>
+              <w:t>擔保品編號</w:t>
+            </w:r>
+          </w:p>
+          <w:p>
+            <w:pPr>
+              <w:tabs>
+                <w:tab w:val="left" w:pos="567"/>
+              </w:tabs>
+              <w:spacing w:line="300" w:lineRule="exact"/>
+              <w:rPr>
+                <w:rFonts w:ascii="標楷體" w:hAnsi="標楷體"/>
+              </w:rPr>
+            </w:pPr>
+            <w:r>
+              <w:rPr>
+                <w:rFonts w:ascii="標楷體" w:hAnsi="標楷體"/>
+              </w:rPr>
+              <w:t xml:space="preserve">  AND C."</w:t>
+            </w:r>
+            <w:proofErr w:type="spellStart"/>
+            <w:r>
+              <w:rPr>
+                <w:rFonts w:ascii="標楷體" w:hAnsi="標楷體"/>
+              </w:rPr>
+              <w:t>MainFlag</w:t>
+            </w:r>
+            <w:proofErr w:type="spellEnd"/>
+            <w:r>
+              <w:rPr>
+                <w:rFonts w:ascii="標楷體" w:hAnsi="標楷體"/>
+              </w:rPr>
+              <w:t>" = 'Y'</w:t>
+            </w:r>
+          </w:p>
+          <w:p>
+            <w:pPr>
+              <w:tabs>
+                <w:tab w:val="left" w:pos="567"/>
+              </w:tabs>
+              <w:spacing w:line="300" w:lineRule="exact"/>
+              <w:rPr>
+                <w:rFonts w:ascii="標楷體" w:hAnsi="標楷體"/>
+              </w:rPr>
+            </w:pPr>
+          </w:p>
+          <w:p>
+            <w:pPr>
+              <w:tabs>
+                <w:tab w:val="left" w:pos="567"/>
+              </w:tabs>
+              <w:spacing w:line="300" w:lineRule="exact"/>
+              <w:rPr>
+                <w:rFonts w:ascii="標楷體" w:hAnsi="標楷體" w:hint="eastAsia"/>
               </w:rPr>
             </w:pPr>
           </w:p>
@@ -7785,7 +8484,6 @@
           <w:rFonts w:ascii="標楷體" w:hAnsi="標楷體" w:hint="eastAsia"/>
           <w:sz w:val="24"/>
         </w:rPr>
-        <w:lastRenderedPageBreak/>
         <w:t>【樣張底稿】:</w:t>
       </w:r>
     </w:p>
@@ -7795,10 +8493,10 @@
       </w:pPr>
       <w:r>
         <w:object w:dxaOrig="1508" w:dyaOrig="1021" w14:anchorId="55FB9D26">
-          <v:shape id="_x0000_i1025" type="#_x0000_t75" style="width:75.6pt;height:51pt" o:ole="">
+          <v:shape id="_x0000_i1028" type="#_x0000_t75" style="width:75.5pt;height:51pt" o:ole="">
             <v:imagedata r:id="rId15" o:title=""/>
           </v:shape>
-          <o:OLEObject Type="Embed" ProgID="Acrobat.Document.DC" ShapeID="_x0000_i1025" DrawAspect="Icon" ObjectID="_1756727798" r:id="rId16"/>
+          <o:OLEObject Type="Embed" ProgID="Acrobat.Document.DC" ShapeID="_x0000_i1028" DrawAspect="Icon" ObjectID="_1757852815" r:id="rId16"/>
         </w:object>
       </w:r>
     </w:p>

</xml_diff>